<commit_message>
Tweaking title and presentation
</commit_message>
<xml_diff>
--- a/Certification CDA/Memoire_60_pages_CDA_LAYRAC_Lilian.docx
+++ b/Certification CDA/Memoire_60_pages_CDA_LAYRAC_Lilian.docx
@@ -1,19 +1,23 @@
 
 <file path=word/document.xml><?xml version="1.0" encoding="utf-8"?>
-<w:document xmlns:wpc="http://schemas.microsoft.com/office/word/2010/wordprocessingCanvas" xmlns:cx="http://schemas.microsoft.com/office/drawing/2014/chartex" xmlns:cx1="http://schemas.microsoft.com/office/drawing/2015/9/8/chartex" xmlns:cx2="http://schemas.microsoft.com/office/drawing/2015/10/21/chartex" xmlns:cx3="http://schemas.microsoft.com/office/drawing/2016/5/9/chartex" xmlns:cx4="http://schemas.microsoft.com/office/drawing/2016/5/10/chartex" xmlns:cx5="http://schemas.microsoft.com/office/drawing/2016/5/11/chartex" xmlns:cx6="http://schemas.microsoft.com/office/drawing/2016/5/12/chartex" xmlns:cx7="http://schemas.microsoft.com/office/drawing/2016/5/13/chartex" xmlns:cx8="http://schemas.microsoft.com/office/drawing/2016/5/14/chartex" xmlns:mc="http://schemas.openxmlformats.org/markup-compatibility/2006" xmlns:aink="http://schemas.microsoft.com/office/drawing/2016/ink" xmlns:am3d="http://schemas.microsoft.com/office/drawing/2017/model3d" xmlns:o="urn:schemas-microsoft-com:office:office" xmlns:oel="http://schemas.microsoft.com/office/2019/extlst" xmlns:r="http://schemas.openxmlformats.org/officeDocument/2006/relationships" xmlns:m="http://schemas.openxmlformats.org/officeDocument/2006/math" xmlns:v="urn:schemas-microsoft-com:vml" xmlns:wp14="http://schemas.microsoft.com/office/word/2010/wordprocessingDrawing" xmlns:wp="http://schemas.openxmlformats.org/drawingml/2006/wordprocessingDrawing" xmlns:w10="urn:schemas-microsoft-com:office:word" xmlns:w="http://schemas.openxmlformats.org/wordprocessingml/2006/main" xmlns:w14="http://schemas.microsoft.com/office/word/2010/wordml" xmlns:w15="http://schemas.microsoft.com/office/word/2012/wordml" xmlns:w16cex="http://schemas.microsoft.com/office/word/2018/wordml/cex" xmlns:w16cid="http://schemas.microsoft.com/office/word/2016/wordml/cid" xmlns:w16="http://schemas.microsoft.com/office/word/2018/wordml" xmlns:w16sdtdh="http://schemas.microsoft.com/office/word/2020/wordml/sdtdatahash" xmlns:w16se="http://schemas.microsoft.com/office/word/2015/wordml/symex" xmlns:wpg="http://schemas.microsoft.com/office/word/2010/wordprocessingGroup" xmlns:wpi="http://schemas.microsoft.com/office/word/2010/wordprocessingInk" xmlns:wne="http://schemas.microsoft.com/office/word/2006/wordml" xmlns:wps="http://schemas.microsoft.com/office/word/2010/wordprocessingShape" mc:Ignorable="w14 w15 w16se w16cid w16 w16cex w16sdtdh wp14">
+<w:document xmlns:wpc="http://schemas.microsoft.com/office/word/2010/wordprocessingCanvas" xmlns:cx="http://schemas.microsoft.com/office/drawing/2014/chartex" xmlns:cx1="http://schemas.microsoft.com/office/drawing/2015/9/8/chartex" xmlns:cx2="http://schemas.microsoft.com/office/drawing/2015/10/21/chartex" xmlns:cx3="http://schemas.microsoft.com/office/drawing/2016/5/9/chartex" xmlns:cx4="http://schemas.microsoft.com/office/drawing/2016/5/10/chartex" xmlns:cx5="http://schemas.microsoft.com/office/drawing/2016/5/11/chartex" xmlns:cx6="http://schemas.microsoft.com/office/drawing/2016/5/12/chartex" xmlns:cx7="http://schemas.microsoft.com/office/drawing/2016/5/13/chartex" xmlns:cx8="http://schemas.microsoft.com/office/drawing/2016/5/14/chartex" xmlns:mc="http://schemas.openxmlformats.org/markup-compatibility/2006" xmlns:aink="http://schemas.microsoft.com/office/drawing/2016/ink" xmlns:am3d="http://schemas.microsoft.com/office/drawing/2017/model3d" xmlns:o="urn:schemas-microsoft-com:office:office" xmlns:oel="http://schemas.microsoft.com/office/2019/extlst" xmlns:r="http://schemas.openxmlformats.org/officeDocument/2006/relationships" xmlns:m="http://schemas.openxmlformats.org/officeDocument/2006/math" xmlns:v="urn:schemas-microsoft-com:vml" xmlns:wp14="http://schemas.microsoft.com/office/word/2010/wordprocessingDrawing" xmlns:wp="http://schemas.openxmlformats.org/drawingml/2006/wordprocessingDrawing" xmlns:w10="urn:schemas-microsoft-com:office:word" xmlns:w="http://schemas.openxmlformats.org/wordprocessingml/2006/main" xmlns:w14="http://schemas.microsoft.com/office/word/2010/wordml" xmlns:w15="http://schemas.microsoft.com/office/word/2012/wordml" xmlns:w16cex="http://schemas.microsoft.com/office/word/2018/wordml/cex" xmlns:w16cid="http://schemas.microsoft.com/office/word/2016/wordml/cid" xmlns:w16="http://schemas.microsoft.com/office/word/2018/wordml" xmlns:w16du="http://schemas.microsoft.com/office/word/2023/wordml/word16du" xmlns:w16sdtdh="http://schemas.microsoft.com/office/word/2020/wordml/sdtdatahash" xmlns:w16se="http://schemas.microsoft.com/office/word/2015/wordml/symex" xmlns:wpg="http://schemas.microsoft.com/office/word/2010/wordprocessingGroup" xmlns:wpi="http://schemas.microsoft.com/office/word/2010/wordprocessingInk" xmlns:wne="http://schemas.microsoft.com/office/word/2006/wordml" xmlns:wps="http://schemas.microsoft.com/office/word/2010/wordprocessingShape" mc:Ignorable="w14 w15 w16se w16cid w16 w16cex w16sdtdh wp14">
+  <w:background w:color="FFFFFF" w:themeColor="background1"/>
   <w:body>
     <w:p>
       <w:pPr>
         <w:jc w:val="center"/>
       </w:pPr>
       <w:r>
-        <w:t>TITRE</w:t>
+        <w:t>Dossier professionnel</w:t>
       </w:r>
     </w:p>
     <w:p>
       <w:pPr>
         <w:jc w:val="center"/>
       </w:pPr>
+      <w:r>
+        <w:t>Concepteur Développeur d’Applications</w:t>
+      </w:r>
     </w:p>
     <w:p>
       <w:pPr>
@@ -24,11 +28,17 @@
       <w:pPr>
         <w:jc w:val="center"/>
       </w:pPr>
+      <w:r>
+        <w:t>LAYRAC Lilian</w:t>
+      </w:r>
     </w:p>
     <w:p>
       <w:pPr>
         <w:jc w:val="center"/>
       </w:pPr>
+      <w:r>
+        <w:t>2022/2023</w:t>
+      </w:r>
     </w:p>
     <w:p>
       <w:pPr>
@@ -59,261 +69,35 @@
       <w:pPr>
         <w:jc w:val="center"/>
       </w:pPr>
+      <w:r>
+        <w:t>Titre RNCP</w:t>
+      </w:r>
+      <w:r>
+        <w:br w:type="page"/>
+      </w:r>
     </w:p>
     <w:p>
       <w:pPr>
         <w:jc w:val="center"/>
-      </w:pPr>
-    </w:p>
-    <w:p>
-      <w:pPr>
-        <w:jc w:val="center"/>
-      </w:pPr>
-    </w:p>
-    <w:p>
-      <w:pPr>
-        <w:jc w:val="center"/>
-      </w:pPr>
-    </w:p>
-    <w:p>
-      <w:pPr>
-        <w:jc w:val="center"/>
-      </w:pPr>
-    </w:p>
-    <w:p>
-      <w:pPr>
-        <w:jc w:val="center"/>
-      </w:pPr>
-    </w:p>
-    <w:p>
-      <w:pPr>
-        <w:jc w:val="center"/>
-      </w:pPr>
-    </w:p>
-    <w:p>
-      <w:pPr>
-        <w:jc w:val="center"/>
-      </w:pPr>
-    </w:p>
-    <w:p>
-      <w:pPr>
-        <w:jc w:val="center"/>
-      </w:pPr>
-    </w:p>
-    <w:p>
-      <w:pPr>
-        <w:jc w:val="center"/>
-      </w:pPr>
-    </w:p>
-    <w:p>
-      <w:pPr>
-        <w:jc w:val="center"/>
-      </w:pPr>
-    </w:p>
-    <w:p>
-      <w:pPr>
-        <w:jc w:val="center"/>
-      </w:pPr>
-    </w:p>
-    <w:p>
-      <w:pPr>
-        <w:jc w:val="center"/>
-      </w:pPr>
-    </w:p>
-    <w:p>
-      <w:pPr>
-        <w:jc w:val="center"/>
-      </w:pPr>
-    </w:p>
-    <w:p>
-      <w:pPr>
-        <w:jc w:val="center"/>
-      </w:pPr>
-    </w:p>
-    <w:p>
-      <w:pPr>
-        <w:jc w:val="center"/>
-      </w:pPr>
-    </w:p>
-    <w:p>
-      <w:pPr>
-        <w:jc w:val="center"/>
-      </w:pPr>
-    </w:p>
-    <w:p>
-      <w:pPr>
-        <w:jc w:val="center"/>
-      </w:pPr>
-    </w:p>
-    <w:p>
-      <w:pPr>
-        <w:jc w:val="center"/>
-      </w:pPr>
-    </w:p>
-    <w:p>
-      <w:pPr>
-        <w:jc w:val="center"/>
-      </w:pPr>
-    </w:p>
-    <w:p>
-      <w:pPr>
-        <w:jc w:val="center"/>
-      </w:pPr>
-    </w:p>
-    <w:p>
-      <w:pPr>
-        <w:jc w:val="center"/>
-      </w:pPr>
-    </w:p>
-    <w:p>
-      <w:pPr>
-        <w:jc w:val="center"/>
-      </w:pPr>
-    </w:p>
-    <w:p>
-      <w:pPr>
-        <w:jc w:val="center"/>
-      </w:pPr>
-    </w:p>
-    <w:p>
-      <w:pPr>
-        <w:jc w:val="center"/>
-      </w:pPr>
-    </w:p>
-    <w:p>
-      <w:pPr>
-        <w:jc w:val="center"/>
-      </w:pPr>
-    </w:p>
-    <w:p>
-      <w:pPr>
-        <w:jc w:val="center"/>
-      </w:pPr>
-    </w:p>
-    <w:p>
-      <w:pPr>
-        <w:jc w:val="center"/>
-      </w:pPr>
-    </w:p>
-    <w:p>
-      <w:pPr>
-        <w:jc w:val="center"/>
-      </w:pPr>
-    </w:p>
-    <w:p>
-      <w:pPr>
-        <w:jc w:val="center"/>
-      </w:pPr>
-    </w:p>
-    <w:p>
-      <w:pPr>
-        <w:jc w:val="center"/>
-      </w:pPr>
-    </w:p>
-    <w:p>
-      <w:pPr>
-        <w:jc w:val="center"/>
-      </w:pPr>
-    </w:p>
-    <w:p>
-      <w:pPr>
-        <w:jc w:val="center"/>
-      </w:pPr>
-    </w:p>
-    <w:p>
-      <w:pPr>
-        <w:jc w:val="center"/>
-      </w:pPr>
-    </w:p>
-    <w:p>
-      <w:pPr>
-        <w:jc w:val="center"/>
-      </w:pPr>
-    </w:p>
-    <w:p>
-      <w:pPr>
-        <w:jc w:val="center"/>
-      </w:pPr>
-    </w:p>
-    <w:p>
-      <w:pPr>
-        <w:jc w:val="center"/>
-      </w:pPr>
-    </w:p>
-    <w:p>
-      <w:pPr>
-        <w:jc w:val="center"/>
-      </w:pPr>
-    </w:p>
-    <w:p>
-      <w:pPr>
-        <w:jc w:val="center"/>
-      </w:pPr>
-    </w:p>
-    <w:p>
-      <w:pPr>
-        <w:jc w:val="center"/>
-      </w:pPr>
-    </w:p>
-    <w:p>
-      <w:pPr>
-        <w:jc w:val="center"/>
-      </w:pPr>
-    </w:p>
-    <w:p>
-      <w:pPr>
-        <w:jc w:val="center"/>
-      </w:pPr>
-    </w:p>
-    <w:p>
-      <w:pPr>
-        <w:jc w:val="center"/>
-      </w:pPr>
-    </w:p>
-    <w:p>
-      <w:pPr>
-        <w:jc w:val="center"/>
-      </w:pPr>
-    </w:p>
-    <w:p>
-      <w:pPr>
-        <w:jc w:val="center"/>
-      </w:pPr>
-    </w:p>
-    <w:p>
-      <w:pPr>
-        <w:jc w:val="center"/>
-      </w:pPr>
-    </w:p>
-    <w:p>
-      <w:pPr>
-        <w:jc w:val="center"/>
-      </w:pPr>
-    </w:p>
-    <w:p>
-      <w:pPr>
-        <w:jc w:val="center"/>
-      </w:pPr>
-    </w:p>
-    <w:p>
-      <w:pPr>
-        <w:jc w:val="center"/>
-      </w:pPr>
-    </w:p>
-    <w:p>
-      <w:pPr>
-        <w:jc w:val="center"/>
-      </w:pPr>
-    </w:p>
-    <w:p>
-      <w:pPr>
-        <w:jc w:val="center"/>
-      </w:pPr>
-    </w:p>
-    <w:p>
-      <w:pPr>
-        <w:jc w:val="center"/>
-      </w:pPr>
+        <w:rPr>
+          <w:b/>
+          <w:bCs/>
+          <w:sz w:val="28"/>
+          <w:szCs w:val="28"/>
+          <w:u w:val="single"/>
+        </w:rPr>
+      </w:pPr>
+      <w:r>
+        <w:rPr>
+          <w:b/>
+          <w:bCs/>
+          <w:sz w:val="28"/>
+          <w:szCs w:val="28"/>
+          <w:u w:val="single"/>
+        </w:rPr>
+        <w:lastRenderedPageBreak/>
+        <w:br w:type="page"/>
+      </w:r>
     </w:p>
     <w:p>
       <w:pPr>
@@ -340,6 +124,15 @@
     </w:p>
     <w:sdt>
       <w:sdtPr>
+        <w:rPr>
+          <w:rFonts w:asciiTheme="minorHAnsi" w:eastAsiaTheme="minorHAnsi" w:hAnsiTheme="minorHAnsi" w:cstheme="minorBidi"/>
+          <w:color w:val="auto"/>
+          <w:kern w:val="2"/>
+          <w:sz w:val="22"/>
+          <w:szCs w:val="22"/>
+          <w:lang w:eastAsia="en-US"/>
+          <w14:ligatures w14:val="standardContextual"/>
+        </w:rPr>
         <w:id w:val="862408877"/>
         <w:docPartObj>
           <w:docPartGallery w:val="Table of Contents"/>
@@ -348,15 +141,8 @@
       </w:sdtPr>
       <w:sdtEndPr>
         <w:rPr>
-          <w:rFonts w:asciiTheme="minorHAnsi" w:eastAsiaTheme="minorHAnsi" w:hAnsiTheme="minorHAnsi" w:cstheme="minorBidi"/>
           <w:b/>
           <w:bCs/>
-          <w:color w:val="auto"/>
-          <w:kern w:val="2"/>
-          <w:sz w:val="22"/>
-          <w:szCs w:val="22"/>
-          <w:lang w:eastAsia="en-US"/>
-          <w14:ligatures w14:val="standardContextual"/>
         </w:rPr>
       </w:sdtEndPr>
       <w:sdtContent>
@@ -385,13 +171,13 @@
           <w:r>
             <w:fldChar w:fldCharType="separate"/>
           </w:r>
-          <w:hyperlink w:anchor="_Toc131025377" w:history="1">
-            <w:r>
-              <w:rPr>
-                <w:rStyle w:val="Lienhypertexte"/>
-                <w:noProof/>
-              </w:rPr>
-              <w:t>0.1 Préface</w:t>
+          <w:hyperlink w:anchor="_Toc131285004" w:history="1">
+            <w:r>
+              <w:rPr>
+                <w:rStyle w:val="Lienhypertexte"/>
+                <w:noProof/>
+              </w:rPr>
+              <w:t>Préface</w:t>
             </w:r>
             <w:r>
               <w:rPr>
@@ -412,7 +198,76 @@
                 <w:noProof/>
                 <w:webHidden/>
               </w:rPr>
-              <w:instrText xml:space="preserve"> PAGEREF _Toc131025377 \h </w:instrText>
+              <w:instrText xml:space="preserve"> PAGEREF _Toc131285004 \h </w:instrText>
+            </w:r>
+            <w:r>
+              <w:rPr>
+                <w:noProof/>
+                <w:webHidden/>
+              </w:rPr>
+            </w:r>
+            <w:r>
+              <w:rPr>
+                <w:noProof/>
+                <w:webHidden/>
+              </w:rPr>
+              <w:fldChar w:fldCharType="separate"/>
+            </w:r>
+            <w:r>
+              <w:rPr>
+                <w:noProof/>
+                <w:webHidden/>
+              </w:rPr>
+              <w:t>4</w:t>
+            </w:r>
+            <w:r>
+              <w:rPr>
+                <w:noProof/>
+                <w:webHidden/>
+              </w:rPr>
+              <w:fldChar w:fldCharType="end"/>
+            </w:r>
+          </w:hyperlink>
+        </w:p>
+        <w:p>
+          <w:pPr>
+            <w:pStyle w:val="TM1"/>
+            <w:tabs>
+              <w:tab w:val="right" w:leader="dot" w:pos="9062"/>
+            </w:tabs>
+            <w:rPr>
+              <w:rFonts w:cstheme="minorBidi"/>
+              <w:noProof/>
+            </w:rPr>
+          </w:pPr>
+          <w:hyperlink w:anchor="_Toc131285005" w:history="1">
+            <w:r>
+              <w:rPr>
+                <w:rStyle w:val="Lienhypertexte"/>
+                <w:noProof/>
+              </w:rPr>
+              <w:t>Présentation des projets</w:t>
+            </w:r>
+            <w:r>
+              <w:rPr>
+                <w:noProof/>
+                <w:webHidden/>
+              </w:rPr>
+              <w:tab/>
+            </w:r>
+            <w:r>
+              <w:rPr>
+                <w:noProof/>
+                <w:webHidden/>
+              </w:rPr>
+              <w:fldChar w:fldCharType="begin"/>
+            </w:r>
+            <w:r>
+              <w:rPr>
+                <w:noProof/>
+                <w:webHidden/>
+              </w:rPr>
+              <w:instrText xml:space="preserve"> PAGEREF _Toc131285005 \h </w:instrText>
             </w:r>
             <w:r>
               <w:rPr>
@@ -455,7 +310,7 @@
               <w:noProof/>
             </w:rPr>
           </w:pPr>
-          <w:hyperlink w:anchor="_Toc131025378" w:history="1">
+          <w:hyperlink w:anchor="_Toc131285006" w:history="1">
             <w:r>
               <w:rPr>
                 <w:rStyle w:val="Lienhypertexte"/>
@@ -496,7 +351,7 @@
                 <w:noProof/>
                 <w:webHidden/>
               </w:rPr>
-              <w:instrText xml:space="preserve"> PAGEREF _Toc131025378 \h </w:instrText>
+              <w:instrText xml:space="preserve"> PAGEREF _Toc131285006 \h </w:instrText>
             </w:r>
             <w:r>
               <w:rPr>
@@ -539,7 +394,7 @@
               <w:noProof/>
             </w:rPr>
           </w:pPr>
-          <w:hyperlink w:anchor="_Toc131025379" w:history="1">
+          <w:hyperlink w:anchor="_Toc131285007" w:history="1">
             <w:r>
               <w:rPr>
                 <w:rStyle w:val="Lienhypertexte"/>
@@ -580,7 +435,7 @@
                 <w:noProof/>
                 <w:webHidden/>
               </w:rPr>
-              <w:instrText xml:space="preserve"> PAGEREF _Toc131025379 \h </w:instrText>
+              <w:instrText xml:space="preserve"> PAGEREF _Toc131285007 \h </w:instrText>
             </w:r>
             <w:r>
               <w:rPr>
@@ -618,7 +473,7 @@
               <w:rFonts w:cstheme="minorBidi"/>
             </w:rPr>
           </w:pPr>
-          <w:hyperlink w:anchor="_Toc131025380" w:history="1">
+          <w:hyperlink w:anchor="_Toc131285008" w:history="1">
             <w:r>
               <w:rPr>
                 <w:rStyle w:val="Lienhypertexte"/>
@@ -635,7 +490,7 @@
               <w:rPr>
                 <w:rStyle w:val="Lienhypertexte"/>
               </w:rPr>
-              <w:t>NomDuProjet1</w:t>
+              <w:t>IAPM</w:t>
             </w:r>
             <w:r>
               <w:rPr>
@@ -653,7 +508,7 @@
               <w:rPr>
                 <w:webHidden/>
               </w:rPr>
-              <w:instrText xml:space="preserve"> PAGEREF _Toc131025380 \h </w:instrText>
+              <w:instrText xml:space="preserve"> PAGEREF _Toc131285008 \h </w:instrText>
             </w:r>
             <w:r>
               <w:rPr>
@@ -687,7 +542,7 @@
               <w:rFonts w:cstheme="minorBidi"/>
             </w:rPr>
           </w:pPr>
-          <w:hyperlink w:anchor="_Toc131025381" w:history="1">
+          <w:hyperlink w:anchor="_Toc131285009" w:history="1">
             <w:r>
               <w:rPr>
                 <w:rStyle w:val="Lienhypertexte"/>
@@ -722,7 +577,7 @@
               <w:rPr>
                 <w:webHidden/>
               </w:rPr>
-              <w:instrText xml:space="preserve"> PAGEREF _Toc131025381 \h </w:instrText>
+              <w:instrText xml:space="preserve"> PAGEREF _Toc131285009 \h </w:instrText>
             </w:r>
             <w:r>
               <w:rPr>
@@ -761,7 +616,7 @@
               <w:noProof/>
             </w:rPr>
           </w:pPr>
-          <w:hyperlink w:anchor="_Toc131025382" w:history="1">
+          <w:hyperlink w:anchor="_Toc131285010" w:history="1">
             <w:r>
               <w:rPr>
                 <w:rStyle w:val="Lienhypertexte"/>
@@ -802,7 +657,7 @@
                 <w:noProof/>
                 <w:webHidden/>
               </w:rPr>
-              <w:instrText xml:space="preserve"> PAGEREF _Toc131025382 \h </w:instrText>
+              <w:instrText xml:space="preserve"> PAGEREF _Toc131285010 \h </w:instrText>
             </w:r>
             <w:r>
               <w:rPr>
@@ -822,7 +677,7 @@
                 <w:noProof/>
                 <w:webHidden/>
               </w:rPr>
-              <w:t>4</w:t>
+              <w:t>5</w:t>
             </w:r>
             <w:r>
               <w:rPr>
@@ -840,7 +695,7 @@
               <w:rFonts w:cstheme="minorBidi"/>
             </w:rPr>
           </w:pPr>
-          <w:hyperlink w:anchor="_Toc131025383" w:history="1">
+          <w:hyperlink w:anchor="_Toc131285011" w:history="1">
             <w:r>
               <w:rPr>
                 <w:rStyle w:val="Lienhypertexte"/>
@@ -875,7 +730,7 @@
               <w:rPr>
                 <w:webHidden/>
               </w:rPr>
-              <w:instrText xml:space="preserve"> PAGEREF _Toc131025383 \h </w:instrText>
+              <w:instrText xml:space="preserve"> PAGEREF _Toc131285011 \h </w:instrText>
             </w:r>
             <w:r>
               <w:rPr>
@@ -909,7 +764,7 @@
               <w:rFonts w:cstheme="minorBidi"/>
             </w:rPr>
           </w:pPr>
-          <w:hyperlink w:anchor="_Toc131025384" w:history="1">
+          <w:hyperlink w:anchor="_Toc131285012" w:history="1">
             <w:r>
               <w:rPr>
                 <w:rStyle w:val="Lienhypertexte"/>
@@ -944,7 +799,7 @@
               <w:rPr>
                 <w:webHidden/>
               </w:rPr>
-              <w:instrText xml:space="preserve"> PAGEREF _Toc131025384 \h </w:instrText>
+              <w:instrText xml:space="preserve"> PAGEREF _Toc131285012 \h </w:instrText>
             </w:r>
             <w:r>
               <w:rPr>
@@ -983,7 +838,7 @@
               <w:noProof/>
             </w:rPr>
           </w:pPr>
-          <w:hyperlink w:anchor="_Toc131025385" w:history="1">
+          <w:hyperlink w:anchor="_Toc131285013" w:history="1">
             <w:r>
               <w:rPr>
                 <w:rStyle w:val="Lienhypertexte"/>
@@ -1024,7 +879,7 @@
                 <w:noProof/>
                 <w:webHidden/>
               </w:rPr>
-              <w:instrText xml:space="preserve"> PAGEREF _Toc131025385 \h </w:instrText>
+              <w:instrText xml:space="preserve"> PAGEREF _Toc131285013 \h </w:instrText>
             </w:r>
             <w:r>
               <w:rPr>
@@ -1062,7 +917,7 @@
               <w:rFonts w:cstheme="minorBidi"/>
             </w:rPr>
           </w:pPr>
-          <w:hyperlink w:anchor="_Toc131025386" w:history="1">
+          <w:hyperlink w:anchor="_Toc131285014" w:history="1">
             <w:r>
               <w:rPr>
                 <w:rStyle w:val="Lienhypertexte"/>
@@ -1097,7 +952,7 @@
               <w:rPr>
                 <w:webHidden/>
               </w:rPr>
-              <w:instrText xml:space="preserve"> PAGEREF _Toc131025386 \h </w:instrText>
+              <w:instrText xml:space="preserve"> PAGEREF _Toc131285014 \h </w:instrText>
             </w:r>
             <w:r>
               <w:rPr>
@@ -1131,7 +986,7 @@
               <w:rFonts w:cstheme="minorBidi"/>
             </w:rPr>
           </w:pPr>
-          <w:hyperlink w:anchor="_Toc131025387" w:history="1">
+          <w:hyperlink w:anchor="_Toc131285015" w:history="1">
             <w:r>
               <w:rPr>
                 <w:rStyle w:val="Lienhypertexte"/>
@@ -1166,7 +1021,7 @@
               <w:rPr>
                 <w:webHidden/>
               </w:rPr>
-              <w:instrText xml:space="preserve"> PAGEREF _Toc131025387 \h </w:instrText>
+              <w:instrText xml:space="preserve"> PAGEREF _Toc131285015 \h </w:instrText>
             </w:r>
             <w:r>
               <w:rPr>
@@ -1205,7 +1060,7 @@
               <w:noProof/>
             </w:rPr>
           </w:pPr>
-          <w:hyperlink w:anchor="_Toc131025388" w:history="1">
+          <w:hyperlink w:anchor="_Toc131285016" w:history="1">
             <w:r>
               <w:rPr>
                 <w:rStyle w:val="Lienhypertexte"/>
@@ -1246,7 +1101,7 @@
                 <w:noProof/>
                 <w:webHidden/>
               </w:rPr>
-              <w:instrText xml:space="preserve"> PAGEREF _Toc131025388 \h </w:instrText>
+              <w:instrText xml:space="preserve"> PAGEREF _Toc131285016 \h </w:instrText>
             </w:r>
             <w:r>
               <w:rPr>
@@ -1284,7 +1139,7 @@
               <w:rFonts w:cstheme="minorBidi"/>
             </w:rPr>
           </w:pPr>
-          <w:hyperlink w:anchor="_Toc131025389" w:history="1">
+          <w:hyperlink w:anchor="_Toc131285017" w:history="1">
             <w:r>
               <w:rPr>
                 <w:rStyle w:val="Lienhypertexte"/>
@@ -1319,7 +1174,7 @@
               <w:rPr>
                 <w:webHidden/>
               </w:rPr>
-              <w:instrText xml:space="preserve"> PAGEREF _Toc131025389 \h </w:instrText>
+              <w:instrText xml:space="preserve"> PAGEREF _Toc131285017 \h </w:instrText>
             </w:r>
             <w:r>
               <w:rPr>
@@ -1353,7 +1208,7 @@
               <w:rFonts w:cstheme="minorBidi"/>
             </w:rPr>
           </w:pPr>
-          <w:hyperlink w:anchor="_Toc131025390" w:history="1">
+          <w:hyperlink w:anchor="_Toc131285018" w:history="1">
             <w:r>
               <w:rPr>
                 <w:rStyle w:val="Lienhypertexte"/>
@@ -1388,7 +1243,7 @@
               <w:rPr>
                 <w:webHidden/>
               </w:rPr>
-              <w:instrText xml:space="preserve"> PAGEREF _Toc131025390 \h </w:instrText>
+              <w:instrText xml:space="preserve"> PAGEREF _Toc131285018 \h </w:instrText>
             </w:r>
             <w:r>
               <w:rPr>
@@ -1427,7 +1282,7 @@
               <w:noProof/>
             </w:rPr>
           </w:pPr>
-          <w:hyperlink w:anchor="_Toc131025391" w:history="1">
+          <w:hyperlink w:anchor="_Toc131285019" w:history="1">
             <w:r>
               <w:rPr>
                 <w:rStyle w:val="Lienhypertexte"/>
@@ -1468,7 +1323,7 @@
                 <w:noProof/>
                 <w:webHidden/>
               </w:rPr>
-              <w:instrText xml:space="preserve"> PAGEREF _Toc131025391 \h </w:instrText>
+              <w:instrText xml:space="preserve"> PAGEREF _Toc131285019 \h </w:instrText>
             </w:r>
             <w:r>
               <w:rPr>
@@ -1506,7 +1361,7 @@
               <w:rFonts w:cstheme="minorBidi"/>
             </w:rPr>
           </w:pPr>
-          <w:hyperlink w:anchor="_Toc131025392" w:history="1">
+          <w:hyperlink w:anchor="_Toc131285020" w:history="1">
             <w:r>
               <w:rPr>
                 <w:rStyle w:val="Lienhypertexte"/>
@@ -1541,7 +1396,7 @@
               <w:rPr>
                 <w:webHidden/>
               </w:rPr>
-              <w:instrText xml:space="preserve"> PAGEREF _Toc131025392 \h </w:instrText>
+              <w:instrText xml:space="preserve"> PAGEREF _Toc131285020 \h </w:instrText>
             </w:r>
             <w:r>
               <w:rPr>
@@ -1575,7 +1430,7 @@
               <w:rFonts w:cstheme="minorBidi"/>
             </w:rPr>
           </w:pPr>
-          <w:hyperlink w:anchor="_Toc131025393" w:history="1">
+          <w:hyperlink w:anchor="_Toc131285021" w:history="1">
             <w:r>
               <w:rPr>
                 <w:rStyle w:val="Lienhypertexte"/>
@@ -1610,7 +1465,7 @@
               <w:rPr>
                 <w:webHidden/>
               </w:rPr>
-              <w:instrText xml:space="preserve"> PAGEREF _Toc131025393 \h </w:instrText>
+              <w:instrText xml:space="preserve"> PAGEREF _Toc131285021 \h </w:instrText>
             </w:r>
             <w:r>
               <w:rPr>
@@ -1649,7 +1504,7 @@
               <w:noProof/>
             </w:rPr>
           </w:pPr>
-          <w:hyperlink w:anchor="_Toc131025394" w:history="1">
+          <w:hyperlink w:anchor="_Toc131285022" w:history="1">
             <w:r>
               <w:rPr>
                 <w:rStyle w:val="Lienhypertexte"/>
@@ -1690,7 +1545,7 @@
                 <w:noProof/>
                 <w:webHidden/>
               </w:rPr>
-              <w:instrText xml:space="preserve"> PAGEREF _Toc131025394 \h </w:instrText>
+              <w:instrText xml:space="preserve"> PAGEREF _Toc131285022 \h </w:instrText>
             </w:r>
             <w:r>
               <w:rPr>
@@ -1733,7 +1588,7 @@
               <w:noProof/>
             </w:rPr>
           </w:pPr>
-          <w:hyperlink w:anchor="_Toc131025395" w:history="1">
+          <w:hyperlink w:anchor="_Toc131285023" w:history="1">
             <w:r>
               <w:rPr>
                 <w:rStyle w:val="Lienhypertexte"/>
@@ -1774,7 +1629,7 @@
                 <w:noProof/>
                 <w:webHidden/>
               </w:rPr>
-              <w:instrText xml:space="preserve"> PAGEREF _Toc131025395 \h </w:instrText>
+              <w:instrText xml:space="preserve"> PAGEREF _Toc131285023 \h </w:instrText>
             </w:r>
             <w:r>
               <w:rPr>
@@ -1812,7 +1667,7 @@
               <w:rFonts w:cstheme="minorBidi"/>
             </w:rPr>
           </w:pPr>
-          <w:hyperlink w:anchor="_Toc131025396" w:history="1">
+          <w:hyperlink w:anchor="_Toc131285024" w:history="1">
             <w:r>
               <w:rPr>
                 <w:rStyle w:val="Lienhypertexte"/>
@@ -1847,7 +1702,7 @@
               <w:rPr>
                 <w:webHidden/>
               </w:rPr>
-              <w:instrText xml:space="preserve"> PAGEREF _Toc131025396 \h </w:instrText>
+              <w:instrText xml:space="preserve"> PAGEREF _Toc131285024 \h </w:instrText>
             </w:r>
             <w:r>
               <w:rPr>
@@ -1881,7 +1736,7 @@
               <w:rFonts w:cstheme="minorBidi"/>
             </w:rPr>
           </w:pPr>
-          <w:hyperlink w:anchor="_Toc131025397" w:history="1">
+          <w:hyperlink w:anchor="_Toc131285025" w:history="1">
             <w:r>
               <w:rPr>
                 <w:rStyle w:val="Lienhypertexte"/>
@@ -1916,7 +1771,7 @@
               <w:rPr>
                 <w:webHidden/>
               </w:rPr>
-              <w:instrText xml:space="preserve"> PAGEREF _Toc131025397 \h </w:instrText>
+              <w:instrText xml:space="preserve"> PAGEREF _Toc131285025 \h </w:instrText>
             </w:r>
             <w:r>
               <w:rPr>
@@ -1955,7 +1810,7 @@
               <w:noProof/>
             </w:rPr>
           </w:pPr>
-          <w:hyperlink w:anchor="_Toc131025398" w:history="1">
+          <w:hyperlink w:anchor="_Toc131285026" w:history="1">
             <w:r>
               <w:rPr>
                 <w:rStyle w:val="Lienhypertexte"/>
@@ -1996,7 +1851,7 @@
                 <w:noProof/>
                 <w:webHidden/>
               </w:rPr>
-              <w:instrText xml:space="preserve"> PAGEREF _Toc131025398 \h </w:instrText>
+              <w:instrText xml:space="preserve"> PAGEREF _Toc131285026 \h </w:instrText>
             </w:r>
             <w:r>
               <w:rPr>
@@ -2034,7 +1889,7 @@
               <w:rFonts w:cstheme="minorBidi"/>
             </w:rPr>
           </w:pPr>
-          <w:hyperlink w:anchor="_Toc131025399" w:history="1">
+          <w:hyperlink w:anchor="_Toc131285027" w:history="1">
             <w:r>
               <w:rPr>
                 <w:rStyle w:val="Lienhypertexte"/>
@@ -2069,7 +1924,7 @@
               <w:rPr>
                 <w:webHidden/>
               </w:rPr>
-              <w:instrText xml:space="preserve"> PAGEREF _Toc131025399 \h </w:instrText>
+              <w:instrText xml:space="preserve"> PAGEREF _Toc131285027 \h </w:instrText>
             </w:r>
             <w:r>
               <w:rPr>
@@ -2103,7 +1958,7 @@
               <w:rFonts w:cstheme="minorBidi"/>
             </w:rPr>
           </w:pPr>
-          <w:hyperlink w:anchor="_Toc131025400" w:history="1">
+          <w:hyperlink w:anchor="_Toc131285028" w:history="1">
             <w:r>
               <w:rPr>
                 <w:rStyle w:val="Lienhypertexte"/>
@@ -2138,7 +1993,7 @@
               <w:rPr>
                 <w:webHidden/>
               </w:rPr>
-              <w:instrText xml:space="preserve"> PAGEREF _Toc131025400 \h </w:instrText>
+              <w:instrText xml:space="preserve"> PAGEREF _Toc131285028 \h </w:instrText>
             </w:r>
             <w:r>
               <w:rPr>
@@ -2177,7 +2032,7 @@
               <w:noProof/>
             </w:rPr>
           </w:pPr>
-          <w:hyperlink w:anchor="_Toc131025401" w:history="1">
+          <w:hyperlink w:anchor="_Toc131285029" w:history="1">
             <w:r>
               <w:rPr>
                 <w:rStyle w:val="Lienhypertexte"/>
@@ -2218,7 +2073,7 @@
                 <w:noProof/>
                 <w:webHidden/>
               </w:rPr>
-              <w:instrText xml:space="preserve"> PAGEREF _Toc131025401 \h </w:instrText>
+              <w:instrText xml:space="preserve"> PAGEREF _Toc131285029 \h </w:instrText>
             </w:r>
             <w:r>
               <w:rPr>
@@ -2256,7 +2111,7 @@
               <w:rFonts w:cstheme="minorBidi"/>
             </w:rPr>
           </w:pPr>
-          <w:hyperlink w:anchor="_Toc131025402" w:history="1">
+          <w:hyperlink w:anchor="_Toc131285030" w:history="1">
             <w:r>
               <w:rPr>
                 <w:rStyle w:val="Lienhypertexte"/>
@@ -2291,7 +2146,7 @@
               <w:rPr>
                 <w:webHidden/>
               </w:rPr>
-              <w:instrText xml:space="preserve"> PAGEREF _Toc131025402 \h </w:instrText>
+              <w:instrText xml:space="preserve"> PAGEREF _Toc131285030 \h </w:instrText>
             </w:r>
             <w:r>
               <w:rPr>
@@ -2325,7 +2180,7 @@
               <w:rFonts w:cstheme="minorBidi"/>
             </w:rPr>
           </w:pPr>
-          <w:hyperlink w:anchor="_Toc131025403" w:history="1">
+          <w:hyperlink w:anchor="_Toc131285031" w:history="1">
             <w:r>
               <w:rPr>
                 <w:rStyle w:val="Lienhypertexte"/>
@@ -2360,7 +2215,7 @@
               <w:rPr>
                 <w:webHidden/>
               </w:rPr>
-              <w:instrText xml:space="preserve"> PAGEREF _Toc131025403 \h </w:instrText>
+              <w:instrText xml:space="preserve"> PAGEREF _Toc131285031 \h </w:instrText>
             </w:r>
             <w:r>
               <w:rPr>
@@ -2399,7 +2254,7 @@
               <w:noProof/>
             </w:rPr>
           </w:pPr>
-          <w:hyperlink w:anchor="_Toc131025404" w:history="1">
+          <w:hyperlink w:anchor="_Toc131285032" w:history="1">
             <w:r>
               <w:rPr>
                 <w:rStyle w:val="Lienhypertexte"/>
@@ -2440,7 +2295,7 @@
                 <w:noProof/>
                 <w:webHidden/>
               </w:rPr>
-              <w:instrText xml:space="preserve"> PAGEREF _Toc131025404 \h </w:instrText>
+              <w:instrText xml:space="preserve"> PAGEREF _Toc131285032 \h </w:instrText>
             </w:r>
             <w:r>
               <w:rPr>
@@ -2483,7 +2338,7 @@
               <w:noProof/>
             </w:rPr>
           </w:pPr>
-          <w:hyperlink w:anchor="_Toc131025405" w:history="1">
+          <w:hyperlink w:anchor="_Toc131285033" w:history="1">
             <w:r>
               <w:rPr>
                 <w:rStyle w:val="Lienhypertexte"/>
@@ -2524,7 +2379,7 @@
                 <w:noProof/>
                 <w:webHidden/>
               </w:rPr>
-              <w:instrText xml:space="preserve"> PAGEREF _Toc131025405 \h </w:instrText>
+              <w:instrText xml:space="preserve"> PAGEREF _Toc131285033 \h </w:instrText>
             </w:r>
             <w:r>
               <w:rPr>
@@ -2562,7 +2417,7 @@
               <w:rFonts w:cstheme="minorBidi"/>
             </w:rPr>
           </w:pPr>
-          <w:hyperlink w:anchor="_Toc131025406" w:history="1">
+          <w:hyperlink w:anchor="_Toc131285034" w:history="1">
             <w:r>
               <w:rPr>
                 <w:rStyle w:val="Lienhypertexte"/>
@@ -2597,7 +2452,7 @@
               <w:rPr>
                 <w:webHidden/>
               </w:rPr>
-              <w:instrText xml:space="preserve"> PAGEREF _Toc131025406 \h </w:instrText>
+              <w:instrText xml:space="preserve"> PAGEREF _Toc131285034 \h </w:instrText>
             </w:r>
             <w:r>
               <w:rPr>
@@ -2631,7 +2486,7 @@
               <w:rFonts w:cstheme="minorBidi"/>
             </w:rPr>
           </w:pPr>
-          <w:hyperlink w:anchor="_Toc131025407" w:history="1">
+          <w:hyperlink w:anchor="_Toc131285035" w:history="1">
             <w:r>
               <w:rPr>
                 <w:rStyle w:val="Lienhypertexte"/>
@@ -2666,7 +2521,7 @@
               <w:rPr>
                 <w:webHidden/>
               </w:rPr>
-              <w:instrText xml:space="preserve"> PAGEREF _Toc131025407 \h </w:instrText>
+              <w:instrText xml:space="preserve"> PAGEREF _Toc131285035 \h </w:instrText>
             </w:r>
             <w:r>
               <w:rPr>
@@ -2705,7 +2560,7 @@
               <w:noProof/>
             </w:rPr>
           </w:pPr>
-          <w:hyperlink w:anchor="_Toc131025408" w:history="1">
+          <w:hyperlink w:anchor="_Toc131285036" w:history="1">
             <w:r>
               <w:rPr>
                 <w:rStyle w:val="Lienhypertexte"/>
@@ -2746,7 +2601,7 @@
                 <w:noProof/>
                 <w:webHidden/>
               </w:rPr>
-              <w:instrText xml:space="preserve"> PAGEREF _Toc131025408 \h </w:instrText>
+              <w:instrText xml:space="preserve"> PAGEREF _Toc131285036 \h </w:instrText>
             </w:r>
             <w:r>
               <w:rPr>
@@ -2784,7 +2639,7 @@
               <w:rFonts w:cstheme="minorBidi"/>
             </w:rPr>
           </w:pPr>
-          <w:hyperlink w:anchor="_Toc131025409" w:history="1">
+          <w:hyperlink w:anchor="_Toc131285037" w:history="1">
             <w:r>
               <w:rPr>
                 <w:rStyle w:val="Lienhypertexte"/>
@@ -2819,7 +2674,7 @@
               <w:rPr>
                 <w:webHidden/>
               </w:rPr>
-              <w:instrText xml:space="preserve"> PAGEREF _Toc131025409 \h </w:instrText>
+              <w:instrText xml:space="preserve"> PAGEREF _Toc131285037 \h </w:instrText>
             </w:r>
             <w:r>
               <w:rPr>
@@ -2853,7 +2708,7 @@
               <w:rFonts w:cstheme="minorBidi"/>
             </w:rPr>
           </w:pPr>
-          <w:hyperlink w:anchor="_Toc131025410" w:history="1">
+          <w:hyperlink w:anchor="_Toc131285038" w:history="1">
             <w:r>
               <w:rPr>
                 <w:rStyle w:val="Lienhypertexte"/>
@@ -2888,7 +2743,7 @@
               <w:rPr>
                 <w:webHidden/>
               </w:rPr>
-              <w:instrText xml:space="preserve"> PAGEREF _Toc131025410 \h </w:instrText>
+              <w:instrText xml:space="preserve"> PAGEREF _Toc131285038 \h </w:instrText>
             </w:r>
             <w:r>
               <w:rPr>
@@ -2927,7 +2782,7 @@
               <w:noProof/>
             </w:rPr>
           </w:pPr>
-          <w:hyperlink w:anchor="_Toc131025411" w:history="1">
+          <w:hyperlink w:anchor="_Toc131285039" w:history="1">
             <w:r>
               <w:rPr>
                 <w:rStyle w:val="Lienhypertexte"/>
@@ -2968,7 +2823,7 @@
                 <w:noProof/>
                 <w:webHidden/>
               </w:rPr>
-              <w:instrText xml:space="preserve"> PAGEREF _Toc131025411 \h </w:instrText>
+              <w:instrText xml:space="preserve"> PAGEREF _Toc131285039 \h </w:instrText>
             </w:r>
             <w:r>
               <w:rPr>
@@ -3006,7 +2861,7 @@
               <w:rFonts w:cstheme="minorBidi"/>
             </w:rPr>
           </w:pPr>
-          <w:hyperlink w:anchor="_Toc131025412" w:history="1">
+          <w:hyperlink w:anchor="_Toc131285040" w:history="1">
             <w:r>
               <w:rPr>
                 <w:rStyle w:val="Lienhypertexte"/>
@@ -3041,7 +2896,7 @@
               <w:rPr>
                 <w:webHidden/>
               </w:rPr>
-              <w:instrText xml:space="preserve"> PAGEREF _Toc131025412 \h </w:instrText>
+              <w:instrText xml:space="preserve"> PAGEREF _Toc131285040 \h </w:instrText>
             </w:r>
             <w:r>
               <w:rPr>
@@ -3075,7 +2930,7 @@
               <w:rFonts w:cstheme="minorBidi"/>
             </w:rPr>
           </w:pPr>
-          <w:hyperlink w:anchor="_Toc131025413" w:history="1">
+          <w:hyperlink w:anchor="_Toc131285041" w:history="1">
             <w:r>
               <w:rPr>
                 <w:rStyle w:val="Lienhypertexte"/>
@@ -3110,7 +2965,7 @@
               <w:rPr>
                 <w:webHidden/>
               </w:rPr>
-              <w:instrText xml:space="preserve"> PAGEREF _Toc131025413 \h </w:instrText>
+              <w:instrText xml:space="preserve"> PAGEREF _Toc131285041 \h </w:instrText>
             </w:r>
             <w:r>
               <w:rPr>
@@ -3149,7 +3004,7 @@
               <w:noProof/>
             </w:rPr>
           </w:pPr>
-          <w:hyperlink w:anchor="_Toc131025414" w:history="1">
+          <w:hyperlink w:anchor="_Toc131285042" w:history="1">
             <w:r>
               <w:rPr>
                 <w:rStyle w:val="Lienhypertexte"/>
@@ -3190,7 +3045,7 @@
                 <w:noProof/>
                 <w:webHidden/>
               </w:rPr>
-              <w:instrText xml:space="preserve"> PAGEREF _Toc131025414 \h </w:instrText>
+              <w:instrText xml:space="preserve"> PAGEREF _Toc131285042 \h </w:instrText>
             </w:r>
             <w:r>
               <w:rPr>
@@ -3228,7 +3083,7 @@
               <w:rFonts w:cstheme="minorBidi"/>
             </w:rPr>
           </w:pPr>
-          <w:hyperlink w:anchor="_Toc131025415" w:history="1">
+          <w:hyperlink w:anchor="_Toc131285043" w:history="1">
             <w:r>
               <w:rPr>
                 <w:rStyle w:val="Lienhypertexte"/>
@@ -3263,7 +3118,7 @@
               <w:rPr>
                 <w:webHidden/>
               </w:rPr>
-              <w:instrText xml:space="preserve"> PAGEREF _Toc131025415 \h </w:instrText>
+              <w:instrText xml:space="preserve"> PAGEREF _Toc131285043 \h </w:instrText>
             </w:r>
             <w:r>
               <w:rPr>
@@ -3297,7 +3152,7 @@
               <w:rFonts w:cstheme="minorBidi"/>
             </w:rPr>
           </w:pPr>
-          <w:hyperlink w:anchor="_Toc131025416" w:history="1">
+          <w:hyperlink w:anchor="_Toc131285044" w:history="1">
             <w:r>
               <w:rPr>
                 <w:rStyle w:val="Lienhypertexte"/>
@@ -3332,7 +3187,7 @@
               <w:rPr>
                 <w:webHidden/>
               </w:rPr>
-              <w:instrText xml:space="preserve"> PAGEREF _Toc131025416 \h </w:instrText>
+              <w:instrText xml:space="preserve"> PAGEREF _Toc131285044 \h </w:instrText>
             </w:r>
             <w:r>
               <w:rPr>
@@ -3371,7 +3226,7 @@
               <w:noProof/>
             </w:rPr>
           </w:pPr>
-          <w:hyperlink w:anchor="_Toc131025417" w:history="1">
+          <w:hyperlink w:anchor="_Toc131285045" w:history="1">
             <w:r>
               <w:rPr>
                 <w:rStyle w:val="Lienhypertexte"/>
@@ -3412,7 +3267,7 @@
                 <w:noProof/>
                 <w:webHidden/>
               </w:rPr>
-              <w:instrText xml:space="preserve"> PAGEREF _Toc131025417 \h </w:instrText>
+              <w:instrText xml:space="preserve"> PAGEREF _Toc131285045 \h </w:instrText>
             </w:r>
             <w:r>
               <w:rPr>
@@ -3450,7 +3305,7 @@
               <w:rFonts w:cstheme="minorBidi"/>
             </w:rPr>
           </w:pPr>
-          <w:hyperlink w:anchor="_Toc131025418" w:history="1">
+          <w:hyperlink w:anchor="_Toc131285046" w:history="1">
             <w:r>
               <w:rPr>
                 <w:rStyle w:val="Lienhypertexte"/>
@@ -3485,7 +3340,7 @@
               <w:rPr>
                 <w:webHidden/>
               </w:rPr>
-              <w:instrText xml:space="preserve"> PAGEREF _Toc131025418 \h </w:instrText>
+              <w:instrText xml:space="preserve"> PAGEREF _Toc131285046 \h </w:instrText>
             </w:r>
             <w:r>
               <w:rPr>
@@ -3519,7 +3374,7 @@
               <w:rFonts w:cstheme="minorBidi"/>
             </w:rPr>
           </w:pPr>
-          <w:hyperlink w:anchor="_Toc131025419" w:history="1">
+          <w:hyperlink w:anchor="_Toc131285047" w:history="1">
             <w:r>
               <w:rPr>
                 <w:rStyle w:val="Lienhypertexte"/>
@@ -3554,7 +3409,7 @@
               <w:rPr>
                 <w:webHidden/>
               </w:rPr>
-              <w:instrText xml:space="preserve"> PAGEREF _Toc131025419 \h </w:instrText>
+              <w:instrText xml:space="preserve"> PAGEREF _Toc131285047 \h </w:instrText>
             </w:r>
             <w:r>
               <w:rPr>
@@ -3593,7 +3448,7 @@
               <w:noProof/>
             </w:rPr>
           </w:pPr>
-          <w:hyperlink w:anchor="_Toc131025420" w:history="1">
+          <w:hyperlink w:anchor="_Toc131285048" w:history="1">
             <w:r>
               <w:rPr>
                 <w:rStyle w:val="Lienhypertexte"/>
@@ -3634,7 +3489,7 @@
                 <w:noProof/>
                 <w:webHidden/>
               </w:rPr>
-              <w:instrText xml:space="preserve"> PAGEREF _Toc131025420 \h </w:instrText>
+              <w:instrText xml:space="preserve"> PAGEREF _Toc131285048 \h </w:instrText>
             </w:r>
             <w:r>
               <w:rPr>
@@ -3672,7 +3527,7 @@
               <w:rFonts w:cstheme="minorBidi"/>
             </w:rPr>
           </w:pPr>
-          <w:hyperlink w:anchor="_Toc131025421" w:history="1">
+          <w:hyperlink w:anchor="_Toc131285049" w:history="1">
             <w:r>
               <w:rPr>
                 <w:rStyle w:val="Lienhypertexte"/>
@@ -3707,7 +3562,7 @@
               <w:rPr>
                 <w:webHidden/>
               </w:rPr>
-              <w:instrText xml:space="preserve"> PAGEREF _Toc131025421 \h </w:instrText>
+              <w:instrText xml:space="preserve"> PAGEREF _Toc131285049 \h </w:instrText>
             </w:r>
             <w:r>
               <w:rPr>
@@ -3741,7 +3596,7 @@
               <w:rFonts w:cstheme="minorBidi"/>
             </w:rPr>
           </w:pPr>
-          <w:hyperlink w:anchor="_Toc131025422" w:history="1">
+          <w:hyperlink w:anchor="_Toc131285050" w:history="1">
             <w:r>
               <w:rPr>
                 <w:rStyle w:val="Lienhypertexte"/>
@@ -3776,7 +3631,7 @@
               <w:rPr>
                 <w:webHidden/>
               </w:rPr>
-              <w:instrText xml:space="preserve"> PAGEREF _Toc131025422 \h </w:instrText>
+              <w:instrText xml:space="preserve"> PAGEREF _Toc131285050 \h </w:instrText>
             </w:r>
             <w:r>
               <w:rPr>
@@ -3815,7 +3670,7 @@
               <w:noProof/>
             </w:rPr>
           </w:pPr>
-          <w:hyperlink w:anchor="_Toc131025423" w:history="1">
+          <w:hyperlink w:anchor="_Toc131285051" w:history="1">
             <w:r>
               <w:rPr>
                 <w:rStyle w:val="Lienhypertexte"/>
@@ -3856,7 +3711,7 @@
                 <w:noProof/>
                 <w:webHidden/>
               </w:rPr>
-              <w:instrText xml:space="preserve"> PAGEREF _Toc131025423 \h </w:instrText>
+              <w:instrText xml:space="preserve"> PAGEREF _Toc131285051 \h </w:instrText>
             </w:r>
             <w:r>
               <w:rPr>
@@ -3894,11 +3749,10 @@
               <w:rFonts w:cstheme="minorBidi"/>
             </w:rPr>
           </w:pPr>
-          <w:hyperlink w:anchor="_Toc131025424" w:history="1">
-            <w:r>
-              <w:rPr>
-                <w:rStyle w:val="Lienhypertexte"/>
-                <w:color w:val="auto"/>
+          <w:hyperlink w:anchor="_Toc131285052" w:history="1">
+            <w:r>
+              <w:rPr>
+                <w:rStyle w:val="Lienhypertexte"/>
               </w:rPr>
               <w:t>3.6.1</w:t>
             </w:r>
@@ -3911,7 +3765,6 @@
             <w:r>
               <w:rPr>
                 <w:rStyle w:val="Lienhypertexte"/>
-                <w:color w:val="auto"/>
               </w:rPr>
               <w:t>NomDuProjet1</w:t>
             </w:r>
@@ -3931,7 +3784,7 @@
               <w:rPr>
                 <w:webHidden/>
               </w:rPr>
-              <w:instrText xml:space="preserve"> PAGEREF _Toc131025424 \h </w:instrText>
+              <w:instrText xml:space="preserve"> PAGEREF _Toc131285052 \h </w:instrText>
             </w:r>
             <w:r>
               <w:rPr>
@@ -3965,7 +3818,7 @@
               <w:rFonts w:cstheme="minorBidi"/>
             </w:rPr>
           </w:pPr>
-          <w:hyperlink w:anchor="_Toc131025425" w:history="1">
+          <w:hyperlink w:anchor="_Toc131285053" w:history="1">
             <w:r>
               <w:rPr>
                 <w:rStyle w:val="Lienhypertexte"/>
@@ -4000,7 +3853,7 @@
               <w:rPr>
                 <w:webHidden/>
               </w:rPr>
-              <w:instrText xml:space="preserve"> PAGEREF _Toc131025425 \h </w:instrText>
+              <w:instrText xml:space="preserve"> PAGEREF _Toc131285053 \h </w:instrText>
             </w:r>
             <w:r>
               <w:rPr>
@@ -4039,7 +3892,7 @@
               <w:noProof/>
             </w:rPr>
           </w:pPr>
-          <w:hyperlink w:anchor="_Toc131025426" w:history="1">
+          <w:hyperlink w:anchor="_Toc131285054" w:history="1">
             <w:r>
               <w:rPr>
                 <w:rStyle w:val="Lienhypertexte"/>
@@ -4080,7 +3933,7 @@
                 <w:noProof/>
                 <w:webHidden/>
               </w:rPr>
-              <w:instrText xml:space="preserve"> PAGEREF _Toc131025426 \h </w:instrText>
+              <w:instrText xml:space="preserve"> PAGEREF _Toc131285054 \h </w:instrText>
             </w:r>
             <w:r>
               <w:rPr>
@@ -4100,7 +3953,7 @@
                 <w:noProof/>
                 <w:webHidden/>
               </w:rPr>
-              <w:t>7</w:t>
+              <w:t>6</w:t>
             </w:r>
             <w:r>
               <w:rPr>
@@ -4126,17 +3979,29 @@
       <w:pPr>
         <w:pStyle w:val="Titre1"/>
       </w:pPr>
-      <w:bookmarkStart w:id="0" w:name="_Toc131025377"/>
-      <w:r>
-        <w:t>0.1 Préface</w:t>
+      <w:bookmarkStart w:id="0" w:name="_Toc131285004"/>
+      <w:r>
+        <w:t>Préface</w:t>
       </w:r>
       <w:bookmarkEnd w:id="0"/>
     </w:p>
+    <w:p/>
     <w:p>
       <w:pPr>
         <w:pStyle w:val="Titre1"/>
       </w:pPr>
-      <w:bookmarkStart w:id="1" w:name="_Toc131025378"/>
+      <w:bookmarkStart w:id="1" w:name="_Toc131285005"/>
+      <w:r>
+        <w:t>Présentation des projets</w:t>
+      </w:r>
+      <w:bookmarkStart w:id="2" w:name="_Toc131285006"/>
+      <w:bookmarkEnd w:id="1"/>
+    </w:p>
+    <w:p/>
+    <w:p>
+      <w:pPr>
+        <w:pStyle w:val="Titre1"/>
+      </w:pPr>
       <w:r>
         <w:t xml:space="preserve">1 </w:t>
       </w:r>
@@ -4146,7 +4011,7 @@
       <w:r>
         <w:t>Concevoir et développer des composants d'interface utilisateur en intégrant les recommandations de sécurité</w:t>
       </w:r>
-      <w:bookmarkEnd w:id="1"/>
+      <w:bookmarkEnd w:id="2"/>
     </w:p>
     <w:p/>
     <w:p>
@@ -4157,11 +4022,11 @@
           <w:numId w:val="1"/>
         </w:numPr>
       </w:pPr>
-      <w:bookmarkStart w:id="2" w:name="_Toc131025379"/>
+      <w:bookmarkStart w:id="3" w:name="_Toc131285007"/>
       <w:r>
         <w:t>Maquetter une application</w:t>
       </w:r>
-      <w:bookmarkEnd w:id="2"/>
+      <w:bookmarkEnd w:id="3"/>
     </w:p>
     <w:p/>
     <w:p>
@@ -4172,11 +4037,11 @@
           <w:numId w:val="1"/>
         </w:numPr>
       </w:pPr>
-      <w:bookmarkStart w:id="3" w:name="_Toc131025380"/>
-      <w:r>
-        <w:t>NomDuProjet1</w:t>
-      </w:r>
-      <w:bookmarkEnd w:id="3"/>
+      <w:bookmarkStart w:id="4" w:name="_Toc131285008"/>
+      <w:r>
+        <w:t>IAPM</w:t>
+      </w:r>
+      <w:bookmarkEnd w:id="4"/>
     </w:p>
     <w:p>
       <w:pPr>
@@ -4186,14 +4051,11 @@
           <w:numId w:val="1"/>
         </w:numPr>
       </w:pPr>
-      <w:bookmarkStart w:id="4" w:name="_Toc131025381"/>
-      <w:r>
-        <w:t>NomDuProjet</w:t>
-      </w:r>
-      <w:r>
-        <w:t>2</w:t>
-      </w:r>
-      <w:bookmarkEnd w:id="4"/>
+      <w:bookmarkStart w:id="5" w:name="_Toc131285009"/>
+      <w:r>
+        <w:t>NomDuProjet2</w:t>
+      </w:r>
+      <w:bookmarkEnd w:id="5"/>
     </w:p>
     <w:p/>
     <w:p>
@@ -4204,18 +4066,19 @@
           <w:numId w:val="1"/>
         </w:numPr>
       </w:pPr>
-      <w:bookmarkStart w:id="5" w:name="_Toc131025382"/>
-      <w:r>
+      <w:bookmarkStart w:id="6" w:name="_Toc131285010"/>
+      <w:r>
+        <w:lastRenderedPageBreak/>
         <w:t>Développer une interface utilisateur de type desktop</w:t>
       </w:r>
-      <w:bookmarkEnd w:id="5"/>
+      <w:bookmarkEnd w:id="6"/>
     </w:p>
     <w:p/>
     <w:p>
       <w:pPr>
         <w:pStyle w:val="Titre3"/>
       </w:pPr>
-      <w:bookmarkStart w:id="6" w:name="_Toc131025383"/>
+      <w:bookmarkStart w:id="7" w:name="_Toc131285011"/>
       <w:r>
         <w:t>1.2.1</w:t>
       </w:r>
@@ -4223,13 +4086,13 @@
         <w:tab/>
         <w:t>NomDuProjet1</w:t>
       </w:r>
-      <w:bookmarkEnd w:id="6"/>
+      <w:bookmarkEnd w:id="7"/>
     </w:p>
     <w:p>
       <w:pPr>
         <w:pStyle w:val="Titre3"/>
       </w:pPr>
-      <w:bookmarkStart w:id="7" w:name="_Toc131025384"/>
+      <w:bookmarkStart w:id="8" w:name="_Toc131285012"/>
       <w:r>
         <w:t>1.2.2</w:t>
       </w:r>
@@ -4237,7 +4100,7 @@
         <w:tab/>
         <w:t>NomDuProjet2</w:t>
       </w:r>
-      <w:bookmarkEnd w:id="7"/>
+      <w:bookmarkEnd w:id="8"/>
     </w:p>
     <w:p/>
     <w:p>
@@ -4248,19 +4111,18 @@
           <w:numId w:val="1"/>
         </w:numPr>
       </w:pPr>
-      <w:bookmarkStart w:id="8" w:name="_Toc131025385"/>
-      <w:r>
-        <w:lastRenderedPageBreak/>
+      <w:bookmarkStart w:id="9" w:name="_Toc131285013"/>
+      <w:r>
         <w:t>Développer des composants d’accès aux données</w:t>
       </w:r>
-      <w:bookmarkEnd w:id="8"/>
+      <w:bookmarkEnd w:id="9"/>
     </w:p>
     <w:p/>
     <w:p>
       <w:pPr>
         <w:pStyle w:val="Titre3"/>
       </w:pPr>
-      <w:bookmarkStart w:id="9" w:name="_Toc131025386"/>
+      <w:bookmarkStart w:id="10" w:name="_Toc131285014"/>
       <w:r>
         <w:t>1.3.1</w:t>
       </w:r>
@@ -4270,13 +4132,13 @@
       <w:r>
         <w:t>NomDuProjet1</w:t>
       </w:r>
-      <w:bookmarkEnd w:id="9"/>
+      <w:bookmarkEnd w:id="10"/>
     </w:p>
     <w:p>
       <w:pPr>
         <w:pStyle w:val="Titre3"/>
       </w:pPr>
-      <w:bookmarkStart w:id="10" w:name="_Toc131025387"/>
+      <w:bookmarkStart w:id="11" w:name="_Toc131285015"/>
       <w:r>
         <w:t>1.3.2</w:t>
       </w:r>
@@ -4286,7 +4148,7 @@
       <w:r>
         <w:t>NomDuProjet2</w:t>
       </w:r>
-      <w:bookmarkEnd w:id="10"/>
+      <w:bookmarkEnd w:id="11"/>
     </w:p>
     <w:p/>
     <w:p>
@@ -4297,7 +4159,7 @@
           <w:numId w:val="1"/>
         </w:numPr>
       </w:pPr>
-      <w:bookmarkStart w:id="11" w:name="_Toc131025388"/>
+      <w:bookmarkStart w:id="12" w:name="_Toc131285016"/>
       <w:r>
         <w:t xml:space="preserve">Développer la partie </w:t>
       </w:r>
@@ -4309,14 +4171,14 @@
       <w:r>
         <w:t xml:space="preserve"> d’une interface utilisateur web</w:t>
       </w:r>
-      <w:bookmarkEnd w:id="11"/>
+      <w:bookmarkEnd w:id="12"/>
     </w:p>
     <w:p/>
     <w:p>
       <w:pPr>
         <w:pStyle w:val="Titre3"/>
       </w:pPr>
-      <w:bookmarkStart w:id="12" w:name="_Toc131025389"/>
+      <w:bookmarkStart w:id="13" w:name="_Toc131285017"/>
       <w:r>
         <w:t>1.4.1</w:t>
       </w:r>
@@ -4326,13 +4188,13 @@
       <w:r>
         <w:t>NomDuProjet1</w:t>
       </w:r>
-      <w:bookmarkEnd w:id="12"/>
+      <w:bookmarkEnd w:id="13"/>
     </w:p>
     <w:p>
       <w:pPr>
         <w:pStyle w:val="Titre3"/>
       </w:pPr>
-      <w:bookmarkStart w:id="13" w:name="_Toc131025390"/>
+      <w:bookmarkStart w:id="14" w:name="_Toc131285018"/>
       <w:r>
         <w:t>1.4.2</w:t>
       </w:r>
@@ -4342,7 +4204,7 @@
       <w:r>
         <w:t>NomDuProjet2</w:t>
       </w:r>
-      <w:bookmarkEnd w:id="13"/>
+      <w:bookmarkEnd w:id="14"/>
     </w:p>
     <w:p/>
     <w:p>
@@ -4353,7 +4215,7 @@
           <w:numId w:val="1"/>
         </w:numPr>
       </w:pPr>
-      <w:bookmarkStart w:id="14" w:name="_Toc131025391"/>
+      <w:bookmarkStart w:id="15" w:name="_Toc131285019"/>
       <w:r>
         <w:t xml:space="preserve">Développer la partie </w:t>
       </w:r>
@@ -4365,14 +4227,14 @@
       <w:r>
         <w:t xml:space="preserve"> d’une interface utilisateur web</w:t>
       </w:r>
-      <w:bookmarkEnd w:id="14"/>
+      <w:bookmarkEnd w:id="15"/>
     </w:p>
     <w:p/>
     <w:p>
       <w:pPr>
         <w:pStyle w:val="Titre3"/>
       </w:pPr>
-      <w:bookmarkStart w:id="15" w:name="_Toc131025392"/>
+      <w:bookmarkStart w:id="16" w:name="_Toc131285020"/>
       <w:r>
         <w:t>1.5.1</w:t>
       </w:r>
@@ -4382,13 +4244,13 @@
       <w:r>
         <w:t>NomDuProjet1</w:t>
       </w:r>
-      <w:bookmarkEnd w:id="15"/>
+      <w:bookmarkEnd w:id="16"/>
     </w:p>
     <w:p>
       <w:pPr>
         <w:pStyle w:val="Titre3"/>
       </w:pPr>
-      <w:bookmarkStart w:id="16" w:name="_Toc131025393"/>
+      <w:bookmarkStart w:id="17" w:name="_Toc131285021"/>
       <w:r>
         <w:t>1.5.2</w:t>
       </w:r>
@@ -4398,14 +4260,14 @@
       <w:r>
         <w:t>NomDuProjet2</w:t>
       </w:r>
-      <w:bookmarkEnd w:id="16"/>
+      <w:bookmarkEnd w:id="17"/>
     </w:p>
     <w:p/>
     <w:p>
       <w:pPr>
         <w:pStyle w:val="Titre1"/>
       </w:pPr>
-      <w:bookmarkStart w:id="17" w:name="_Toc131025394"/>
+      <w:bookmarkStart w:id="18" w:name="_Toc131285022"/>
       <w:r>
         <w:t>2</w:t>
       </w:r>
@@ -4415,14 +4277,14 @@
       <w:r>
         <w:t>Concevoir et développer la persistance des données en intégrant les recommandations de sécurité</w:t>
       </w:r>
-      <w:bookmarkEnd w:id="17"/>
+      <w:bookmarkEnd w:id="18"/>
     </w:p>
     <w:p/>
     <w:p>
       <w:pPr>
         <w:pStyle w:val="Titre2"/>
       </w:pPr>
-      <w:bookmarkStart w:id="18" w:name="_Toc131025395"/>
+      <w:bookmarkStart w:id="19" w:name="_Toc131285023"/>
       <w:r>
         <w:t>2.1</w:t>
       </w:r>
@@ -4430,13 +4292,13 @@
         <w:tab/>
         <w:t>Concevoir une base de données</w:t>
       </w:r>
-      <w:bookmarkEnd w:id="18"/>
+      <w:bookmarkEnd w:id="19"/>
     </w:p>
     <w:p>
       <w:pPr>
         <w:pStyle w:val="Titre3"/>
       </w:pPr>
-      <w:bookmarkStart w:id="19" w:name="_Toc131025396"/>
+      <w:bookmarkStart w:id="20" w:name="_Toc131285024"/>
       <w:r>
         <w:t>2.1.1</w:t>
       </w:r>
@@ -4444,13 +4306,13 @@
         <w:tab/>
         <w:t>NomDuProjet1</w:t>
       </w:r>
-      <w:bookmarkEnd w:id="19"/>
+      <w:bookmarkEnd w:id="20"/>
     </w:p>
     <w:p>
       <w:pPr>
         <w:pStyle w:val="Titre3"/>
       </w:pPr>
-      <w:bookmarkStart w:id="20" w:name="_Toc131025397"/>
+      <w:bookmarkStart w:id="21" w:name="_Toc131285025"/>
       <w:r>
         <w:t>2.1.2</w:t>
       </w:r>
@@ -4458,14 +4320,14 @@
         <w:tab/>
         <w:t>NomDuProjet2</w:t>
       </w:r>
-      <w:bookmarkEnd w:id="20"/>
+      <w:bookmarkEnd w:id="21"/>
     </w:p>
     <w:p/>
     <w:p>
       <w:pPr>
         <w:pStyle w:val="Titre2"/>
       </w:pPr>
-      <w:bookmarkStart w:id="21" w:name="_Toc131025398"/>
+      <w:bookmarkStart w:id="22" w:name="_Toc131285026"/>
       <w:r>
         <w:t>2.2</w:t>
       </w:r>
@@ -4473,46 +4335,42 @@
         <w:tab/>
         <w:t>Mettre en place une base de données</w:t>
       </w:r>
-      <w:bookmarkEnd w:id="21"/>
+      <w:bookmarkEnd w:id="22"/>
     </w:p>
     <w:p>
       <w:pPr>
         <w:pStyle w:val="Titre3"/>
       </w:pPr>
-      <w:bookmarkStart w:id="22" w:name="_Toc131025399"/>
+      <w:bookmarkStart w:id="23" w:name="_Toc131285027"/>
       <w:r>
         <w:t>2.2.1</w:t>
       </w:r>
       <w:r>
         <w:tab/>
-      </w:r>
-      <w:r>
         <w:t>NomDuProjet1</w:t>
       </w:r>
-      <w:bookmarkEnd w:id="22"/>
+      <w:bookmarkEnd w:id="23"/>
     </w:p>
     <w:p>
       <w:pPr>
         <w:pStyle w:val="Titre3"/>
       </w:pPr>
-      <w:bookmarkStart w:id="23" w:name="_Toc131025400"/>
+      <w:bookmarkStart w:id="24" w:name="_Toc131285028"/>
       <w:r>
         <w:t>2.2.2</w:t>
       </w:r>
       <w:r>
         <w:tab/>
-      </w:r>
-      <w:r>
         <w:t>NomDuProjet2</w:t>
       </w:r>
-      <w:bookmarkEnd w:id="23"/>
+      <w:bookmarkEnd w:id="24"/>
     </w:p>
     <w:p/>
     <w:p>
       <w:pPr>
         <w:pStyle w:val="Titre2"/>
       </w:pPr>
-      <w:bookmarkStart w:id="24" w:name="_Toc131025401"/>
+      <w:bookmarkStart w:id="25" w:name="_Toc131285029"/>
       <w:r>
         <w:t>2.3</w:t>
       </w:r>
@@ -4520,156 +4378,100 @@
         <w:tab/>
         <w:t>Développer des composants dans le langage d’une base de données</w:t>
       </w:r>
-      <w:bookmarkEnd w:id="24"/>
+      <w:bookmarkEnd w:id="25"/>
     </w:p>
     <w:p>
       <w:pPr>
         <w:pStyle w:val="Titre3"/>
       </w:pPr>
-      <w:bookmarkStart w:id="25" w:name="_Toc131025402"/>
+      <w:bookmarkStart w:id="26" w:name="_Toc131285030"/>
       <w:r>
         <w:t>2.3.1</w:t>
-      </w:r>
-      <w:r>
-        <w:tab/>
-      </w:r>
-      <w:r>
-        <w:t>NomDuProjet1</w:t>
-      </w:r>
-      <w:bookmarkEnd w:id="25"/>
-    </w:p>
-    <w:p>
-      <w:pPr>
-        <w:pStyle w:val="Titre3"/>
-      </w:pPr>
-      <w:bookmarkStart w:id="26" w:name="_Toc131025403"/>
-      <w:r>
-        <w:t>2.3.2</w:t>
-      </w:r>
-      <w:r>
-        <w:tab/>
-      </w:r>
-      <w:r>
-        <w:t>NomDuProjet2</w:t>
-      </w:r>
-      <w:bookmarkEnd w:id="26"/>
-    </w:p>
-    <w:p/>
-    <w:p>
-      <w:pPr>
-        <w:pStyle w:val="Titre1"/>
-      </w:pPr>
-      <w:bookmarkStart w:id="27" w:name="_Toc131025404"/>
-      <w:r>
-        <w:t>3</w:t>
-      </w:r>
-      <w:r>
-        <w:tab/>
-      </w:r>
-      <w:r>
-        <w:t xml:space="preserve">Concevoir et développer </w:t>
-      </w:r>
-      <w:r>
-        <w:t>une application multicouche répartie en intégrant les recommandations de sécurité</w:t>
-      </w:r>
-      <w:bookmarkEnd w:id="27"/>
-    </w:p>
-    <w:p/>
-    <w:p>
-      <w:pPr>
-        <w:pStyle w:val="Titre2"/>
-      </w:pPr>
-      <w:bookmarkStart w:id="28" w:name="_Toc131025405"/>
-      <w:r>
-        <w:t>3.1</w:t>
-      </w:r>
-      <w:r>
-        <w:tab/>
-      </w:r>
-      <w:r>
-        <w:t>Collaborer à la gestion d’un projet informatique et à l’organisation de l’environnement de développement</w:t>
-      </w:r>
-      <w:bookmarkEnd w:id="28"/>
-    </w:p>
-    <w:p/>
-    <w:p>
-      <w:pPr>
-        <w:pStyle w:val="Titre3"/>
-      </w:pPr>
-      <w:bookmarkStart w:id="29" w:name="_Toc131025406"/>
-      <w:r>
-        <w:lastRenderedPageBreak/>
-        <w:t>3.1.1</w:t>
       </w:r>
       <w:r>
         <w:tab/>
         <w:t>NomDuProjet1</w:t>
       </w:r>
-      <w:bookmarkEnd w:id="29"/>
+      <w:bookmarkEnd w:id="26"/>
     </w:p>
     <w:p>
       <w:pPr>
         <w:pStyle w:val="Titre3"/>
       </w:pPr>
-      <w:bookmarkStart w:id="30" w:name="_Toc131025407"/>
-      <w:r>
-        <w:t>3.1.2</w:t>
+      <w:bookmarkStart w:id="27" w:name="_Toc131285031"/>
+      <w:r>
+        <w:t>2.3.2</w:t>
       </w:r>
       <w:r>
         <w:tab/>
         <w:t>NomDuProjet2</w:t>
       </w:r>
-      <w:bookmarkEnd w:id="30"/>
-    </w:p>
+      <w:bookmarkEnd w:id="27"/>
+    </w:p>
+    <w:p/>
+    <w:p>
+      <w:pPr>
+        <w:pStyle w:val="Titre1"/>
+      </w:pPr>
+      <w:bookmarkStart w:id="28" w:name="_Toc131285032"/>
+      <w:r>
+        <w:lastRenderedPageBreak/>
+        <w:t>3</w:t>
+      </w:r>
+      <w:r>
+        <w:tab/>
+      </w:r>
+      <w:r>
+        <w:t xml:space="preserve">Concevoir et développer </w:t>
+      </w:r>
+      <w:r>
+        <w:t>une application multicouche répartie en intégrant les recommandations de sécurité</w:t>
+      </w:r>
+      <w:bookmarkEnd w:id="28"/>
+    </w:p>
+    <w:p/>
     <w:p>
       <w:pPr>
         <w:pStyle w:val="Titre2"/>
       </w:pPr>
-    </w:p>
-    <w:p>
-      <w:pPr>
-        <w:pStyle w:val="Titre2"/>
-      </w:pPr>
-      <w:bookmarkStart w:id="31" w:name="_Toc131025408"/>
-      <w:r>
-        <w:t>3.2</w:t>
+      <w:bookmarkStart w:id="29" w:name="_Toc131285033"/>
+      <w:r>
+        <w:t>3.1</w:t>
       </w:r>
       <w:r>
         <w:tab/>
-      </w:r>
-      <w:r>
-        <w:t>Concevoir une application</w:t>
-      </w:r>
-      <w:bookmarkEnd w:id="31"/>
+        <w:t>Collaborer à la gestion d’un projet informatique et à l’organisation de l’environnement de développement</w:t>
+      </w:r>
+      <w:bookmarkEnd w:id="29"/>
     </w:p>
     <w:p/>
     <w:p>
       <w:pPr>
         <w:pStyle w:val="Titre3"/>
       </w:pPr>
-      <w:bookmarkStart w:id="32" w:name="_Toc131025409"/>
-      <w:r>
-        <w:t>3.2.1</w:t>
+      <w:bookmarkStart w:id="30" w:name="_Toc131285034"/>
+      <w:r>
+        <w:t>3.1.1</w:t>
       </w:r>
       <w:r>
         <w:tab/>
         <w:t>NomDuProjet1</w:t>
       </w:r>
-      <w:bookmarkEnd w:id="32"/>
+      <w:bookmarkEnd w:id="30"/>
     </w:p>
     <w:p>
       <w:pPr>
         <w:pStyle w:val="Titre3"/>
       </w:pPr>
-      <w:bookmarkStart w:id="33" w:name="_Toc131025410"/>
-      <w:r>
-        <w:t>3.2.2</w:t>
+      <w:bookmarkStart w:id="31" w:name="_Toc131285035"/>
+      <w:r>
+        <w:t>3.1.2</w:t>
       </w:r>
       <w:r>
         <w:tab/>
         <w:t>NomDuProjet2</w:t>
       </w:r>
-      <w:bookmarkEnd w:id="33"/>
+      <w:bookmarkEnd w:id="31"/>
     </w:p>
     <w:p>
       <w:pPr>
@@ -4680,176 +4482,135 @@
       <w:pPr>
         <w:pStyle w:val="Titre2"/>
       </w:pPr>
-      <w:bookmarkStart w:id="34" w:name="_Toc131025411"/>
+      <w:bookmarkStart w:id="32" w:name="_Toc131285036"/>
       <w:r>
         <w:t>3.2</w:t>
       </w:r>
       <w:r>
         <w:tab/>
-      </w:r>
-      <w:r>
-        <w:t>Développer des composants métier</w:t>
-      </w:r>
-      <w:bookmarkEnd w:id="34"/>
+        <w:t>Concevoir une application</w:t>
+      </w:r>
+      <w:bookmarkEnd w:id="32"/>
     </w:p>
     <w:p/>
     <w:p>
       <w:pPr>
         <w:pStyle w:val="Titre3"/>
       </w:pPr>
-      <w:bookmarkStart w:id="35" w:name="_Toc131025412"/>
-      <w:r>
-        <w:t>3.</w:t>
-      </w:r>
-      <w:r>
-        <w:t>2</w:t>
-      </w:r>
-      <w:r>
-        <w:t>.1</w:t>
+      <w:bookmarkStart w:id="33" w:name="_Toc131285037"/>
+      <w:r>
+        <w:t>3.2.1</w:t>
       </w:r>
       <w:r>
         <w:tab/>
         <w:t>NomDuProjet1</w:t>
       </w:r>
-      <w:bookmarkEnd w:id="35"/>
+      <w:bookmarkEnd w:id="33"/>
     </w:p>
     <w:p>
       <w:pPr>
         <w:pStyle w:val="Titre3"/>
       </w:pPr>
-      <w:bookmarkStart w:id="36" w:name="_Toc131025413"/>
-      <w:r>
-        <w:t>3.</w:t>
-      </w:r>
-      <w:r>
-        <w:t>2</w:t>
-      </w:r>
-      <w:r>
-        <w:t>.2</w:t>
+      <w:bookmarkStart w:id="34" w:name="_Toc131285038"/>
+      <w:r>
+        <w:t>3.2.2</w:t>
       </w:r>
       <w:r>
         <w:tab/>
         <w:t>NomDuProjet2</w:t>
       </w:r>
-      <w:bookmarkEnd w:id="36"/>
+      <w:bookmarkEnd w:id="34"/>
+    </w:p>
+    <w:p>
+      <w:pPr>
+        <w:pStyle w:val="Titre2"/>
+      </w:pPr>
+    </w:p>
+    <w:p>
+      <w:pPr>
+        <w:pStyle w:val="Titre2"/>
+      </w:pPr>
+      <w:bookmarkStart w:id="35" w:name="_Toc131285039"/>
+      <w:r>
+        <w:t>3.2</w:t>
+      </w:r>
+      <w:r>
+        <w:tab/>
+        <w:t>Développer des composants métier</w:t>
+      </w:r>
+      <w:bookmarkEnd w:id="35"/>
     </w:p>
     <w:p/>
     <w:p>
       <w:pPr>
-        <w:pStyle w:val="Titre2"/>
-      </w:pPr>
-      <w:bookmarkStart w:id="37" w:name="_Toc131025414"/>
-      <w:r>
-        <w:t>3.3</w:t>
-      </w:r>
-      <w:r>
-        <w:tab/>
-      </w:r>
-      <w:r>
-        <w:t>Construire une application organisée en couches</w:t>
-      </w:r>
-      <w:bookmarkEnd w:id="37"/>
-    </w:p>
-    <w:p>
-      <w:pPr>
         <w:pStyle w:val="Titre3"/>
       </w:pPr>
-      <w:bookmarkStart w:id="38" w:name="_Toc131025415"/>
-      <w:r>
-        <w:t>3.</w:t>
-      </w:r>
-      <w:r>
-        <w:t>3</w:t>
-      </w:r>
-      <w:r>
-        <w:t>.1</w:t>
+      <w:bookmarkStart w:id="36" w:name="_Toc131285040"/>
+      <w:r>
+        <w:t>3.2.1</w:t>
       </w:r>
       <w:r>
         <w:tab/>
         <w:t>NomDuProjet1</w:t>
       </w:r>
-      <w:bookmarkEnd w:id="38"/>
+      <w:bookmarkEnd w:id="36"/>
     </w:p>
     <w:p>
       <w:pPr>
         <w:pStyle w:val="Titre3"/>
       </w:pPr>
-      <w:bookmarkStart w:id="39" w:name="_Toc131025416"/>
-      <w:r>
-        <w:t>3.</w:t>
-      </w:r>
-      <w:r>
-        <w:t>3</w:t>
-      </w:r>
-      <w:r>
-        <w:t>.2</w:t>
+      <w:bookmarkStart w:id="37" w:name="_Toc131285041"/>
+      <w:r>
+        <w:t>3.2.2</w:t>
       </w:r>
       <w:r>
         <w:tab/>
         <w:t>NomDuProjet2</w:t>
       </w:r>
-      <w:bookmarkEnd w:id="39"/>
-    </w:p>
+      <w:bookmarkEnd w:id="37"/>
+    </w:p>
+    <w:p/>
     <w:p>
       <w:pPr>
         <w:pStyle w:val="Titre2"/>
       </w:pPr>
-    </w:p>
-    <w:p>
-      <w:pPr>
-        <w:pStyle w:val="Titre2"/>
-      </w:pPr>
-      <w:bookmarkStart w:id="40" w:name="_Toc131025417"/>
-      <w:r>
-        <w:t>3.4</w:t>
+      <w:bookmarkStart w:id="38" w:name="_Toc131285042"/>
+      <w:r>
+        <w:t>3.3</w:t>
       </w:r>
       <w:r>
         <w:tab/>
-      </w:r>
-      <w:r>
-        <w:t>Développer une application mobile</w:t>
-      </w:r>
-      <w:bookmarkEnd w:id="40"/>
+        <w:t>Construire une application organisée en couches</w:t>
+      </w:r>
+      <w:bookmarkEnd w:id="38"/>
     </w:p>
     <w:p>
       <w:pPr>
         <w:pStyle w:val="Titre3"/>
       </w:pPr>
-      <w:bookmarkStart w:id="41" w:name="_Toc131025418"/>
-      <w:r>
-        <w:t>3.</w:t>
-      </w:r>
-      <w:r>
-        <w:t>4</w:t>
-      </w:r>
-      <w:r>
-        <w:t>.1</w:t>
+      <w:bookmarkStart w:id="39" w:name="_Toc131285043"/>
+      <w:r>
+        <w:t>3.3.1</w:t>
       </w:r>
       <w:r>
         <w:tab/>
         <w:t>NomDuProjet1</w:t>
       </w:r>
-      <w:bookmarkEnd w:id="41"/>
+      <w:bookmarkEnd w:id="39"/>
     </w:p>
     <w:p>
       <w:pPr>
         <w:pStyle w:val="Titre3"/>
       </w:pPr>
-      <w:bookmarkStart w:id="42" w:name="_Toc131025419"/>
-      <w:r>
-        <w:t>3.</w:t>
-      </w:r>
-      <w:r>
-        <w:t>4</w:t>
-      </w:r>
-      <w:r>
-        <w:t>.2</w:t>
+      <w:bookmarkStart w:id="40" w:name="_Toc131285044"/>
+      <w:r>
+        <w:t>3.3.2</w:t>
       </w:r>
       <w:r>
         <w:tab/>
         <w:t>NomDuProjet2</w:t>
       </w:r>
-      <w:bookmarkEnd w:id="42"/>
+      <w:bookmarkEnd w:id="40"/>
     </w:p>
     <w:p>
       <w:pPr>
@@ -4860,57 +4621,43 @@
       <w:pPr>
         <w:pStyle w:val="Titre2"/>
       </w:pPr>
-      <w:bookmarkStart w:id="43" w:name="_Toc131025420"/>
-      <w:r>
-        <w:t>3.5</w:t>
+      <w:bookmarkStart w:id="41" w:name="_Toc131285045"/>
+      <w:r>
+        <w:t>3.4</w:t>
       </w:r>
       <w:r>
         <w:tab/>
-      </w:r>
-      <w:r>
-        <w:t>Préparer et exécuter les plans de tests d’une application</w:t>
-      </w:r>
-      <w:bookmarkEnd w:id="43"/>
+        <w:t>Développer une application mobile</w:t>
+      </w:r>
+      <w:bookmarkEnd w:id="41"/>
     </w:p>
     <w:p>
       <w:pPr>
         <w:pStyle w:val="Titre3"/>
       </w:pPr>
-      <w:bookmarkStart w:id="44" w:name="_Toc131025421"/>
-      <w:r>
-        <w:t>3.</w:t>
-      </w:r>
-      <w:r>
-        <w:t>5</w:t>
-      </w:r>
-      <w:r>
-        <w:t>.1</w:t>
+      <w:bookmarkStart w:id="42" w:name="_Toc131285046"/>
+      <w:r>
+        <w:t>3.4.1</w:t>
       </w:r>
       <w:r>
         <w:tab/>
         <w:t>NomDuProjet1</w:t>
       </w:r>
-      <w:bookmarkEnd w:id="44"/>
+      <w:bookmarkEnd w:id="42"/>
     </w:p>
     <w:p>
       <w:pPr>
         <w:pStyle w:val="Titre3"/>
       </w:pPr>
-      <w:bookmarkStart w:id="45" w:name="_Toc131025422"/>
-      <w:r>
-        <w:t>3.</w:t>
-      </w:r>
-      <w:r>
-        <w:t>5</w:t>
-      </w:r>
-      <w:r>
-        <w:t>.2</w:t>
+      <w:bookmarkStart w:id="43" w:name="_Toc131285047"/>
+      <w:r>
+        <w:t>3.4.2</w:t>
       </w:r>
       <w:r>
         <w:tab/>
         <w:t>NomDuProjet2</w:t>
       </w:r>
-      <w:bookmarkEnd w:id="45"/>
+      <w:bookmarkEnd w:id="43"/>
     </w:p>
     <w:p>
       <w:pPr>
@@ -4921,64 +4668,97 @@
       <w:pPr>
         <w:pStyle w:val="Titre2"/>
       </w:pPr>
-      <w:bookmarkStart w:id="46" w:name="_Toc131025423"/>
-      <w:r>
-        <w:t>3.6</w:t>
+      <w:bookmarkStart w:id="44" w:name="_Toc131285048"/>
+      <w:r>
+        <w:t>3.5</w:t>
       </w:r>
       <w:r>
         <w:tab/>
-      </w:r>
-      <w:r>
-        <w:t>Préparer et exécuter le déploiement d’une application</w:t>
-      </w:r>
-      <w:bookmarkEnd w:id="46"/>
+        <w:t>Préparer et exécuter les plans de tests d’une application</w:t>
+      </w:r>
+      <w:bookmarkEnd w:id="44"/>
     </w:p>
     <w:p>
       <w:pPr>
         <w:pStyle w:val="Titre3"/>
       </w:pPr>
-      <w:bookmarkStart w:id="47" w:name="_Toc131025424"/>
-      <w:r>
-        <w:t>3.</w:t>
-      </w:r>
-      <w:r>
-        <w:t>6</w:t>
-      </w:r>
-      <w:r>
-        <w:t>.1</w:t>
+      <w:bookmarkStart w:id="45" w:name="_Toc131285049"/>
+      <w:r>
+        <w:t>3.5.1</w:t>
       </w:r>
       <w:r>
         <w:tab/>
         <w:t>NomDuProjet1</w:t>
       </w:r>
-      <w:bookmarkEnd w:id="47"/>
+      <w:bookmarkEnd w:id="45"/>
     </w:p>
     <w:p>
       <w:pPr>
         <w:pStyle w:val="Titre3"/>
       </w:pPr>
-      <w:bookmarkStart w:id="48" w:name="_Toc131025425"/>
-      <w:r>
-        <w:t>3.</w:t>
-      </w:r>
-      <w:r>
-        <w:t>6</w:t>
-      </w:r>
-      <w:r>
-        <w:t>.2</w:t>
+      <w:bookmarkStart w:id="46" w:name="_Toc131285050"/>
+      <w:r>
+        <w:t>3.5.2</w:t>
       </w:r>
       <w:r>
         <w:tab/>
         <w:t>NomDuProjet2</w:t>
       </w:r>
+      <w:bookmarkEnd w:id="46"/>
+    </w:p>
+    <w:p>
+      <w:pPr>
+        <w:pStyle w:val="Titre2"/>
+      </w:pPr>
+    </w:p>
+    <w:p>
+      <w:pPr>
+        <w:pStyle w:val="Titre2"/>
+      </w:pPr>
+      <w:bookmarkStart w:id="47" w:name="_Toc131285051"/>
+      <w:r>
+        <w:t>3.6</w:t>
+      </w:r>
+      <w:r>
+        <w:tab/>
+        <w:t>Préparer et exécuter le déploiement d’une application</w:t>
+      </w:r>
+      <w:bookmarkEnd w:id="47"/>
+    </w:p>
+    <w:p>
+      <w:pPr>
+        <w:pStyle w:val="Titre3"/>
+      </w:pPr>
+      <w:bookmarkStart w:id="48" w:name="_Toc131285052"/>
+      <w:r>
+        <w:t>3.6.1</w:t>
+      </w:r>
+      <w:r>
+        <w:tab/>
+        <w:t>NomDuProjet1</w:t>
+      </w:r>
       <w:bookmarkEnd w:id="48"/>
     </w:p>
+    <w:p>
+      <w:pPr>
+        <w:pStyle w:val="Titre3"/>
+      </w:pPr>
+      <w:bookmarkStart w:id="49" w:name="_Toc131285053"/>
+      <w:r>
+        <w:t>3.6.2</w:t>
+      </w:r>
+      <w:r>
+        <w:tab/>
+        <w:t>NomDuProjet2</w:t>
+      </w:r>
+      <w:bookmarkEnd w:id="49"/>
+    </w:p>
     <w:p/>
     <w:p>
       <w:pPr>
         <w:pStyle w:val="Titre1"/>
       </w:pPr>
-      <w:bookmarkStart w:id="49" w:name="_Toc131025426"/>
+      <w:bookmarkStart w:id="50" w:name="_Toc131285054"/>
       <w:r>
         <w:t>4</w:t>
       </w:r>
@@ -4986,7 +4766,7 @@
         <w:tab/>
         <w:t>Conclusion</w:t>
       </w:r>
-      <w:bookmarkEnd w:id="49"/>
+      <w:bookmarkEnd w:id="50"/>
     </w:p>
     <w:sectPr>
       <w:pgSz w:w="11906" w:h="16838"/>
@@ -4999,7 +4779,7 @@
 </file>
 
 <file path=word/endnotes.xml><?xml version="1.0" encoding="utf-8"?>
-<w:endnotes xmlns:wpc="http://schemas.microsoft.com/office/word/2010/wordprocessingCanvas" xmlns:cx="http://schemas.microsoft.com/office/drawing/2014/chartex" xmlns:cx1="http://schemas.microsoft.com/office/drawing/2015/9/8/chartex" xmlns:cx2="http://schemas.microsoft.com/office/drawing/2015/10/21/chartex" xmlns:cx3="http://schemas.microsoft.com/office/drawing/2016/5/9/chartex" xmlns:cx4="http://schemas.microsoft.com/office/drawing/2016/5/10/chartex" xmlns:cx5="http://schemas.microsoft.com/office/drawing/2016/5/11/chartex" xmlns:cx6="http://schemas.microsoft.com/office/drawing/2016/5/12/chartex" xmlns:cx7="http://schemas.microsoft.com/office/drawing/2016/5/13/chartex" xmlns:cx8="http://schemas.microsoft.com/office/drawing/2016/5/14/chartex" xmlns:mc="http://schemas.openxmlformats.org/markup-compatibility/2006" xmlns:aink="http://schemas.microsoft.com/office/drawing/2016/ink" xmlns:am3d="http://schemas.microsoft.com/office/drawing/2017/model3d" xmlns:o="urn:schemas-microsoft-com:office:office" xmlns:oel="http://schemas.microsoft.com/office/2019/extlst" xmlns:r="http://schemas.openxmlformats.org/officeDocument/2006/relationships" xmlns:m="http://schemas.openxmlformats.org/officeDocument/2006/math" xmlns:v="urn:schemas-microsoft-com:vml" xmlns:wp14="http://schemas.microsoft.com/office/word/2010/wordprocessingDrawing" xmlns:wp="http://schemas.openxmlformats.org/drawingml/2006/wordprocessingDrawing" xmlns:w10="urn:schemas-microsoft-com:office:word" xmlns:w="http://schemas.openxmlformats.org/wordprocessingml/2006/main" xmlns:w14="http://schemas.microsoft.com/office/word/2010/wordml" xmlns:w15="http://schemas.microsoft.com/office/word/2012/wordml" xmlns:w16cex="http://schemas.microsoft.com/office/word/2018/wordml/cex" xmlns:w16cid="http://schemas.microsoft.com/office/word/2016/wordml/cid" xmlns:w16="http://schemas.microsoft.com/office/word/2018/wordml" xmlns:w16sdtdh="http://schemas.microsoft.com/office/word/2020/wordml/sdtdatahash" xmlns:w16se="http://schemas.microsoft.com/office/word/2015/wordml/symex" xmlns:wpg="http://schemas.microsoft.com/office/word/2010/wordprocessingGroup" xmlns:wpi="http://schemas.microsoft.com/office/word/2010/wordprocessingInk" xmlns:wne="http://schemas.microsoft.com/office/word/2006/wordml" xmlns:wps="http://schemas.microsoft.com/office/word/2010/wordprocessingShape" mc:Ignorable="w14 w15 w16se w16cid w16 w16cex w16sdtdh wp14">
+<w:endnotes xmlns:wpc="http://schemas.microsoft.com/office/word/2010/wordprocessingCanvas" xmlns:cx="http://schemas.microsoft.com/office/drawing/2014/chartex" xmlns:cx1="http://schemas.microsoft.com/office/drawing/2015/9/8/chartex" xmlns:cx2="http://schemas.microsoft.com/office/drawing/2015/10/21/chartex" xmlns:cx3="http://schemas.microsoft.com/office/drawing/2016/5/9/chartex" xmlns:cx4="http://schemas.microsoft.com/office/drawing/2016/5/10/chartex" xmlns:cx5="http://schemas.microsoft.com/office/drawing/2016/5/11/chartex" xmlns:cx6="http://schemas.microsoft.com/office/drawing/2016/5/12/chartex" xmlns:cx7="http://schemas.microsoft.com/office/drawing/2016/5/13/chartex" xmlns:cx8="http://schemas.microsoft.com/office/drawing/2016/5/14/chartex" xmlns:mc="http://schemas.openxmlformats.org/markup-compatibility/2006" xmlns:aink="http://schemas.microsoft.com/office/drawing/2016/ink" xmlns:am3d="http://schemas.microsoft.com/office/drawing/2017/model3d" xmlns:o="urn:schemas-microsoft-com:office:office" xmlns:oel="http://schemas.microsoft.com/office/2019/extlst" xmlns:r="http://schemas.openxmlformats.org/officeDocument/2006/relationships" xmlns:m="http://schemas.openxmlformats.org/officeDocument/2006/math" xmlns:v="urn:schemas-microsoft-com:vml" xmlns:wp14="http://schemas.microsoft.com/office/word/2010/wordprocessingDrawing" xmlns:wp="http://schemas.openxmlformats.org/drawingml/2006/wordprocessingDrawing" xmlns:w10="urn:schemas-microsoft-com:office:word" xmlns:w="http://schemas.openxmlformats.org/wordprocessingml/2006/main" xmlns:w14="http://schemas.microsoft.com/office/word/2010/wordml" xmlns:w15="http://schemas.microsoft.com/office/word/2012/wordml" xmlns:w16cex="http://schemas.microsoft.com/office/word/2018/wordml/cex" xmlns:w16cid="http://schemas.microsoft.com/office/word/2016/wordml/cid" xmlns:w16="http://schemas.microsoft.com/office/word/2018/wordml" xmlns:w16du="http://schemas.microsoft.com/office/word/2023/wordml/word16du" xmlns:w16sdtdh="http://schemas.microsoft.com/office/word/2020/wordml/sdtdatahash" xmlns:w16se="http://schemas.microsoft.com/office/word/2015/wordml/symex" xmlns:wpg="http://schemas.microsoft.com/office/word/2010/wordprocessingGroup" xmlns:wpi="http://schemas.microsoft.com/office/word/2010/wordprocessingInk" xmlns:wne="http://schemas.microsoft.com/office/word/2006/wordml" xmlns:wps="http://schemas.microsoft.com/office/word/2010/wordprocessingShape" mc:Ignorable="w14 w15 w16se w16cid w16 w16cex w16sdtdh wp14">
   <w:endnote w:type="separator" w:id="-1">
     <w:p>
       <w:pPr>
@@ -5024,7 +4804,7 @@
 </file>
 
 <file path=word/footnotes.xml><?xml version="1.0" encoding="utf-8"?>
-<w:footnotes xmlns:wpc="http://schemas.microsoft.com/office/word/2010/wordprocessingCanvas" xmlns:cx="http://schemas.microsoft.com/office/drawing/2014/chartex" xmlns:cx1="http://schemas.microsoft.com/office/drawing/2015/9/8/chartex" xmlns:cx2="http://schemas.microsoft.com/office/drawing/2015/10/21/chartex" xmlns:cx3="http://schemas.microsoft.com/office/drawing/2016/5/9/chartex" xmlns:cx4="http://schemas.microsoft.com/office/drawing/2016/5/10/chartex" xmlns:cx5="http://schemas.microsoft.com/office/drawing/2016/5/11/chartex" xmlns:cx6="http://schemas.microsoft.com/office/drawing/2016/5/12/chartex" xmlns:cx7="http://schemas.microsoft.com/office/drawing/2016/5/13/chartex" xmlns:cx8="http://schemas.microsoft.com/office/drawing/2016/5/14/chartex" xmlns:mc="http://schemas.openxmlformats.org/markup-compatibility/2006" xmlns:aink="http://schemas.microsoft.com/office/drawing/2016/ink" xmlns:am3d="http://schemas.microsoft.com/office/drawing/2017/model3d" xmlns:o="urn:schemas-microsoft-com:office:office" xmlns:oel="http://schemas.microsoft.com/office/2019/extlst" xmlns:r="http://schemas.openxmlformats.org/officeDocument/2006/relationships" xmlns:m="http://schemas.openxmlformats.org/officeDocument/2006/math" xmlns:v="urn:schemas-microsoft-com:vml" xmlns:wp14="http://schemas.microsoft.com/office/word/2010/wordprocessingDrawing" xmlns:wp="http://schemas.openxmlformats.org/drawingml/2006/wordprocessingDrawing" xmlns:w10="urn:schemas-microsoft-com:office:word" xmlns:w="http://schemas.openxmlformats.org/wordprocessingml/2006/main" xmlns:w14="http://schemas.microsoft.com/office/word/2010/wordml" xmlns:w15="http://schemas.microsoft.com/office/word/2012/wordml" xmlns:w16cex="http://schemas.microsoft.com/office/word/2018/wordml/cex" xmlns:w16cid="http://schemas.microsoft.com/office/word/2016/wordml/cid" xmlns:w16="http://schemas.microsoft.com/office/word/2018/wordml" xmlns:w16sdtdh="http://schemas.microsoft.com/office/word/2020/wordml/sdtdatahash" xmlns:w16se="http://schemas.microsoft.com/office/word/2015/wordml/symex" xmlns:wpg="http://schemas.microsoft.com/office/word/2010/wordprocessingGroup" xmlns:wpi="http://schemas.microsoft.com/office/word/2010/wordprocessingInk" xmlns:wne="http://schemas.microsoft.com/office/word/2006/wordml" xmlns:wps="http://schemas.microsoft.com/office/word/2010/wordprocessingShape" mc:Ignorable="w14 w15 w16se w16cid w16 w16cex w16sdtdh wp14">
+<w:footnotes xmlns:wpc="http://schemas.microsoft.com/office/word/2010/wordprocessingCanvas" xmlns:cx="http://schemas.microsoft.com/office/drawing/2014/chartex" xmlns:cx1="http://schemas.microsoft.com/office/drawing/2015/9/8/chartex" xmlns:cx2="http://schemas.microsoft.com/office/drawing/2015/10/21/chartex" xmlns:cx3="http://schemas.microsoft.com/office/drawing/2016/5/9/chartex" xmlns:cx4="http://schemas.microsoft.com/office/drawing/2016/5/10/chartex" xmlns:cx5="http://schemas.microsoft.com/office/drawing/2016/5/11/chartex" xmlns:cx6="http://schemas.microsoft.com/office/drawing/2016/5/12/chartex" xmlns:cx7="http://schemas.microsoft.com/office/drawing/2016/5/13/chartex" xmlns:cx8="http://schemas.microsoft.com/office/drawing/2016/5/14/chartex" xmlns:mc="http://schemas.openxmlformats.org/markup-compatibility/2006" xmlns:aink="http://schemas.microsoft.com/office/drawing/2016/ink" xmlns:am3d="http://schemas.microsoft.com/office/drawing/2017/model3d" xmlns:o="urn:schemas-microsoft-com:office:office" xmlns:oel="http://schemas.microsoft.com/office/2019/extlst" xmlns:r="http://schemas.openxmlformats.org/officeDocument/2006/relationships" xmlns:m="http://schemas.openxmlformats.org/officeDocument/2006/math" xmlns:v="urn:schemas-microsoft-com:vml" xmlns:wp14="http://schemas.microsoft.com/office/word/2010/wordprocessingDrawing" xmlns:wp="http://schemas.openxmlformats.org/drawingml/2006/wordprocessingDrawing" xmlns:w10="urn:schemas-microsoft-com:office:word" xmlns:w="http://schemas.openxmlformats.org/wordprocessingml/2006/main" xmlns:w14="http://schemas.microsoft.com/office/word/2010/wordml" xmlns:w15="http://schemas.microsoft.com/office/word/2012/wordml" xmlns:w16cex="http://schemas.microsoft.com/office/word/2018/wordml/cex" xmlns:w16cid="http://schemas.microsoft.com/office/word/2016/wordml/cid" xmlns:w16="http://schemas.microsoft.com/office/word/2018/wordml" xmlns:w16du="http://schemas.microsoft.com/office/word/2023/wordml/word16du" xmlns:w16sdtdh="http://schemas.microsoft.com/office/word/2020/wordml/sdtdatahash" xmlns:w16se="http://schemas.microsoft.com/office/word/2015/wordml/symex" xmlns:wpg="http://schemas.microsoft.com/office/word/2010/wordprocessingGroup" xmlns:wpi="http://schemas.microsoft.com/office/word/2010/wordprocessingInk" xmlns:wne="http://schemas.microsoft.com/office/word/2006/wordml" xmlns:wps="http://schemas.microsoft.com/office/word/2010/wordprocessingShape" mc:Ignorable="w14 w15 w16se w16cid w16 w16cex w16sdtdh wp14">
   <w:footnote w:type="separator" w:id="-1">
     <w:p>
       <w:pPr>
@@ -5049,7 +4829,7 @@
 </file>
 
 <file path=word/numbering.xml><?xml version="1.0" encoding="utf-8"?>
-<w:numbering xmlns:wpc="http://schemas.microsoft.com/office/word/2010/wordprocessingCanvas" xmlns:cx="http://schemas.microsoft.com/office/drawing/2014/chartex" xmlns:cx1="http://schemas.microsoft.com/office/drawing/2015/9/8/chartex" xmlns:cx2="http://schemas.microsoft.com/office/drawing/2015/10/21/chartex" xmlns:cx3="http://schemas.microsoft.com/office/drawing/2016/5/9/chartex" xmlns:cx4="http://schemas.microsoft.com/office/drawing/2016/5/10/chartex" xmlns:cx5="http://schemas.microsoft.com/office/drawing/2016/5/11/chartex" xmlns:cx6="http://schemas.microsoft.com/office/drawing/2016/5/12/chartex" xmlns:cx7="http://schemas.microsoft.com/office/drawing/2016/5/13/chartex" xmlns:cx8="http://schemas.microsoft.com/office/drawing/2016/5/14/chartex" xmlns:mc="http://schemas.openxmlformats.org/markup-compatibility/2006" xmlns:aink="http://schemas.microsoft.com/office/drawing/2016/ink" xmlns:am3d="http://schemas.microsoft.com/office/drawing/2017/model3d" xmlns:o="urn:schemas-microsoft-com:office:office" xmlns:oel="http://schemas.microsoft.com/office/2019/extlst" xmlns:r="http://schemas.openxmlformats.org/officeDocument/2006/relationships" xmlns:m="http://schemas.openxmlformats.org/officeDocument/2006/math" xmlns:v="urn:schemas-microsoft-com:vml" xmlns:wp14="http://schemas.microsoft.com/office/word/2010/wordprocessingDrawing" xmlns:wp="http://schemas.openxmlformats.org/drawingml/2006/wordprocessingDrawing" xmlns:w10="urn:schemas-microsoft-com:office:word" xmlns:w="http://schemas.openxmlformats.org/wordprocessingml/2006/main" xmlns:w14="http://schemas.microsoft.com/office/word/2010/wordml" xmlns:w15="http://schemas.microsoft.com/office/word/2012/wordml" xmlns:w16cex="http://schemas.microsoft.com/office/word/2018/wordml/cex" xmlns:w16cid="http://schemas.microsoft.com/office/word/2016/wordml/cid" xmlns:w16="http://schemas.microsoft.com/office/word/2018/wordml" xmlns:w16sdtdh="http://schemas.microsoft.com/office/word/2020/wordml/sdtdatahash" xmlns:w16se="http://schemas.microsoft.com/office/word/2015/wordml/symex" xmlns:wpg="http://schemas.microsoft.com/office/word/2010/wordprocessingGroup" xmlns:wpi="http://schemas.microsoft.com/office/word/2010/wordprocessingInk" xmlns:wne="http://schemas.microsoft.com/office/word/2006/wordml" xmlns:wps="http://schemas.microsoft.com/office/word/2010/wordprocessingShape" mc:Ignorable="w14 w15 w16se w16cid w16 w16cex w16sdtdh wp14">
+<w:numbering xmlns:wpc="http://schemas.microsoft.com/office/word/2010/wordprocessingCanvas" xmlns:cx="http://schemas.microsoft.com/office/drawing/2014/chartex" xmlns:cx1="http://schemas.microsoft.com/office/drawing/2015/9/8/chartex" xmlns:cx2="http://schemas.microsoft.com/office/drawing/2015/10/21/chartex" xmlns:cx3="http://schemas.microsoft.com/office/drawing/2016/5/9/chartex" xmlns:cx4="http://schemas.microsoft.com/office/drawing/2016/5/10/chartex" xmlns:cx5="http://schemas.microsoft.com/office/drawing/2016/5/11/chartex" xmlns:cx6="http://schemas.microsoft.com/office/drawing/2016/5/12/chartex" xmlns:cx7="http://schemas.microsoft.com/office/drawing/2016/5/13/chartex" xmlns:cx8="http://schemas.microsoft.com/office/drawing/2016/5/14/chartex" xmlns:mc="http://schemas.openxmlformats.org/markup-compatibility/2006" xmlns:aink="http://schemas.microsoft.com/office/drawing/2016/ink" xmlns:am3d="http://schemas.microsoft.com/office/drawing/2017/model3d" xmlns:o="urn:schemas-microsoft-com:office:office" xmlns:oel="http://schemas.microsoft.com/office/2019/extlst" xmlns:r="http://schemas.openxmlformats.org/officeDocument/2006/relationships" xmlns:m="http://schemas.openxmlformats.org/officeDocument/2006/math" xmlns:v="urn:schemas-microsoft-com:vml" xmlns:wp14="http://schemas.microsoft.com/office/word/2010/wordprocessingDrawing" xmlns:wp="http://schemas.openxmlformats.org/drawingml/2006/wordprocessingDrawing" xmlns:w10="urn:schemas-microsoft-com:office:word" xmlns:w="http://schemas.openxmlformats.org/wordprocessingml/2006/main" xmlns:w14="http://schemas.microsoft.com/office/word/2010/wordml" xmlns:w15="http://schemas.microsoft.com/office/word/2012/wordml" xmlns:w16cex="http://schemas.microsoft.com/office/word/2018/wordml/cex" xmlns:w16cid="http://schemas.microsoft.com/office/word/2016/wordml/cid" xmlns:w16="http://schemas.microsoft.com/office/word/2018/wordml" xmlns:w16du="http://schemas.microsoft.com/office/word/2023/wordml/word16du" xmlns:w16sdtdh="http://schemas.microsoft.com/office/word/2020/wordml/sdtdatahash" xmlns:w16se="http://schemas.microsoft.com/office/word/2015/wordml/symex" xmlns:wpg="http://schemas.microsoft.com/office/word/2010/wordprocessingGroup" xmlns:wpi="http://schemas.microsoft.com/office/word/2010/wordprocessingInk" xmlns:wne="http://schemas.microsoft.com/office/word/2006/wordml" xmlns:wps="http://schemas.microsoft.com/office/word/2010/wordprocessingShape" mc:Ignorable="w14 w15 w16se w16cid w16 w16cex w16sdtdh wp14">
   <w:abstractNum w:abstractNumId="0" w15:restartNumberingAfterBreak="0">
     <w:nsid w:val="17C80E10"/>
     <w:multiLevelType w:val="multilevel"/>

</xml_diff>

<commit_message>
Starting Introduction in english
</commit_message>
<xml_diff>
--- a/Certification CDA/Memoire_60_pages_CDA_LAYRAC_Lilian.docx
+++ b/Certification CDA/Memoire_60_pages_CDA_LAYRAC_Lilian.docx
@@ -1,6 +1,6 @@
 
 <file path=word/document.xml><?xml version="1.0" encoding="utf-8"?>
-<w:document xmlns:wpc="http://schemas.microsoft.com/office/word/2010/wordprocessingCanvas" xmlns:cx="http://schemas.microsoft.com/office/drawing/2014/chartex" xmlns:cx1="http://schemas.microsoft.com/office/drawing/2015/9/8/chartex" xmlns:cx2="http://schemas.microsoft.com/office/drawing/2015/10/21/chartex" xmlns:cx3="http://schemas.microsoft.com/office/drawing/2016/5/9/chartex" xmlns:cx4="http://schemas.microsoft.com/office/drawing/2016/5/10/chartex" xmlns:cx5="http://schemas.microsoft.com/office/drawing/2016/5/11/chartex" xmlns:cx6="http://schemas.microsoft.com/office/drawing/2016/5/12/chartex" xmlns:cx7="http://schemas.microsoft.com/office/drawing/2016/5/13/chartex" xmlns:cx8="http://schemas.microsoft.com/office/drawing/2016/5/14/chartex" xmlns:mc="http://schemas.openxmlformats.org/markup-compatibility/2006" xmlns:aink="http://schemas.microsoft.com/office/drawing/2016/ink" xmlns:am3d="http://schemas.microsoft.com/office/drawing/2017/model3d" xmlns:o="urn:schemas-microsoft-com:office:office" xmlns:oel="http://schemas.microsoft.com/office/2019/extlst" xmlns:r="http://schemas.openxmlformats.org/officeDocument/2006/relationships" xmlns:m="http://schemas.openxmlformats.org/officeDocument/2006/math" xmlns:v="urn:schemas-microsoft-com:vml" xmlns:wp14="http://schemas.microsoft.com/office/word/2010/wordprocessingDrawing" xmlns:wp="http://schemas.openxmlformats.org/drawingml/2006/wordprocessingDrawing" xmlns:w10="urn:schemas-microsoft-com:office:word" xmlns:w="http://schemas.openxmlformats.org/wordprocessingml/2006/main" xmlns:w14="http://schemas.microsoft.com/office/word/2010/wordml" xmlns:w15="http://schemas.microsoft.com/office/word/2012/wordml" xmlns:w16cex="http://schemas.microsoft.com/office/word/2018/wordml/cex" xmlns:w16cid="http://schemas.microsoft.com/office/word/2016/wordml/cid" xmlns:w16="http://schemas.microsoft.com/office/word/2018/wordml" xmlns:w16du="http://schemas.microsoft.com/office/word/2023/wordml/word16du" xmlns:w16sdtdh="http://schemas.microsoft.com/office/word/2020/wordml/sdtdatahash" xmlns:w16se="http://schemas.microsoft.com/office/word/2015/wordml/symex" xmlns:wpg="http://schemas.microsoft.com/office/word/2010/wordprocessingGroup" xmlns:wpi="http://schemas.microsoft.com/office/word/2010/wordprocessingInk" xmlns:wne="http://schemas.microsoft.com/office/word/2006/wordml" xmlns:wps="http://schemas.microsoft.com/office/word/2010/wordprocessingShape" mc:Ignorable="w14 w15 w16se w16cid w16 w16cex w16sdtdh wp14">
+<w:document xmlns:wpc="http://schemas.microsoft.com/office/word/2010/wordprocessingCanvas" xmlns:cx="http://schemas.microsoft.com/office/drawing/2014/chartex" xmlns:cx1="http://schemas.microsoft.com/office/drawing/2015/9/8/chartex" xmlns:cx2="http://schemas.microsoft.com/office/drawing/2015/10/21/chartex" xmlns:cx3="http://schemas.microsoft.com/office/drawing/2016/5/9/chartex" xmlns:cx4="http://schemas.microsoft.com/office/drawing/2016/5/10/chartex" xmlns:cx5="http://schemas.microsoft.com/office/drawing/2016/5/11/chartex" xmlns:cx6="http://schemas.microsoft.com/office/drawing/2016/5/12/chartex" xmlns:cx7="http://schemas.microsoft.com/office/drawing/2016/5/13/chartex" xmlns:cx8="http://schemas.microsoft.com/office/drawing/2016/5/14/chartex" xmlns:mc="http://schemas.openxmlformats.org/markup-compatibility/2006" xmlns:aink="http://schemas.microsoft.com/office/drawing/2016/ink" xmlns:am3d="http://schemas.microsoft.com/office/drawing/2017/model3d" xmlns:o="urn:schemas-microsoft-com:office:office" xmlns:oel="http://schemas.microsoft.com/office/2019/extlst" xmlns:r="http://schemas.openxmlformats.org/officeDocument/2006/relationships" xmlns:m="http://schemas.openxmlformats.org/officeDocument/2006/math" xmlns:v="urn:schemas-microsoft-com:vml" xmlns:wp14="http://schemas.microsoft.com/office/word/2010/wordprocessingDrawing" xmlns:wp="http://schemas.openxmlformats.org/drawingml/2006/wordprocessingDrawing" xmlns:w10="urn:schemas-microsoft-com:office:word" xmlns:w="http://schemas.openxmlformats.org/wordprocessingml/2006/main" xmlns:w14="http://schemas.microsoft.com/office/word/2010/wordml" xmlns:w15="http://schemas.microsoft.com/office/word/2012/wordml" xmlns:w16cex="http://schemas.microsoft.com/office/word/2018/wordml/cex" xmlns:w16cid="http://schemas.microsoft.com/office/word/2016/wordml/cid" xmlns:w16="http://schemas.microsoft.com/office/word/2018/wordml" xmlns:w16sdtdh="http://schemas.microsoft.com/office/word/2020/wordml/sdtdatahash" xmlns:w16se="http://schemas.microsoft.com/office/word/2015/wordml/symex" xmlns:wpg="http://schemas.microsoft.com/office/word/2010/wordprocessingGroup" xmlns:wpi="http://schemas.microsoft.com/office/word/2010/wordprocessingInk" xmlns:wne="http://schemas.microsoft.com/office/word/2006/wordml" xmlns:wps="http://schemas.microsoft.com/office/word/2010/wordprocessingShape" mc:Ignorable="w14 w15 w16se w16cid w16 w16cex w16sdtdh wp14">
   <w:background w:color="FFFFFF" w:themeColor="background1"/>
   <w:body>
     <w:p>
@@ -171,7 +171,7 @@
           <w:r>
             <w:fldChar w:fldCharType="separate"/>
           </w:r>
-          <w:hyperlink w:anchor="_Toc131285004" w:history="1">
+          <w:hyperlink w:anchor="_Toc131445166" w:history="1">
             <w:r>
               <w:rPr>
                 <w:rStyle w:val="Lienhypertexte"/>
@@ -198,7 +198,7 @@
                 <w:noProof/>
                 <w:webHidden/>
               </w:rPr>
-              <w:instrText xml:space="preserve"> PAGEREF _Toc131285004 \h </w:instrText>
+              <w:instrText xml:space="preserve"> PAGEREF _Toc131445166 \h </w:instrText>
             </w:r>
             <w:r>
               <w:rPr>
@@ -218,7 +218,7 @@
                 <w:noProof/>
                 <w:webHidden/>
               </w:rPr>
-              <w:t>4</w:t>
+              <w:t>5</w:t>
             </w:r>
             <w:r>
               <w:rPr>
@@ -240,7 +240,7 @@
               <w:noProof/>
             </w:rPr>
           </w:pPr>
-          <w:hyperlink w:anchor="_Toc131285005" w:history="1">
+          <w:hyperlink w:anchor="_Toc131445167" w:history="1">
             <w:r>
               <w:rPr>
                 <w:rStyle w:val="Lienhypertexte"/>
@@ -267,7 +267,7 @@
                 <w:noProof/>
                 <w:webHidden/>
               </w:rPr>
-              <w:instrText xml:space="preserve"> PAGEREF _Toc131285005 \h </w:instrText>
+              <w:instrText xml:space="preserve"> PAGEREF _Toc131445167 \h </w:instrText>
             </w:r>
             <w:r>
               <w:rPr>
@@ -287,7 +287,214 @@
                 <w:noProof/>
                 <w:webHidden/>
               </w:rPr>
-              <w:t>4</w:t>
+              <w:t>6</w:t>
+            </w:r>
+            <w:r>
+              <w:rPr>
+                <w:noProof/>
+                <w:webHidden/>
+              </w:rPr>
+              <w:fldChar w:fldCharType="end"/>
+            </w:r>
+          </w:hyperlink>
+        </w:p>
+        <w:p>
+          <w:pPr>
+            <w:pStyle w:val="TM2"/>
+            <w:tabs>
+              <w:tab w:val="right" w:leader="dot" w:pos="9062"/>
+            </w:tabs>
+            <w:rPr>
+              <w:rFonts w:cstheme="minorBidi"/>
+              <w:noProof/>
+            </w:rPr>
+          </w:pPr>
+          <w:hyperlink w:anchor="_Toc131445168" w:history="1">
+            <w:r>
+              <w:rPr>
+                <w:rStyle w:val="Lienhypertexte"/>
+                <w:noProof/>
+              </w:rPr>
+              <w:t>Projet IAPM (Interface d’Administration de Produits Marchands)</w:t>
+            </w:r>
+            <w:r>
+              <w:rPr>
+                <w:noProof/>
+                <w:webHidden/>
+              </w:rPr>
+              <w:tab/>
+            </w:r>
+            <w:r>
+              <w:rPr>
+                <w:noProof/>
+                <w:webHidden/>
+              </w:rPr>
+              <w:fldChar w:fldCharType="begin"/>
+            </w:r>
+            <w:r>
+              <w:rPr>
+                <w:noProof/>
+                <w:webHidden/>
+              </w:rPr>
+              <w:instrText xml:space="preserve"> PAGEREF _Toc131445168 \h </w:instrText>
+            </w:r>
+            <w:r>
+              <w:rPr>
+                <w:noProof/>
+                <w:webHidden/>
+              </w:rPr>
+            </w:r>
+            <w:r>
+              <w:rPr>
+                <w:noProof/>
+                <w:webHidden/>
+              </w:rPr>
+              <w:fldChar w:fldCharType="separate"/>
+            </w:r>
+            <w:r>
+              <w:rPr>
+                <w:noProof/>
+                <w:webHidden/>
+              </w:rPr>
+              <w:t>6</w:t>
+            </w:r>
+            <w:r>
+              <w:rPr>
+                <w:noProof/>
+                <w:webHidden/>
+              </w:rPr>
+              <w:fldChar w:fldCharType="end"/>
+            </w:r>
+          </w:hyperlink>
+        </w:p>
+        <w:p>
+          <w:pPr>
+            <w:pStyle w:val="TM2"/>
+            <w:tabs>
+              <w:tab w:val="right" w:leader="dot" w:pos="9062"/>
+            </w:tabs>
+            <w:rPr>
+              <w:rFonts w:cstheme="minorBidi"/>
+              <w:noProof/>
+            </w:rPr>
+          </w:pPr>
+          <w:hyperlink w:anchor="_Toc131445169" w:history="1">
+            <w:r>
+              <w:rPr>
+                <w:rStyle w:val="Lienhypertexte"/>
+                <w:noProof/>
+              </w:rPr>
+              <w:t>Projet StoreSwap</w:t>
+            </w:r>
+            <w:r>
+              <w:rPr>
+                <w:noProof/>
+                <w:webHidden/>
+              </w:rPr>
+              <w:tab/>
+            </w:r>
+            <w:r>
+              <w:rPr>
+                <w:noProof/>
+                <w:webHidden/>
+              </w:rPr>
+              <w:fldChar w:fldCharType="begin"/>
+            </w:r>
+            <w:r>
+              <w:rPr>
+                <w:noProof/>
+                <w:webHidden/>
+              </w:rPr>
+              <w:instrText xml:space="preserve"> PAGEREF _Toc131445169 \h </w:instrText>
+            </w:r>
+            <w:r>
+              <w:rPr>
+                <w:noProof/>
+                <w:webHidden/>
+              </w:rPr>
+            </w:r>
+            <w:r>
+              <w:rPr>
+                <w:noProof/>
+                <w:webHidden/>
+              </w:rPr>
+              <w:fldChar w:fldCharType="separate"/>
+            </w:r>
+            <w:r>
+              <w:rPr>
+                <w:noProof/>
+                <w:webHidden/>
+              </w:rPr>
+              <w:t>7</w:t>
+            </w:r>
+            <w:r>
+              <w:rPr>
+                <w:noProof/>
+                <w:webHidden/>
+              </w:rPr>
+              <w:fldChar w:fldCharType="end"/>
+            </w:r>
+          </w:hyperlink>
+        </w:p>
+        <w:p>
+          <w:pPr>
+            <w:pStyle w:val="TM2"/>
+            <w:tabs>
+              <w:tab w:val="right" w:leader="dot" w:pos="9062"/>
+            </w:tabs>
+            <w:rPr>
+              <w:rFonts w:cstheme="minorBidi"/>
+              <w:noProof/>
+            </w:rPr>
+          </w:pPr>
+          <w:hyperlink w:anchor="_Toc131445170" w:history="1">
+            <w:r>
+              <w:rPr>
+                <w:rStyle w:val="Lienhypertexte"/>
+                <w:noProof/>
+              </w:rPr>
+              <w:t>Projet AirSens</w:t>
+            </w:r>
+            <w:r>
+              <w:rPr>
+                <w:noProof/>
+                <w:webHidden/>
+              </w:rPr>
+              <w:tab/>
+            </w:r>
+            <w:r>
+              <w:rPr>
+                <w:noProof/>
+                <w:webHidden/>
+              </w:rPr>
+              <w:fldChar w:fldCharType="begin"/>
+            </w:r>
+            <w:r>
+              <w:rPr>
+                <w:noProof/>
+                <w:webHidden/>
+              </w:rPr>
+              <w:instrText xml:space="preserve"> PAGEREF _Toc131445170 \h </w:instrText>
+            </w:r>
+            <w:r>
+              <w:rPr>
+                <w:noProof/>
+                <w:webHidden/>
+              </w:rPr>
+            </w:r>
+            <w:r>
+              <w:rPr>
+                <w:noProof/>
+                <w:webHidden/>
+              </w:rPr>
+              <w:fldChar w:fldCharType="separate"/>
+            </w:r>
+            <w:r>
+              <w:rPr>
+                <w:noProof/>
+                <w:webHidden/>
+              </w:rPr>
+              <w:t>7</w:t>
             </w:r>
             <w:r>
               <w:rPr>
@@ -310,7 +517,7 @@
               <w:noProof/>
             </w:rPr>
           </w:pPr>
-          <w:hyperlink w:anchor="_Toc131285006" w:history="1">
+          <w:hyperlink w:anchor="_Toc131445171" w:history="1">
             <w:r>
               <w:rPr>
                 <w:rStyle w:val="Lienhypertexte"/>
@@ -351,7 +558,7 @@
                 <w:noProof/>
                 <w:webHidden/>
               </w:rPr>
-              <w:instrText xml:space="preserve"> PAGEREF _Toc131285006 \h </w:instrText>
+              <w:instrText xml:space="preserve"> PAGEREF _Toc131445171 \h </w:instrText>
             </w:r>
             <w:r>
               <w:rPr>
@@ -371,7 +578,7 @@
                 <w:noProof/>
                 <w:webHidden/>
               </w:rPr>
-              <w:t>4</w:t>
+              <w:t>7</w:t>
             </w:r>
             <w:r>
               <w:rPr>
@@ -394,7 +601,7 @@
               <w:noProof/>
             </w:rPr>
           </w:pPr>
-          <w:hyperlink w:anchor="_Toc131285007" w:history="1">
+          <w:hyperlink w:anchor="_Toc131445172" w:history="1">
             <w:r>
               <w:rPr>
                 <w:rStyle w:val="Lienhypertexte"/>
@@ -435,7 +642,7 @@
                 <w:noProof/>
                 <w:webHidden/>
               </w:rPr>
-              <w:instrText xml:space="preserve"> PAGEREF _Toc131285007 \h </w:instrText>
+              <w:instrText xml:space="preserve"> PAGEREF _Toc131445172 \h </w:instrText>
             </w:r>
             <w:r>
               <w:rPr>
@@ -455,7 +662,7 @@
                 <w:noProof/>
                 <w:webHidden/>
               </w:rPr>
-              <w:t>4</w:t>
+              <w:t>7</w:t>
             </w:r>
             <w:r>
               <w:rPr>
@@ -473,7 +680,7 @@
               <w:rFonts w:cstheme="minorBidi"/>
             </w:rPr>
           </w:pPr>
-          <w:hyperlink w:anchor="_Toc131285008" w:history="1">
+          <w:hyperlink w:anchor="_Toc131445173" w:history="1">
             <w:r>
               <w:rPr>
                 <w:rStyle w:val="Lienhypertexte"/>
@@ -508,7 +715,7 @@
               <w:rPr>
                 <w:webHidden/>
               </w:rPr>
-              <w:instrText xml:space="preserve"> PAGEREF _Toc131285008 \h </w:instrText>
+              <w:instrText xml:space="preserve"> PAGEREF _Toc131445173 \h </w:instrText>
             </w:r>
             <w:r>
               <w:rPr>
@@ -525,7 +732,7 @@
               <w:rPr>
                 <w:webHidden/>
               </w:rPr>
-              <w:t>4</w:t>
+              <w:t>7</w:t>
             </w:r>
             <w:r>
               <w:rPr>
@@ -542,7 +749,7 @@
               <w:rFonts w:cstheme="minorBidi"/>
             </w:rPr>
           </w:pPr>
-          <w:hyperlink w:anchor="_Toc131285009" w:history="1">
+          <w:hyperlink w:anchor="_Toc131445174" w:history="1">
             <w:r>
               <w:rPr>
                 <w:rStyle w:val="Lienhypertexte"/>
@@ -559,7 +766,7 @@
               <w:rPr>
                 <w:rStyle w:val="Lienhypertexte"/>
               </w:rPr>
-              <w:t>NomDuProjet2</w:t>
+              <w:t>AirSens</w:t>
             </w:r>
             <w:r>
               <w:rPr>
@@ -577,7 +784,7 @@
               <w:rPr>
                 <w:webHidden/>
               </w:rPr>
-              <w:instrText xml:space="preserve"> PAGEREF _Toc131285009 \h </w:instrText>
+              <w:instrText xml:space="preserve"> PAGEREF _Toc131445174 \h </w:instrText>
             </w:r>
             <w:r>
               <w:rPr>
@@ -594,7 +801,7 @@
               <w:rPr>
                 <w:webHidden/>
               </w:rPr>
-              <w:t>4</w:t>
+              <w:t>7</w:t>
             </w:r>
             <w:r>
               <w:rPr>
@@ -616,7 +823,7 @@
               <w:noProof/>
             </w:rPr>
           </w:pPr>
-          <w:hyperlink w:anchor="_Toc131285010" w:history="1">
+          <w:hyperlink w:anchor="_Toc131445175" w:history="1">
             <w:r>
               <w:rPr>
                 <w:rStyle w:val="Lienhypertexte"/>
@@ -657,7 +864,7 @@
                 <w:noProof/>
                 <w:webHidden/>
               </w:rPr>
-              <w:instrText xml:space="preserve"> PAGEREF _Toc131285010 \h </w:instrText>
+              <w:instrText xml:space="preserve"> PAGEREF _Toc131445175 \h </w:instrText>
             </w:r>
             <w:r>
               <w:rPr>
@@ -677,7 +884,7 @@
                 <w:noProof/>
                 <w:webHidden/>
               </w:rPr>
-              <w:t>5</w:t>
+              <w:t>7</w:t>
             </w:r>
             <w:r>
               <w:rPr>
@@ -695,7 +902,7 @@
               <w:rFonts w:cstheme="minorBidi"/>
             </w:rPr>
           </w:pPr>
-          <w:hyperlink w:anchor="_Toc131285011" w:history="1">
+          <w:hyperlink w:anchor="_Toc131445176" w:history="1">
             <w:r>
               <w:rPr>
                 <w:rStyle w:val="Lienhypertexte"/>
@@ -730,7 +937,7 @@
               <w:rPr>
                 <w:webHidden/>
               </w:rPr>
-              <w:instrText xml:space="preserve"> PAGEREF _Toc131285011 \h </w:instrText>
+              <w:instrText xml:space="preserve"> PAGEREF _Toc131445176 \h </w:instrText>
             </w:r>
             <w:r>
               <w:rPr>
@@ -747,7 +954,7 @@
               <w:rPr>
                 <w:webHidden/>
               </w:rPr>
-              <w:t>5</w:t>
+              <w:t>7</w:t>
             </w:r>
             <w:r>
               <w:rPr>
@@ -764,7 +971,7 @@
               <w:rFonts w:cstheme="minorBidi"/>
             </w:rPr>
           </w:pPr>
-          <w:hyperlink w:anchor="_Toc131285012" w:history="1">
+          <w:hyperlink w:anchor="_Toc131445177" w:history="1">
             <w:r>
               <w:rPr>
                 <w:rStyle w:val="Lienhypertexte"/>
@@ -799,7 +1006,7 @@
               <w:rPr>
                 <w:webHidden/>
               </w:rPr>
-              <w:instrText xml:space="preserve"> PAGEREF _Toc131285012 \h </w:instrText>
+              <w:instrText xml:space="preserve"> PAGEREF _Toc131445177 \h </w:instrText>
             </w:r>
             <w:r>
               <w:rPr>
@@ -816,7 +1023,7 @@
               <w:rPr>
                 <w:webHidden/>
               </w:rPr>
-              <w:t>5</w:t>
+              <w:t>7</w:t>
             </w:r>
             <w:r>
               <w:rPr>
@@ -838,7 +1045,7 @@
               <w:noProof/>
             </w:rPr>
           </w:pPr>
-          <w:hyperlink w:anchor="_Toc131285013" w:history="1">
+          <w:hyperlink w:anchor="_Toc131445178" w:history="1">
             <w:r>
               <w:rPr>
                 <w:rStyle w:val="Lienhypertexte"/>
@@ -879,7 +1086,7 @@
                 <w:noProof/>
                 <w:webHidden/>
               </w:rPr>
-              <w:instrText xml:space="preserve"> PAGEREF _Toc131285013 \h </w:instrText>
+              <w:instrText xml:space="preserve"> PAGEREF _Toc131445178 \h </w:instrText>
             </w:r>
             <w:r>
               <w:rPr>
@@ -899,7 +1106,7 @@
                 <w:noProof/>
                 <w:webHidden/>
               </w:rPr>
-              <w:t>5</w:t>
+              <w:t>7</w:t>
             </w:r>
             <w:r>
               <w:rPr>
@@ -917,7 +1124,7 @@
               <w:rFonts w:cstheme="minorBidi"/>
             </w:rPr>
           </w:pPr>
-          <w:hyperlink w:anchor="_Toc131285014" w:history="1">
+          <w:hyperlink w:anchor="_Toc131445179" w:history="1">
             <w:r>
               <w:rPr>
                 <w:rStyle w:val="Lienhypertexte"/>
@@ -952,7 +1159,7 @@
               <w:rPr>
                 <w:webHidden/>
               </w:rPr>
-              <w:instrText xml:space="preserve"> PAGEREF _Toc131285014 \h </w:instrText>
+              <w:instrText xml:space="preserve"> PAGEREF _Toc131445179 \h </w:instrText>
             </w:r>
             <w:r>
               <w:rPr>
@@ -969,7 +1176,7 @@
               <w:rPr>
                 <w:webHidden/>
               </w:rPr>
-              <w:t>5</w:t>
+              <w:t>7</w:t>
             </w:r>
             <w:r>
               <w:rPr>
@@ -986,7 +1193,7 @@
               <w:rFonts w:cstheme="minorBidi"/>
             </w:rPr>
           </w:pPr>
-          <w:hyperlink w:anchor="_Toc131285015" w:history="1">
+          <w:hyperlink w:anchor="_Toc131445180" w:history="1">
             <w:r>
               <w:rPr>
                 <w:rStyle w:val="Lienhypertexte"/>
@@ -1021,7 +1228,7 @@
               <w:rPr>
                 <w:webHidden/>
               </w:rPr>
-              <w:instrText xml:space="preserve"> PAGEREF _Toc131285015 \h </w:instrText>
+              <w:instrText xml:space="preserve"> PAGEREF _Toc131445180 \h </w:instrText>
             </w:r>
             <w:r>
               <w:rPr>
@@ -1038,7 +1245,7 @@
               <w:rPr>
                 <w:webHidden/>
               </w:rPr>
-              <w:t>5</w:t>
+              <w:t>7</w:t>
             </w:r>
             <w:r>
               <w:rPr>
@@ -1060,7 +1267,7 @@
               <w:noProof/>
             </w:rPr>
           </w:pPr>
-          <w:hyperlink w:anchor="_Toc131285016" w:history="1">
+          <w:hyperlink w:anchor="_Toc131445181" w:history="1">
             <w:r>
               <w:rPr>
                 <w:rStyle w:val="Lienhypertexte"/>
@@ -1101,7 +1308,7 @@
                 <w:noProof/>
                 <w:webHidden/>
               </w:rPr>
-              <w:instrText xml:space="preserve"> PAGEREF _Toc131285016 \h </w:instrText>
+              <w:instrText xml:space="preserve"> PAGEREF _Toc131445181 \h </w:instrText>
             </w:r>
             <w:r>
               <w:rPr>
@@ -1121,7 +1328,7 @@
                 <w:noProof/>
                 <w:webHidden/>
               </w:rPr>
-              <w:t>5</w:t>
+              <w:t>7</w:t>
             </w:r>
             <w:r>
               <w:rPr>
@@ -1139,7 +1346,7 @@
               <w:rFonts w:cstheme="minorBidi"/>
             </w:rPr>
           </w:pPr>
-          <w:hyperlink w:anchor="_Toc131285017" w:history="1">
+          <w:hyperlink w:anchor="_Toc131445182" w:history="1">
             <w:r>
               <w:rPr>
                 <w:rStyle w:val="Lienhypertexte"/>
@@ -1174,7 +1381,7 @@
               <w:rPr>
                 <w:webHidden/>
               </w:rPr>
-              <w:instrText xml:space="preserve"> PAGEREF _Toc131285017 \h </w:instrText>
+              <w:instrText xml:space="preserve"> PAGEREF _Toc131445182 \h </w:instrText>
             </w:r>
             <w:r>
               <w:rPr>
@@ -1191,7 +1398,7 @@
               <w:rPr>
                 <w:webHidden/>
               </w:rPr>
-              <w:t>5</w:t>
+              <w:t>7</w:t>
             </w:r>
             <w:r>
               <w:rPr>
@@ -1208,7 +1415,7 @@
               <w:rFonts w:cstheme="minorBidi"/>
             </w:rPr>
           </w:pPr>
-          <w:hyperlink w:anchor="_Toc131285018" w:history="1">
+          <w:hyperlink w:anchor="_Toc131445183" w:history="1">
             <w:r>
               <w:rPr>
                 <w:rStyle w:val="Lienhypertexte"/>
@@ -1243,7 +1450,7 @@
               <w:rPr>
                 <w:webHidden/>
               </w:rPr>
-              <w:instrText xml:space="preserve"> PAGEREF _Toc131285018 \h </w:instrText>
+              <w:instrText xml:space="preserve"> PAGEREF _Toc131445183 \h </w:instrText>
             </w:r>
             <w:r>
               <w:rPr>
@@ -1260,7 +1467,7 @@
               <w:rPr>
                 <w:webHidden/>
               </w:rPr>
-              <w:t>5</w:t>
+              <w:t>7</w:t>
             </w:r>
             <w:r>
               <w:rPr>
@@ -1282,7 +1489,7 @@
               <w:noProof/>
             </w:rPr>
           </w:pPr>
-          <w:hyperlink w:anchor="_Toc131285019" w:history="1">
+          <w:hyperlink w:anchor="_Toc131445184" w:history="1">
             <w:r>
               <w:rPr>
                 <w:rStyle w:val="Lienhypertexte"/>
@@ -1323,7 +1530,7 @@
                 <w:noProof/>
                 <w:webHidden/>
               </w:rPr>
-              <w:instrText xml:space="preserve"> PAGEREF _Toc131285019 \h </w:instrText>
+              <w:instrText xml:space="preserve"> PAGEREF _Toc131445184 \h </w:instrText>
             </w:r>
             <w:r>
               <w:rPr>
@@ -1343,7 +1550,7 @@
                 <w:noProof/>
                 <w:webHidden/>
               </w:rPr>
-              <w:t>5</w:t>
+              <w:t>7</w:t>
             </w:r>
             <w:r>
               <w:rPr>
@@ -1361,7 +1568,7 @@
               <w:rFonts w:cstheme="minorBidi"/>
             </w:rPr>
           </w:pPr>
-          <w:hyperlink w:anchor="_Toc131285020" w:history="1">
+          <w:hyperlink w:anchor="_Toc131445185" w:history="1">
             <w:r>
               <w:rPr>
                 <w:rStyle w:val="Lienhypertexte"/>
@@ -1396,7 +1603,7 @@
               <w:rPr>
                 <w:webHidden/>
               </w:rPr>
-              <w:instrText xml:space="preserve"> PAGEREF _Toc131285020 \h </w:instrText>
+              <w:instrText xml:space="preserve"> PAGEREF _Toc131445185 \h </w:instrText>
             </w:r>
             <w:r>
               <w:rPr>
@@ -1413,7 +1620,7 @@
               <w:rPr>
                 <w:webHidden/>
               </w:rPr>
-              <w:t>5</w:t>
+              <w:t>7</w:t>
             </w:r>
             <w:r>
               <w:rPr>
@@ -1430,7 +1637,7 @@
               <w:rFonts w:cstheme="minorBidi"/>
             </w:rPr>
           </w:pPr>
-          <w:hyperlink w:anchor="_Toc131285021" w:history="1">
+          <w:hyperlink w:anchor="_Toc131445186" w:history="1">
             <w:r>
               <w:rPr>
                 <w:rStyle w:val="Lienhypertexte"/>
@@ -1465,7 +1672,7 @@
               <w:rPr>
                 <w:webHidden/>
               </w:rPr>
-              <w:instrText xml:space="preserve"> PAGEREF _Toc131285021 \h </w:instrText>
+              <w:instrText xml:space="preserve"> PAGEREF _Toc131445186 \h </w:instrText>
             </w:r>
             <w:r>
               <w:rPr>
@@ -1482,7 +1689,7 @@
               <w:rPr>
                 <w:webHidden/>
               </w:rPr>
-              <w:t>5</w:t>
+              <w:t>7</w:t>
             </w:r>
             <w:r>
               <w:rPr>
@@ -1504,7 +1711,7 @@
               <w:noProof/>
             </w:rPr>
           </w:pPr>
-          <w:hyperlink w:anchor="_Toc131285022" w:history="1">
+          <w:hyperlink w:anchor="_Toc131445187" w:history="1">
             <w:r>
               <w:rPr>
                 <w:rStyle w:val="Lienhypertexte"/>
@@ -1545,7 +1752,7 @@
                 <w:noProof/>
                 <w:webHidden/>
               </w:rPr>
-              <w:instrText xml:space="preserve"> PAGEREF _Toc131285022 \h </w:instrText>
+              <w:instrText xml:space="preserve"> PAGEREF _Toc131445187 \h </w:instrText>
             </w:r>
             <w:r>
               <w:rPr>
@@ -1565,7 +1772,7 @@
                 <w:noProof/>
                 <w:webHidden/>
               </w:rPr>
-              <w:t>5</w:t>
+              <w:t>7</w:t>
             </w:r>
             <w:r>
               <w:rPr>
@@ -1588,7 +1795,7 @@
               <w:noProof/>
             </w:rPr>
           </w:pPr>
-          <w:hyperlink w:anchor="_Toc131285023" w:history="1">
+          <w:hyperlink w:anchor="_Toc131445188" w:history="1">
             <w:r>
               <w:rPr>
                 <w:rStyle w:val="Lienhypertexte"/>
@@ -1629,7 +1836,7 @@
                 <w:noProof/>
                 <w:webHidden/>
               </w:rPr>
-              <w:instrText xml:space="preserve"> PAGEREF _Toc131285023 \h </w:instrText>
+              <w:instrText xml:space="preserve"> PAGEREF _Toc131445188 \h </w:instrText>
             </w:r>
             <w:r>
               <w:rPr>
@@ -1649,7 +1856,7 @@
                 <w:noProof/>
                 <w:webHidden/>
               </w:rPr>
-              <w:t>5</w:t>
+              <w:t>8</w:t>
             </w:r>
             <w:r>
               <w:rPr>
@@ -1667,7 +1874,7 @@
               <w:rFonts w:cstheme="minorBidi"/>
             </w:rPr>
           </w:pPr>
-          <w:hyperlink w:anchor="_Toc131285024" w:history="1">
+          <w:hyperlink w:anchor="_Toc131445189" w:history="1">
             <w:r>
               <w:rPr>
                 <w:rStyle w:val="Lienhypertexte"/>
@@ -1702,7 +1909,7 @@
               <w:rPr>
                 <w:webHidden/>
               </w:rPr>
-              <w:instrText xml:space="preserve"> PAGEREF _Toc131285024 \h </w:instrText>
+              <w:instrText xml:space="preserve"> PAGEREF _Toc131445189 \h </w:instrText>
             </w:r>
             <w:r>
               <w:rPr>
@@ -1719,7 +1926,7 @@
               <w:rPr>
                 <w:webHidden/>
               </w:rPr>
-              <w:t>5</w:t>
+              <w:t>8</w:t>
             </w:r>
             <w:r>
               <w:rPr>
@@ -1736,7 +1943,7 @@
               <w:rFonts w:cstheme="minorBidi"/>
             </w:rPr>
           </w:pPr>
-          <w:hyperlink w:anchor="_Toc131285025" w:history="1">
+          <w:hyperlink w:anchor="_Toc131445190" w:history="1">
             <w:r>
               <w:rPr>
                 <w:rStyle w:val="Lienhypertexte"/>
@@ -1771,7 +1978,7 @@
               <w:rPr>
                 <w:webHidden/>
               </w:rPr>
-              <w:instrText xml:space="preserve"> PAGEREF _Toc131285025 \h </w:instrText>
+              <w:instrText xml:space="preserve"> PAGEREF _Toc131445190 \h </w:instrText>
             </w:r>
             <w:r>
               <w:rPr>
@@ -1788,7 +1995,7 @@
               <w:rPr>
                 <w:webHidden/>
               </w:rPr>
-              <w:t>5</w:t>
+              <w:t>8</w:t>
             </w:r>
             <w:r>
               <w:rPr>
@@ -1810,7 +2017,7 @@
               <w:noProof/>
             </w:rPr>
           </w:pPr>
-          <w:hyperlink w:anchor="_Toc131285026" w:history="1">
+          <w:hyperlink w:anchor="_Toc131445191" w:history="1">
             <w:r>
               <w:rPr>
                 <w:rStyle w:val="Lienhypertexte"/>
@@ -1851,7 +2058,7 @@
                 <w:noProof/>
                 <w:webHidden/>
               </w:rPr>
-              <w:instrText xml:space="preserve"> PAGEREF _Toc131285026 \h </w:instrText>
+              <w:instrText xml:space="preserve"> PAGEREF _Toc131445191 \h </w:instrText>
             </w:r>
             <w:r>
               <w:rPr>
@@ -1871,7 +2078,7 @@
                 <w:noProof/>
                 <w:webHidden/>
               </w:rPr>
-              <w:t>5</w:t>
+              <w:t>8</w:t>
             </w:r>
             <w:r>
               <w:rPr>
@@ -1889,7 +2096,7 @@
               <w:rFonts w:cstheme="minorBidi"/>
             </w:rPr>
           </w:pPr>
-          <w:hyperlink w:anchor="_Toc131285027" w:history="1">
+          <w:hyperlink w:anchor="_Toc131445192" w:history="1">
             <w:r>
               <w:rPr>
                 <w:rStyle w:val="Lienhypertexte"/>
@@ -1924,7 +2131,7 @@
               <w:rPr>
                 <w:webHidden/>
               </w:rPr>
-              <w:instrText xml:space="preserve"> PAGEREF _Toc131285027 \h </w:instrText>
+              <w:instrText xml:space="preserve"> PAGEREF _Toc131445192 \h </w:instrText>
             </w:r>
             <w:r>
               <w:rPr>
@@ -1941,7 +2148,7 @@
               <w:rPr>
                 <w:webHidden/>
               </w:rPr>
-              <w:t>5</w:t>
+              <w:t>8</w:t>
             </w:r>
             <w:r>
               <w:rPr>
@@ -1958,7 +2165,7 @@
               <w:rFonts w:cstheme="minorBidi"/>
             </w:rPr>
           </w:pPr>
-          <w:hyperlink w:anchor="_Toc131285028" w:history="1">
+          <w:hyperlink w:anchor="_Toc131445193" w:history="1">
             <w:r>
               <w:rPr>
                 <w:rStyle w:val="Lienhypertexte"/>
@@ -1993,7 +2200,7 @@
               <w:rPr>
                 <w:webHidden/>
               </w:rPr>
-              <w:instrText xml:space="preserve"> PAGEREF _Toc131285028 \h </w:instrText>
+              <w:instrText xml:space="preserve"> PAGEREF _Toc131445193 \h </w:instrText>
             </w:r>
             <w:r>
               <w:rPr>
@@ -2010,7 +2217,7 @@
               <w:rPr>
                 <w:webHidden/>
               </w:rPr>
-              <w:t>5</w:t>
+              <w:t>8</w:t>
             </w:r>
             <w:r>
               <w:rPr>
@@ -2032,7 +2239,7 @@
               <w:noProof/>
             </w:rPr>
           </w:pPr>
-          <w:hyperlink w:anchor="_Toc131285029" w:history="1">
+          <w:hyperlink w:anchor="_Toc131445194" w:history="1">
             <w:r>
               <w:rPr>
                 <w:rStyle w:val="Lienhypertexte"/>
@@ -2073,7 +2280,7 @@
                 <w:noProof/>
                 <w:webHidden/>
               </w:rPr>
-              <w:instrText xml:space="preserve"> PAGEREF _Toc131285029 \h </w:instrText>
+              <w:instrText xml:space="preserve"> PAGEREF _Toc131445194 \h </w:instrText>
             </w:r>
             <w:r>
               <w:rPr>
@@ -2093,7 +2300,7 @@
                 <w:noProof/>
                 <w:webHidden/>
               </w:rPr>
-              <w:t>5</w:t>
+              <w:t>8</w:t>
             </w:r>
             <w:r>
               <w:rPr>
@@ -2111,7 +2318,7 @@
               <w:rFonts w:cstheme="minorBidi"/>
             </w:rPr>
           </w:pPr>
-          <w:hyperlink w:anchor="_Toc131285030" w:history="1">
+          <w:hyperlink w:anchor="_Toc131445195" w:history="1">
             <w:r>
               <w:rPr>
                 <w:rStyle w:val="Lienhypertexte"/>
@@ -2146,7 +2353,7 @@
               <w:rPr>
                 <w:webHidden/>
               </w:rPr>
-              <w:instrText xml:space="preserve"> PAGEREF _Toc131285030 \h </w:instrText>
+              <w:instrText xml:space="preserve"> PAGEREF _Toc131445195 \h </w:instrText>
             </w:r>
             <w:r>
               <w:rPr>
@@ -2163,7 +2370,7 @@
               <w:rPr>
                 <w:webHidden/>
               </w:rPr>
-              <w:t>5</w:t>
+              <w:t>8</w:t>
             </w:r>
             <w:r>
               <w:rPr>
@@ -2180,7 +2387,7 @@
               <w:rFonts w:cstheme="minorBidi"/>
             </w:rPr>
           </w:pPr>
-          <w:hyperlink w:anchor="_Toc131285031" w:history="1">
+          <w:hyperlink w:anchor="_Toc131445196" w:history="1">
             <w:r>
               <w:rPr>
                 <w:rStyle w:val="Lienhypertexte"/>
@@ -2215,7 +2422,7 @@
               <w:rPr>
                 <w:webHidden/>
               </w:rPr>
-              <w:instrText xml:space="preserve"> PAGEREF _Toc131285031 \h </w:instrText>
+              <w:instrText xml:space="preserve"> PAGEREF _Toc131445196 \h </w:instrText>
             </w:r>
             <w:r>
               <w:rPr>
@@ -2232,7 +2439,7 @@
               <w:rPr>
                 <w:webHidden/>
               </w:rPr>
-              <w:t>5</w:t>
+              <w:t>8</w:t>
             </w:r>
             <w:r>
               <w:rPr>
@@ -2254,7 +2461,7 @@
               <w:noProof/>
             </w:rPr>
           </w:pPr>
-          <w:hyperlink w:anchor="_Toc131285032" w:history="1">
+          <w:hyperlink w:anchor="_Toc131445197" w:history="1">
             <w:r>
               <w:rPr>
                 <w:rStyle w:val="Lienhypertexte"/>
@@ -2295,7 +2502,7 @@
                 <w:noProof/>
                 <w:webHidden/>
               </w:rPr>
-              <w:instrText xml:space="preserve"> PAGEREF _Toc131285032 \h </w:instrText>
+              <w:instrText xml:space="preserve"> PAGEREF _Toc131445197 \h </w:instrText>
             </w:r>
             <w:r>
               <w:rPr>
@@ -2315,7 +2522,7 @@
                 <w:noProof/>
                 <w:webHidden/>
               </w:rPr>
-              <w:t>6</w:t>
+              <w:t>8</w:t>
             </w:r>
             <w:r>
               <w:rPr>
@@ -2338,7 +2545,7 @@
               <w:noProof/>
             </w:rPr>
           </w:pPr>
-          <w:hyperlink w:anchor="_Toc131285033" w:history="1">
+          <w:hyperlink w:anchor="_Toc131445198" w:history="1">
             <w:r>
               <w:rPr>
                 <w:rStyle w:val="Lienhypertexte"/>
@@ -2379,7 +2586,7 @@
                 <w:noProof/>
                 <w:webHidden/>
               </w:rPr>
-              <w:instrText xml:space="preserve"> PAGEREF _Toc131285033 \h </w:instrText>
+              <w:instrText xml:space="preserve"> PAGEREF _Toc131445198 \h </w:instrText>
             </w:r>
             <w:r>
               <w:rPr>
@@ -2399,7 +2606,7 @@
                 <w:noProof/>
                 <w:webHidden/>
               </w:rPr>
-              <w:t>6</w:t>
+              <w:t>8</w:t>
             </w:r>
             <w:r>
               <w:rPr>
@@ -2417,7 +2624,7 @@
               <w:rFonts w:cstheme="minorBidi"/>
             </w:rPr>
           </w:pPr>
-          <w:hyperlink w:anchor="_Toc131285034" w:history="1">
+          <w:hyperlink w:anchor="_Toc131445199" w:history="1">
             <w:r>
               <w:rPr>
                 <w:rStyle w:val="Lienhypertexte"/>
@@ -2452,7 +2659,7 @@
               <w:rPr>
                 <w:webHidden/>
               </w:rPr>
-              <w:instrText xml:space="preserve"> PAGEREF _Toc131285034 \h </w:instrText>
+              <w:instrText xml:space="preserve"> PAGEREF _Toc131445199 \h </w:instrText>
             </w:r>
             <w:r>
               <w:rPr>
@@ -2469,7 +2676,7 @@
               <w:rPr>
                 <w:webHidden/>
               </w:rPr>
-              <w:t>6</w:t>
+              <w:t>8</w:t>
             </w:r>
             <w:r>
               <w:rPr>
@@ -2486,7 +2693,7 @@
               <w:rFonts w:cstheme="minorBidi"/>
             </w:rPr>
           </w:pPr>
-          <w:hyperlink w:anchor="_Toc131285035" w:history="1">
+          <w:hyperlink w:anchor="_Toc131445200" w:history="1">
             <w:r>
               <w:rPr>
                 <w:rStyle w:val="Lienhypertexte"/>
@@ -2521,7 +2728,7 @@
               <w:rPr>
                 <w:webHidden/>
               </w:rPr>
-              <w:instrText xml:space="preserve"> PAGEREF _Toc131285035 \h </w:instrText>
+              <w:instrText xml:space="preserve"> PAGEREF _Toc131445200 \h </w:instrText>
             </w:r>
             <w:r>
               <w:rPr>
@@ -2538,7 +2745,7 @@
               <w:rPr>
                 <w:webHidden/>
               </w:rPr>
-              <w:t>6</w:t>
+              <w:t>8</w:t>
             </w:r>
             <w:r>
               <w:rPr>
@@ -2560,7 +2767,7 @@
               <w:noProof/>
             </w:rPr>
           </w:pPr>
-          <w:hyperlink w:anchor="_Toc131285036" w:history="1">
+          <w:hyperlink w:anchor="_Toc131445201" w:history="1">
             <w:r>
               <w:rPr>
                 <w:rStyle w:val="Lienhypertexte"/>
@@ -2601,7 +2808,7 @@
                 <w:noProof/>
                 <w:webHidden/>
               </w:rPr>
-              <w:instrText xml:space="preserve"> PAGEREF _Toc131285036 \h </w:instrText>
+              <w:instrText xml:space="preserve"> PAGEREF _Toc131445201 \h </w:instrText>
             </w:r>
             <w:r>
               <w:rPr>
@@ -2621,7 +2828,7 @@
                 <w:noProof/>
                 <w:webHidden/>
               </w:rPr>
-              <w:t>6</w:t>
+              <w:t>8</w:t>
             </w:r>
             <w:r>
               <w:rPr>
@@ -2639,7 +2846,7 @@
               <w:rFonts w:cstheme="minorBidi"/>
             </w:rPr>
           </w:pPr>
-          <w:hyperlink w:anchor="_Toc131285037" w:history="1">
+          <w:hyperlink w:anchor="_Toc131445202" w:history="1">
             <w:r>
               <w:rPr>
                 <w:rStyle w:val="Lienhypertexte"/>
@@ -2674,7 +2881,7 @@
               <w:rPr>
                 <w:webHidden/>
               </w:rPr>
-              <w:instrText xml:space="preserve"> PAGEREF _Toc131285037 \h </w:instrText>
+              <w:instrText xml:space="preserve"> PAGEREF _Toc131445202 \h </w:instrText>
             </w:r>
             <w:r>
               <w:rPr>
@@ -2691,7 +2898,7 @@
               <w:rPr>
                 <w:webHidden/>
               </w:rPr>
-              <w:t>6</w:t>
+              <w:t>8</w:t>
             </w:r>
             <w:r>
               <w:rPr>
@@ -2708,7 +2915,7 @@
               <w:rFonts w:cstheme="minorBidi"/>
             </w:rPr>
           </w:pPr>
-          <w:hyperlink w:anchor="_Toc131285038" w:history="1">
+          <w:hyperlink w:anchor="_Toc131445203" w:history="1">
             <w:r>
               <w:rPr>
                 <w:rStyle w:val="Lienhypertexte"/>
@@ -2743,7 +2950,7 @@
               <w:rPr>
                 <w:webHidden/>
               </w:rPr>
-              <w:instrText xml:space="preserve"> PAGEREF _Toc131285038 \h </w:instrText>
+              <w:instrText xml:space="preserve"> PAGEREF _Toc131445203 \h </w:instrText>
             </w:r>
             <w:r>
               <w:rPr>
@@ -2760,7 +2967,7 @@
               <w:rPr>
                 <w:webHidden/>
               </w:rPr>
-              <w:t>6</w:t>
+              <w:t>8</w:t>
             </w:r>
             <w:r>
               <w:rPr>
@@ -2782,7 +2989,7 @@
               <w:noProof/>
             </w:rPr>
           </w:pPr>
-          <w:hyperlink w:anchor="_Toc131285039" w:history="1">
+          <w:hyperlink w:anchor="_Toc131445204" w:history="1">
             <w:r>
               <w:rPr>
                 <w:rStyle w:val="Lienhypertexte"/>
@@ -2823,7 +3030,7 @@
                 <w:noProof/>
                 <w:webHidden/>
               </w:rPr>
-              <w:instrText xml:space="preserve"> PAGEREF _Toc131285039 \h </w:instrText>
+              <w:instrText xml:space="preserve"> PAGEREF _Toc131445204 \h </w:instrText>
             </w:r>
             <w:r>
               <w:rPr>
@@ -2843,7 +3050,7 @@
                 <w:noProof/>
                 <w:webHidden/>
               </w:rPr>
-              <w:t>6</w:t>
+              <w:t>8</w:t>
             </w:r>
             <w:r>
               <w:rPr>
@@ -2861,7 +3068,7 @@
               <w:rFonts w:cstheme="minorBidi"/>
             </w:rPr>
           </w:pPr>
-          <w:hyperlink w:anchor="_Toc131285040" w:history="1">
+          <w:hyperlink w:anchor="_Toc131445205" w:history="1">
             <w:r>
               <w:rPr>
                 <w:rStyle w:val="Lienhypertexte"/>
@@ -2896,7 +3103,7 @@
               <w:rPr>
                 <w:webHidden/>
               </w:rPr>
-              <w:instrText xml:space="preserve"> PAGEREF _Toc131285040 \h </w:instrText>
+              <w:instrText xml:space="preserve"> PAGEREF _Toc131445205 \h </w:instrText>
             </w:r>
             <w:r>
               <w:rPr>
@@ -2913,7 +3120,7 @@
               <w:rPr>
                 <w:webHidden/>
               </w:rPr>
-              <w:t>6</w:t>
+              <w:t>8</w:t>
             </w:r>
             <w:r>
               <w:rPr>
@@ -2930,7 +3137,7 @@
               <w:rFonts w:cstheme="minorBidi"/>
             </w:rPr>
           </w:pPr>
-          <w:hyperlink w:anchor="_Toc131285041" w:history="1">
+          <w:hyperlink w:anchor="_Toc131445206" w:history="1">
             <w:r>
               <w:rPr>
                 <w:rStyle w:val="Lienhypertexte"/>
@@ -2965,7 +3172,7 @@
               <w:rPr>
                 <w:webHidden/>
               </w:rPr>
-              <w:instrText xml:space="preserve"> PAGEREF _Toc131285041 \h </w:instrText>
+              <w:instrText xml:space="preserve"> PAGEREF _Toc131445206 \h </w:instrText>
             </w:r>
             <w:r>
               <w:rPr>
@@ -2982,7 +3189,7 @@
               <w:rPr>
                 <w:webHidden/>
               </w:rPr>
-              <w:t>6</w:t>
+              <w:t>8</w:t>
             </w:r>
             <w:r>
               <w:rPr>
@@ -3004,7 +3211,7 @@
               <w:noProof/>
             </w:rPr>
           </w:pPr>
-          <w:hyperlink w:anchor="_Toc131285042" w:history="1">
+          <w:hyperlink w:anchor="_Toc131445207" w:history="1">
             <w:r>
               <w:rPr>
                 <w:rStyle w:val="Lienhypertexte"/>
@@ -3045,7 +3252,7 @@
                 <w:noProof/>
                 <w:webHidden/>
               </w:rPr>
-              <w:instrText xml:space="preserve"> PAGEREF _Toc131285042 \h </w:instrText>
+              <w:instrText xml:space="preserve"> PAGEREF _Toc131445207 \h </w:instrText>
             </w:r>
             <w:r>
               <w:rPr>
@@ -3065,7 +3272,7 @@
                 <w:noProof/>
                 <w:webHidden/>
               </w:rPr>
-              <w:t>6</w:t>
+              <w:t>9</w:t>
             </w:r>
             <w:r>
               <w:rPr>
@@ -3083,7 +3290,7 @@
               <w:rFonts w:cstheme="minorBidi"/>
             </w:rPr>
           </w:pPr>
-          <w:hyperlink w:anchor="_Toc131285043" w:history="1">
+          <w:hyperlink w:anchor="_Toc131445208" w:history="1">
             <w:r>
               <w:rPr>
                 <w:rStyle w:val="Lienhypertexte"/>
@@ -3118,7 +3325,7 @@
               <w:rPr>
                 <w:webHidden/>
               </w:rPr>
-              <w:instrText xml:space="preserve"> PAGEREF _Toc131285043 \h </w:instrText>
+              <w:instrText xml:space="preserve"> PAGEREF _Toc131445208 \h </w:instrText>
             </w:r>
             <w:r>
               <w:rPr>
@@ -3135,7 +3342,7 @@
               <w:rPr>
                 <w:webHidden/>
               </w:rPr>
-              <w:t>6</w:t>
+              <w:t>9</w:t>
             </w:r>
             <w:r>
               <w:rPr>
@@ -3152,7 +3359,7 @@
               <w:rFonts w:cstheme="minorBidi"/>
             </w:rPr>
           </w:pPr>
-          <w:hyperlink w:anchor="_Toc131285044" w:history="1">
+          <w:hyperlink w:anchor="_Toc131445209" w:history="1">
             <w:r>
               <w:rPr>
                 <w:rStyle w:val="Lienhypertexte"/>
@@ -3187,7 +3394,7 @@
               <w:rPr>
                 <w:webHidden/>
               </w:rPr>
-              <w:instrText xml:space="preserve"> PAGEREF _Toc131285044 \h </w:instrText>
+              <w:instrText xml:space="preserve"> PAGEREF _Toc131445209 \h </w:instrText>
             </w:r>
             <w:r>
               <w:rPr>
@@ -3204,7 +3411,7 @@
               <w:rPr>
                 <w:webHidden/>
               </w:rPr>
-              <w:t>6</w:t>
+              <w:t>9</w:t>
             </w:r>
             <w:r>
               <w:rPr>
@@ -3226,7 +3433,7 @@
               <w:noProof/>
             </w:rPr>
           </w:pPr>
-          <w:hyperlink w:anchor="_Toc131285045" w:history="1">
+          <w:hyperlink w:anchor="_Toc131445210" w:history="1">
             <w:r>
               <w:rPr>
                 <w:rStyle w:val="Lienhypertexte"/>
@@ -3267,7 +3474,7 @@
                 <w:noProof/>
                 <w:webHidden/>
               </w:rPr>
-              <w:instrText xml:space="preserve"> PAGEREF _Toc131285045 \h </w:instrText>
+              <w:instrText xml:space="preserve"> PAGEREF _Toc131445210 \h </w:instrText>
             </w:r>
             <w:r>
               <w:rPr>
@@ -3287,7 +3494,7 @@
                 <w:noProof/>
                 <w:webHidden/>
               </w:rPr>
-              <w:t>6</w:t>
+              <w:t>9</w:t>
             </w:r>
             <w:r>
               <w:rPr>
@@ -3305,7 +3512,7 @@
               <w:rFonts w:cstheme="minorBidi"/>
             </w:rPr>
           </w:pPr>
-          <w:hyperlink w:anchor="_Toc131285046" w:history="1">
+          <w:hyperlink w:anchor="_Toc131445211" w:history="1">
             <w:r>
               <w:rPr>
                 <w:rStyle w:val="Lienhypertexte"/>
@@ -3340,7 +3547,7 @@
               <w:rPr>
                 <w:webHidden/>
               </w:rPr>
-              <w:instrText xml:space="preserve"> PAGEREF _Toc131285046 \h </w:instrText>
+              <w:instrText xml:space="preserve"> PAGEREF _Toc131445211 \h </w:instrText>
             </w:r>
             <w:r>
               <w:rPr>
@@ -3357,7 +3564,7 @@
               <w:rPr>
                 <w:webHidden/>
               </w:rPr>
-              <w:t>6</w:t>
+              <w:t>9</w:t>
             </w:r>
             <w:r>
               <w:rPr>
@@ -3374,7 +3581,7 @@
               <w:rFonts w:cstheme="minorBidi"/>
             </w:rPr>
           </w:pPr>
-          <w:hyperlink w:anchor="_Toc131285047" w:history="1">
+          <w:hyperlink w:anchor="_Toc131445212" w:history="1">
             <w:r>
               <w:rPr>
                 <w:rStyle w:val="Lienhypertexte"/>
@@ -3409,7 +3616,7 @@
               <w:rPr>
                 <w:webHidden/>
               </w:rPr>
-              <w:instrText xml:space="preserve"> PAGEREF _Toc131285047 \h </w:instrText>
+              <w:instrText xml:space="preserve"> PAGEREF _Toc131445212 \h </w:instrText>
             </w:r>
             <w:r>
               <w:rPr>
@@ -3426,7 +3633,7 @@
               <w:rPr>
                 <w:webHidden/>
               </w:rPr>
-              <w:t>6</w:t>
+              <w:t>9</w:t>
             </w:r>
             <w:r>
               <w:rPr>
@@ -3448,7 +3655,7 @@
               <w:noProof/>
             </w:rPr>
           </w:pPr>
-          <w:hyperlink w:anchor="_Toc131285048" w:history="1">
+          <w:hyperlink w:anchor="_Toc131445213" w:history="1">
             <w:r>
               <w:rPr>
                 <w:rStyle w:val="Lienhypertexte"/>
@@ -3489,7 +3696,7 @@
                 <w:noProof/>
                 <w:webHidden/>
               </w:rPr>
-              <w:instrText xml:space="preserve"> PAGEREF _Toc131285048 \h </w:instrText>
+              <w:instrText xml:space="preserve"> PAGEREF _Toc131445213 \h </w:instrText>
             </w:r>
             <w:r>
               <w:rPr>
@@ -3509,7 +3716,7 @@
                 <w:noProof/>
                 <w:webHidden/>
               </w:rPr>
-              <w:t>6</w:t>
+              <w:t>9</w:t>
             </w:r>
             <w:r>
               <w:rPr>
@@ -3527,7 +3734,7 @@
               <w:rFonts w:cstheme="minorBidi"/>
             </w:rPr>
           </w:pPr>
-          <w:hyperlink w:anchor="_Toc131285049" w:history="1">
+          <w:hyperlink w:anchor="_Toc131445214" w:history="1">
             <w:r>
               <w:rPr>
                 <w:rStyle w:val="Lienhypertexte"/>
@@ -3562,7 +3769,7 @@
               <w:rPr>
                 <w:webHidden/>
               </w:rPr>
-              <w:instrText xml:space="preserve"> PAGEREF _Toc131285049 \h </w:instrText>
+              <w:instrText xml:space="preserve"> PAGEREF _Toc131445214 \h </w:instrText>
             </w:r>
             <w:r>
               <w:rPr>
@@ -3579,7 +3786,7 @@
               <w:rPr>
                 <w:webHidden/>
               </w:rPr>
-              <w:t>6</w:t>
+              <w:t>9</w:t>
             </w:r>
             <w:r>
               <w:rPr>
@@ -3596,7 +3803,7 @@
               <w:rFonts w:cstheme="minorBidi"/>
             </w:rPr>
           </w:pPr>
-          <w:hyperlink w:anchor="_Toc131285050" w:history="1">
+          <w:hyperlink w:anchor="_Toc131445215" w:history="1">
             <w:r>
               <w:rPr>
                 <w:rStyle w:val="Lienhypertexte"/>
@@ -3631,7 +3838,7 @@
               <w:rPr>
                 <w:webHidden/>
               </w:rPr>
-              <w:instrText xml:space="preserve"> PAGEREF _Toc131285050 \h </w:instrText>
+              <w:instrText xml:space="preserve"> PAGEREF _Toc131445215 \h </w:instrText>
             </w:r>
             <w:r>
               <w:rPr>
@@ -3648,7 +3855,7 @@
               <w:rPr>
                 <w:webHidden/>
               </w:rPr>
-              <w:t>6</w:t>
+              <w:t>9</w:t>
             </w:r>
             <w:r>
               <w:rPr>
@@ -3670,7 +3877,7 @@
               <w:noProof/>
             </w:rPr>
           </w:pPr>
-          <w:hyperlink w:anchor="_Toc131285051" w:history="1">
+          <w:hyperlink w:anchor="_Toc131445216" w:history="1">
             <w:r>
               <w:rPr>
                 <w:rStyle w:val="Lienhypertexte"/>
@@ -3711,7 +3918,7 @@
                 <w:noProof/>
                 <w:webHidden/>
               </w:rPr>
-              <w:instrText xml:space="preserve"> PAGEREF _Toc131285051 \h </w:instrText>
+              <w:instrText xml:space="preserve"> PAGEREF _Toc131445216 \h </w:instrText>
             </w:r>
             <w:r>
               <w:rPr>
@@ -3731,7 +3938,7 @@
                 <w:noProof/>
                 <w:webHidden/>
               </w:rPr>
-              <w:t>6</w:t>
+              <w:t>9</w:t>
             </w:r>
             <w:r>
               <w:rPr>
@@ -3749,7 +3956,7 @@
               <w:rFonts w:cstheme="minorBidi"/>
             </w:rPr>
           </w:pPr>
-          <w:hyperlink w:anchor="_Toc131285052" w:history="1">
+          <w:hyperlink w:anchor="_Toc131445217" w:history="1">
             <w:r>
               <w:rPr>
                 <w:rStyle w:val="Lienhypertexte"/>
@@ -3784,7 +3991,7 @@
               <w:rPr>
                 <w:webHidden/>
               </w:rPr>
-              <w:instrText xml:space="preserve"> PAGEREF _Toc131285052 \h </w:instrText>
+              <w:instrText xml:space="preserve"> PAGEREF _Toc131445217 \h </w:instrText>
             </w:r>
             <w:r>
               <w:rPr>
@@ -3801,7 +4008,7 @@
               <w:rPr>
                 <w:webHidden/>
               </w:rPr>
-              <w:t>6</w:t>
+              <w:t>9</w:t>
             </w:r>
             <w:r>
               <w:rPr>
@@ -3818,7 +4025,7 @@
               <w:rFonts w:cstheme="minorBidi"/>
             </w:rPr>
           </w:pPr>
-          <w:hyperlink w:anchor="_Toc131285053" w:history="1">
+          <w:hyperlink w:anchor="_Toc131445218" w:history="1">
             <w:r>
               <w:rPr>
                 <w:rStyle w:val="Lienhypertexte"/>
@@ -3853,7 +4060,7 @@
               <w:rPr>
                 <w:webHidden/>
               </w:rPr>
-              <w:instrText xml:space="preserve"> PAGEREF _Toc131285053 \h </w:instrText>
+              <w:instrText xml:space="preserve"> PAGEREF _Toc131445218 \h </w:instrText>
             </w:r>
             <w:r>
               <w:rPr>
@@ -3870,7 +4077,7 @@
               <w:rPr>
                 <w:webHidden/>
               </w:rPr>
-              <w:t>6</w:t>
+              <w:t>9</w:t>
             </w:r>
             <w:r>
               <w:rPr>
@@ -3892,7 +4099,7 @@
               <w:noProof/>
             </w:rPr>
           </w:pPr>
-          <w:hyperlink w:anchor="_Toc131285054" w:history="1">
+          <w:hyperlink w:anchor="_Toc131445219" w:history="1">
             <w:r>
               <w:rPr>
                 <w:rStyle w:val="Lienhypertexte"/>
@@ -3933,7 +4140,7 @@
                 <w:noProof/>
                 <w:webHidden/>
               </w:rPr>
-              <w:instrText xml:space="preserve"> PAGEREF _Toc131285054 \h </w:instrText>
+              <w:instrText xml:space="preserve"> PAGEREF _Toc131445219 \h </w:instrText>
             </w:r>
             <w:r>
               <w:rPr>
@@ -3953,7 +4160,7 @@
                 <w:noProof/>
                 <w:webHidden/>
               </w:rPr>
-              <w:t>6</w:t>
+              <w:t>9</w:t>
             </w:r>
             <w:r>
               <w:rPr>
@@ -3979,8 +4186,17 @@
       <w:pPr>
         <w:pStyle w:val="Titre1"/>
       </w:pPr>
-      <w:bookmarkStart w:id="0" w:name="_Toc131285004"/>
-      <w:r>
+      <w:r>
+        <w:br w:type="page"/>
+      </w:r>
+    </w:p>
+    <w:p>
+      <w:pPr>
+        <w:pStyle w:val="Titre1"/>
+      </w:pPr>
+      <w:bookmarkStart w:id="0" w:name="_Toc131445166"/>
+      <w:r>
+        <w:lastRenderedPageBreak/>
         <w:t>Préface</w:t>
       </w:r>
       <w:bookmarkEnd w:id="0"/>
@@ -3988,30 +4204,715 @@
     <w:p/>
     <w:p>
       <w:pPr>
+        <w:jc w:val="both"/>
+      </w:pPr>
+      <w:r>
+        <w:tab/>
+        <w:t xml:space="preserve">En vue des compétences énumérées </w:t>
+      </w:r>
+      <w:r>
+        <w:t>dans la table des matières</w:t>
+      </w:r>
+      <w:r>
+        <w:t xml:space="preserve"> ci-dessus, je vous présente des projets permettant </w:t>
+      </w:r>
+      <w:r>
+        <w:t>leur acquisition</w:t>
+      </w:r>
+      <w:r>
+        <w:t>.</w:t>
+      </w:r>
+    </w:p>
+    <w:p>
+      <w:pPr>
+        <w:jc w:val="both"/>
+      </w:pPr>
+      <w:r>
+        <w:t>La table des matières permet de garder un fil conducteur tout au long de ce dossier, ainsi, vous n’aurez aucun mal à savoir quel projet appartiens à quelle compétence.</w:t>
+      </w:r>
+      <w:r>
+        <w:br w:type="page"/>
+      </w:r>
+    </w:p>
+    <w:p>
+      <w:pPr>
         <w:pStyle w:val="Titre1"/>
       </w:pPr>
-      <w:bookmarkStart w:id="1" w:name="_Toc131285005"/>
-      <w:r>
-        <w:t>Présentation des projets</w:t>
-      </w:r>
-      <w:bookmarkStart w:id="2" w:name="_Toc131285006"/>
+      <w:r>
+        <w:lastRenderedPageBreak/>
+        <w:t>Introduction</w:t>
+      </w:r>
+    </w:p>
+    <w:p/>
+    <w:p>
+      <w:r>
+        <w:t>Résumé en anglais :</w:t>
+      </w:r>
+    </w:p>
+    <w:p>
+      <w:pPr>
+        <w:jc w:val="both"/>
+      </w:pPr>
+      <w:r>
+        <w:tab/>
+      </w:r>
+      <w:proofErr w:type="spellStart"/>
+      <w:r>
+        <w:t>I’m</w:t>
+      </w:r>
+      <w:proofErr w:type="spellEnd"/>
+      <w:r>
+        <w:t xml:space="preserve"> Lilian, in </w:t>
+      </w:r>
+      <w:proofErr w:type="spellStart"/>
+      <w:r>
+        <w:t>my</w:t>
+      </w:r>
+      <w:proofErr w:type="spellEnd"/>
+      <w:r>
+        <w:t xml:space="preserve"> </w:t>
+      </w:r>
+      <w:proofErr w:type="spellStart"/>
+      <w:r>
+        <w:t>school</w:t>
+      </w:r>
+      <w:proofErr w:type="spellEnd"/>
+      <w:r>
+        <w:t xml:space="preserve"> </w:t>
+      </w:r>
+      <w:proofErr w:type="spellStart"/>
+      <w:r>
+        <w:t>carreer</w:t>
+      </w:r>
+      <w:proofErr w:type="spellEnd"/>
+      <w:r>
+        <w:t xml:space="preserve">, I </w:t>
+      </w:r>
+      <w:proofErr w:type="spellStart"/>
+      <w:r>
+        <w:t>did</w:t>
+      </w:r>
+      <w:proofErr w:type="spellEnd"/>
+      <w:r>
+        <w:t xml:space="preserve"> a BTS SIO, </w:t>
+      </w:r>
+      <w:proofErr w:type="spellStart"/>
+      <w:r>
+        <w:t>this</w:t>
+      </w:r>
+      <w:proofErr w:type="spellEnd"/>
+      <w:r>
+        <w:t xml:space="preserve"> </w:t>
+      </w:r>
+      <w:proofErr w:type="spellStart"/>
+      <w:r>
+        <w:t>is</w:t>
+      </w:r>
+      <w:proofErr w:type="spellEnd"/>
+      <w:r>
+        <w:t xml:space="preserve"> w</w:t>
+      </w:r>
+      <w:proofErr w:type="spellStart"/>
+      <w:r>
+        <w:t>hen</w:t>
+      </w:r>
+      <w:proofErr w:type="spellEnd"/>
+      <w:r>
+        <w:t xml:space="preserve"> i </w:t>
+      </w:r>
+      <w:proofErr w:type="spellStart"/>
+      <w:r>
+        <w:t>started</w:t>
+      </w:r>
+      <w:proofErr w:type="spellEnd"/>
+      <w:r>
+        <w:t xml:space="preserve"> to </w:t>
+      </w:r>
+      <w:proofErr w:type="spellStart"/>
+      <w:r>
+        <w:t>learn</w:t>
+      </w:r>
+      <w:proofErr w:type="spellEnd"/>
+      <w:r>
+        <w:t xml:space="preserve"> </w:t>
+      </w:r>
+      <w:proofErr w:type="spellStart"/>
+      <w:r>
+        <w:t>coding</w:t>
+      </w:r>
+      <w:proofErr w:type="spellEnd"/>
+      <w:r>
+        <w:t xml:space="preserve">, and computer sciences. I </w:t>
+      </w:r>
+      <w:proofErr w:type="spellStart"/>
+      <w:r>
+        <w:t>was</w:t>
+      </w:r>
+      <w:proofErr w:type="spellEnd"/>
+      <w:r>
+        <w:t xml:space="preserve"> </w:t>
+      </w:r>
+      <w:proofErr w:type="spellStart"/>
+      <w:r>
+        <w:t>already</w:t>
+      </w:r>
+      <w:proofErr w:type="spellEnd"/>
+      <w:r>
+        <w:t xml:space="preserve"> </w:t>
+      </w:r>
+      <w:proofErr w:type="spellStart"/>
+      <w:r>
+        <w:t>intrrested</w:t>
+      </w:r>
+      <w:proofErr w:type="spellEnd"/>
+      <w:r>
+        <w:t xml:space="preserve"> </w:t>
+      </w:r>
+      <w:proofErr w:type="spellStart"/>
+      <w:r>
+        <w:t>with</w:t>
+      </w:r>
+      <w:proofErr w:type="spellEnd"/>
+      <w:r>
+        <w:t xml:space="preserve"> computer sciences </w:t>
+      </w:r>
+      <w:proofErr w:type="spellStart"/>
+      <w:r>
+        <w:t>since</w:t>
+      </w:r>
+      <w:proofErr w:type="spellEnd"/>
+      <w:r>
+        <w:t xml:space="preserve"> I </w:t>
+      </w:r>
+      <w:proofErr w:type="spellStart"/>
+      <w:r>
+        <w:t>was</w:t>
+      </w:r>
+      <w:proofErr w:type="spellEnd"/>
+      <w:r>
+        <w:t xml:space="preserve"> </w:t>
+      </w:r>
+      <w:proofErr w:type="spellStart"/>
+      <w:r>
+        <w:t>yong</w:t>
+      </w:r>
+      <w:proofErr w:type="spellEnd"/>
+      <w:r>
+        <w:t xml:space="preserve">, </w:t>
+      </w:r>
+      <w:proofErr w:type="spellStart"/>
+      <w:r>
+        <w:t>because</w:t>
+      </w:r>
+      <w:proofErr w:type="spellEnd"/>
+      <w:r>
+        <w:t xml:space="preserve"> i </w:t>
+      </w:r>
+      <w:proofErr w:type="spellStart"/>
+      <w:r>
+        <w:t>loved</w:t>
+      </w:r>
+      <w:proofErr w:type="spellEnd"/>
+      <w:r>
+        <w:t xml:space="preserve"> </w:t>
+      </w:r>
+      <w:proofErr w:type="spellStart"/>
+      <w:r>
+        <w:t>video</w:t>
+      </w:r>
+      <w:proofErr w:type="spellEnd"/>
+      <w:r>
+        <w:t xml:space="preserve"> </w:t>
+      </w:r>
+      <w:proofErr w:type="spellStart"/>
+      <w:r>
+        <w:t>games</w:t>
+      </w:r>
+      <w:proofErr w:type="spellEnd"/>
+      <w:r>
+        <w:t xml:space="preserve">, and I </w:t>
+      </w:r>
+      <w:proofErr w:type="spellStart"/>
+      <w:r>
+        <w:t>spend</w:t>
+      </w:r>
+      <w:proofErr w:type="spellEnd"/>
+      <w:r>
+        <w:t xml:space="preserve"> </w:t>
+      </w:r>
+      <w:proofErr w:type="spellStart"/>
+      <w:r>
+        <w:t>alot</w:t>
+      </w:r>
+      <w:proofErr w:type="spellEnd"/>
+      <w:r>
+        <w:t xml:space="preserve"> of time face to a screen. I </w:t>
+      </w:r>
+      <w:proofErr w:type="spellStart"/>
+      <w:r>
+        <w:t>think</w:t>
+      </w:r>
+      <w:proofErr w:type="spellEnd"/>
+      <w:r>
+        <w:t xml:space="preserve">, </w:t>
+      </w:r>
+      <w:proofErr w:type="spellStart"/>
+      <w:r>
+        <w:t>my</w:t>
+      </w:r>
+      <w:proofErr w:type="spellEnd"/>
+      <w:r>
+        <w:t xml:space="preserve"> </w:t>
+      </w:r>
+      <w:proofErr w:type="spellStart"/>
+      <w:r>
+        <w:t>dad</w:t>
+      </w:r>
+      <w:proofErr w:type="spellEnd"/>
+      <w:r>
+        <w:t xml:space="preserve"> </w:t>
+      </w:r>
+      <w:proofErr w:type="spellStart"/>
+      <w:r>
+        <w:t>dragged</w:t>
+      </w:r>
+      <w:proofErr w:type="spellEnd"/>
+      <w:r>
+        <w:t xml:space="preserve"> me </w:t>
+      </w:r>
+      <w:proofErr w:type="spellStart"/>
+      <w:r>
+        <w:t>into</w:t>
+      </w:r>
+      <w:proofErr w:type="spellEnd"/>
+      <w:r>
+        <w:t xml:space="preserve"> the computer world, </w:t>
+      </w:r>
+      <w:proofErr w:type="spellStart"/>
+      <w:r>
+        <w:t>because</w:t>
+      </w:r>
+      <w:proofErr w:type="spellEnd"/>
+      <w:r>
+        <w:t xml:space="preserve"> </w:t>
+      </w:r>
+      <w:proofErr w:type="spellStart"/>
+      <w:r>
+        <w:t>he’s</w:t>
+      </w:r>
+      <w:proofErr w:type="spellEnd"/>
+      <w:r>
+        <w:t xml:space="preserve"> </w:t>
+      </w:r>
+      <w:proofErr w:type="spellStart"/>
+      <w:proofErr w:type="gramStart"/>
+      <w:r>
+        <w:t>also</w:t>
+      </w:r>
+      <w:proofErr w:type="spellEnd"/>
+      <w:r>
+        <w:t xml:space="preserve">  computer</w:t>
+      </w:r>
+      <w:proofErr w:type="gramEnd"/>
+      <w:r>
+        <w:t xml:space="preserve"> </w:t>
+      </w:r>
+      <w:proofErr w:type="spellStart"/>
+      <w:r>
+        <w:t>scientist</w:t>
+      </w:r>
+      <w:proofErr w:type="spellEnd"/>
+      <w:r>
+        <w:t>.</w:t>
+      </w:r>
+    </w:p>
+    <w:p>
+      <w:pPr>
+        <w:jc w:val="both"/>
+      </w:pPr>
+      <w:proofErr w:type="spellStart"/>
+      <w:r>
+        <w:t>Today</w:t>
+      </w:r>
+      <w:proofErr w:type="spellEnd"/>
+      <w:r>
+        <w:t xml:space="preserve">, </w:t>
+      </w:r>
+      <w:proofErr w:type="spellStart"/>
+      <w:r>
+        <w:t>I’m</w:t>
+      </w:r>
+      <w:proofErr w:type="spellEnd"/>
+      <w:r>
+        <w:t xml:space="preserve"> in EPSI </w:t>
+      </w:r>
+      <w:proofErr w:type="spellStart"/>
+      <w:r>
+        <w:t>private</w:t>
+      </w:r>
+      <w:proofErr w:type="spellEnd"/>
+      <w:r>
+        <w:t xml:space="preserve"> </w:t>
+      </w:r>
+      <w:proofErr w:type="spellStart"/>
+      <w:r>
+        <w:t>school</w:t>
+      </w:r>
+      <w:proofErr w:type="spellEnd"/>
+      <w:r>
+        <w:t xml:space="preserve">, on </w:t>
+      </w:r>
+      <w:proofErr w:type="spellStart"/>
+      <w:r>
+        <w:t>work-study</w:t>
+      </w:r>
+      <w:proofErr w:type="spellEnd"/>
+      <w:r>
+        <w:t xml:space="preserve"> courses. I </w:t>
+      </w:r>
+      <w:proofErr w:type="spellStart"/>
+      <w:r>
+        <w:t>work</w:t>
+      </w:r>
+      <w:proofErr w:type="spellEnd"/>
+      <w:r>
+        <w:t xml:space="preserve"> in a </w:t>
+      </w:r>
+      <w:proofErr w:type="spellStart"/>
+      <w:r>
+        <w:t>little</w:t>
+      </w:r>
+      <w:proofErr w:type="spellEnd"/>
+      <w:r>
+        <w:t xml:space="preserve"> business </w:t>
+      </w:r>
+      <w:proofErr w:type="spellStart"/>
+      <w:r>
+        <w:t>called</w:t>
+      </w:r>
+      <w:proofErr w:type="spellEnd"/>
+      <w:r>
+        <w:t xml:space="preserve"> </w:t>
+      </w:r>
+      <w:proofErr w:type="spellStart"/>
+      <w:r>
+        <w:t>Optim</w:t>
+      </w:r>
+      <w:proofErr w:type="spellEnd"/>
+      <w:r>
+        <w:t xml:space="preserve"> Solutions (</w:t>
+      </w:r>
+      <w:proofErr w:type="spellStart"/>
+      <w:r>
+        <w:t>who</w:t>
+      </w:r>
+      <w:proofErr w:type="spellEnd"/>
+      <w:r>
+        <w:t xml:space="preserve"> </w:t>
+      </w:r>
+      <w:proofErr w:type="spellStart"/>
+      <w:r>
+        <w:t>used</w:t>
+      </w:r>
+      <w:proofErr w:type="spellEnd"/>
+      <w:r>
+        <w:t xml:space="preserve"> to </w:t>
+      </w:r>
+      <w:proofErr w:type="spellStart"/>
+      <w:r>
+        <w:t>be</w:t>
+      </w:r>
+      <w:proofErr w:type="spellEnd"/>
+      <w:r>
+        <w:t xml:space="preserve"> Algo Solutions). </w:t>
+      </w:r>
+      <w:proofErr w:type="spellStart"/>
+      <w:r>
+        <w:t>It’s</w:t>
+      </w:r>
+      <w:proofErr w:type="spellEnd"/>
+      <w:r>
+        <w:t xml:space="preserve"> a </w:t>
+      </w:r>
+      <w:proofErr w:type="spellStart"/>
+      <w:r>
+        <w:t>little</w:t>
+      </w:r>
+      <w:proofErr w:type="spellEnd"/>
+      <w:r>
+        <w:t xml:space="preserve"> business </w:t>
+      </w:r>
+      <w:proofErr w:type="spellStart"/>
+      <w:r>
+        <w:t>composed</w:t>
+      </w:r>
+      <w:proofErr w:type="spellEnd"/>
+      <w:r>
+        <w:t xml:space="preserve"> by one </w:t>
+      </w:r>
+      <w:proofErr w:type="spellStart"/>
+      <w:r>
+        <w:t>director</w:t>
+      </w:r>
+      <w:proofErr w:type="spellEnd"/>
+      <w:r>
+        <w:t xml:space="preserve">, and one </w:t>
+      </w:r>
+      <w:proofErr w:type="gramStart"/>
+      <w:r>
+        <w:t>team</w:t>
+      </w:r>
+      <w:proofErr w:type="gramEnd"/>
+      <w:r>
+        <w:t xml:space="preserve"> of four </w:t>
+      </w:r>
+      <w:proofErr w:type="spellStart"/>
+      <w:r>
+        <w:t>employees</w:t>
+      </w:r>
+      <w:proofErr w:type="spellEnd"/>
+      <w:r>
+        <w:t xml:space="preserve">, </w:t>
+      </w:r>
+      <w:proofErr w:type="spellStart"/>
+      <w:r>
+        <w:t>including</w:t>
+      </w:r>
+      <w:proofErr w:type="spellEnd"/>
+      <w:r>
+        <w:t xml:space="preserve"> me. For the first </w:t>
+      </w:r>
+      <w:proofErr w:type="spellStart"/>
+      <w:r>
+        <w:t>half</w:t>
+      </w:r>
+      <w:proofErr w:type="spellEnd"/>
+      <w:r>
+        <w:t xml:space="preserve"> of the </w:t>
+      </w:r>
+      <w:proofErr w:type="spellStart"/>
+      <w:r>
+        <w:t>year</w:t>
+      </w:r>
+      <w:proofErr w:type="spellEnd"/>
+      <w:r>
+        <w:t xml:space="preserve">, </w:t>
+      </w:r>
+      <w:proofErr w:type="spellStart"/>
+      <w:r>
+        <w:t>we</w:t>
+      </w:r>
+      <w:proofErr w:type="spellEnd"/>
+      <w:r>
+        <w:t xml:space="preserve"> </w:t>
+      </w:r>
+      <w:proofErr w:type="spellStart"/>
+      <w:r>
+        <w:t>was</w:t>
+      </w:r>
+      <w:proofErr w:type="spellEnd"/>
+      <w:r>
+        <w:t xml:space="preserve"> in self-training, to </w:t>
+      </w:r>
+      <w:proofErr w:type="spellStart"/>
+      <w:r>
+        <w:t>learn</w:t>
+      </w:r>
+      <w:proofErr w:type="spellEnd"/>
+      <w:r>
+        <w:t xml:space="preserve"> </w:t>
+      </w:r>
+      <w:proofErr w:type="spellStart"/>
+      <w:r>
+        <w:t>alot</w:t>
+      </w:r>
+      <w:proofErr w:type="spellEnd"/>
+      <w:r>
+        <w:t xml:space="preserve"> of </w:t>
+      </w:r>
+      <w:proofErr w:type="spellStart"/>
+      <w:r>
+        <w:t>things</w:t>
+      </w:r>
+      <w:proofErr w:type="spellEnd"/>
+      <w:r>
+        <w:t xml:space="preserve">. </w:t>
+      </w:r>
+      <w:proofErr w:type="spellStart"/>
+      <w:r>
+        <w:t>My</w:t>
+      </w:r>
+      <w:proofErr w:type="spellEnd"/>
+      <w:r>
+        <w:t xml:space="preserve"> part </w:t>
+      </w:r>
+      <w:proofErr w:type="spellStart"/>
+      <w:r>
+        <w:t>was</w:t>
+      </w:r>
+      <w:proofErr w:type="spellEnd"/>
+      <w:r>
+        <w:t xml:space="preserve"> </w:t>
+      </w:r>
+      <w:proofErr w:type="spellStart"/>
+      <w:r>
+        <w:t>alot</w:t>
+      </w:r>
+      <w:proofErr w:type="spellEnd"/>
+      <w:r>
+        <w:t xml:space="preserve"> </w:t>
+      </w:r>
+      <w:proofErr w:type="spellStart"/>
+      <w:r>
+        <w:t>specialized</w:t>
+      </w:r>
+      <w:proofErr w:type="spellEnd"/>
+      <w:r>
+        <w:t xml:space="preserve"> in network infrastructure and machine </w:t>
+      </w:r>
+      <w:proofErr w:type="spellStart"/>
+      <w:r>
+        <w:t>deployment</w:t>
+      </w:r>
+      <w:proofErr w:type="spellEnd"/>
+      <w:r>
+        <w:t xml:space="preserve"> (</w:t>
+      </w:r>
+      <w:proofErr w:type="spellStart"/>
+      <w:r>
+        <w:t>What</w:t>
+      </w:r>
+      <w:proofErr w:type="spellEnd"/>
+      <w:r>
+        <w:t xml:space="preserve"> </w:t>
+      </w:r>
+      <w:proofErr w:type="spellStart"/>
+      <w:r>
+        <w:t>took</w:t>
+      </w:r>
+      <w:proofErr w:type="spellEnd"/>
+      <w:r>
+        <w:t xml:space="preserve"> me out of </w:t>
+      </w:r>
+      <w:proofErr w:type="spellStart"/>
+      <w:r>
+        <w:t>my</w:t>
+      </w:r>
+      <w:proofErr w:type="spellEnd"/>
+      <w:r>
+        <w:t xml:space="preserve"> </w:t>
+      </w:r>
+      <w:proofErr w:type="spellStart"/>
+      <w:r>
+        <w:t>comfort</w:t>
+      </w:r>
+      <w:proofErr w:type="spellEnd"/>
+      <w:r>
+        <w:t xml:space="preserve"> zone</w:t>
+      </w:r>
+      <w:r>
+        <w:t xml:space="preserve">). </w:t>
+      </w:r>
+      <w:r>
+        <w:t xml:space="preserve">I </w:t>
+      </w:r>
+      <w:proofErr w:type="spellStart"/>
+      <w:r>
+        <w:t>learned</w:t>
+      </w:r>
+      <w:proofErr w:type="spellEnd"/>
+      <w:r>
+        <w:t xml:space="preserve"> how to use Docker, Ansible, </w:t>
+      </w:r>
+      <w:proofErr w:type="spellStart"/>
+      <w:r>
+        <w:t>Kubernetes</w:t>
+      </w:r>
+      <w:proofErr w:type="spellEnd"/>
+      <w:r>
+        <w:t xml:space="preserve"> </w:t>
+      </w:r>
+      <w:proofErr w:type="gramStart"/>
+      <w:r>
+        <w:t xml:space="preserve">and  </w:t>
+      </w:r>
+      <w:proofErr w:type="spellStart"/>
+      <w:r>
+        <w:t>alot</w:t>
+      </w:r>
+      <w:proofErr w:type="spellEnd"/>
+      <w:proofErr w:type="gramEnd"/>
+      <w:r>
+        <w:t xml:space="preserve"> of linux.</w:t>
+      </w:r>
+    </w:p>
+    <w:p>
+      <w:pPr>
+        <w:jc w:val="both"/>
+      </w:pPr>
+      <w:proofErr w:type="spellStart"/>
+      <w:r>
+        <w:t>Now</w:t>
+      </w:r>
+      <w:proofErr w:type="spellEnd"/>
+      <w:r>
+        <w:t xml:space="preserve">, </w:t>
+      </w:r>
+      <w:proofErr w:type="spellStart"/>
+      <w:r>
+        <w:t>I’m</w:t>
+      </w:r>
+      <w:proofErr w:type="spellEnd"/>
+      <w:r>
+        <w:t xml:space="preserve"> on a mission to </w:t>
+      </w:r>
+      <w:proofErr w:type="spellStart"/>
+      <w:r>
+        <w:t>deploy</w:t>
+      </w:r>
+      <w:proofErr w:type="spellEnd"/>
+      <w:r>
+        <w:t xml:space="preserve"> a </w:t>
+      </w:r>
+      <w:r>
+        <w:t xml:space="preserve">service </w:t>
+      </w:r>
+      <w:proofErr w:type="spellStart"/>
+      <w:r>
+        <w:t>called</w:t>
+      </w:r>
+      <w:proofErr w:type="spellEnd"/>
+      <w:r>
+        <w:t xml:space="preserve"> Vitam. </w:t>
+      </w:r>
+      <w:proofErr w:type="spellStart"/>
+      <w:r>
+        <w:t>It’s</w:t>
+      </w:r>
+      <w:proofErr w:type="spellEnd"/>
+      <w:r>
+        <w:t xml:space="preserve"> a </w:t>
+      </w:r>
+      <w:r>
+        <w:br w:type="page"/>
+      </w:r>
+    </w:p>
+    <w:p>
+      <w:pPr>
+        <w:pStyle w:val="Titre1"/>
+      </w:pPr>
+      <w:bookmarkStart w:id="1" w:name="_Toc131445171"/>
+      <w:r>
+        <w:lastRenderedPageBreak/>
+        <w:t xml:space="preserve">1 </w:t>
+      </w:r>
+      <w:r>
+        <w:tab/>
+      </w:r>
+      <w:r>
+        <w:t>Concevoir et développer des composants d'interface utilisateur en intégrant les recommandations de sécurité</w:t>
+      </w:r>
       <w:bookmarkEnd w:id="1"/>
-    </w:p>
-    <w:p/>
-    <w:p>
-      <w:pPr>
-        <w:pStyle w:val="Titre1"/>
-      </w:pPr>
-      <w:r>
-        <w:t xml:space="preserve">1 </w:t>
-      </w:r>
-      <w:r>
-        <w:tab/>
-      </w:r>
-      <w:r>
-        <w:t>Concevoir et développer des composants d'interface utilisateur en intégrant les recommandations de sécurité</w:t>
-      </w:r>
-      <w:bookmarkEnd w:id="2"/>
     </w:p>
     <w:p/>
     <w:p>
@@ -4022,11 +4923,11 @@
           <w:numId w:val="1"/>
         </w:numPr>
       </w:pPr>
-      <w:bookmarkStart w:id="3" w:name="_Toc131285007"/>
+      <w:bookmarkStart w:id="2" w:name="_Toc131445172"/>
       <w:r>
         <w:t>Maquetter une application</w:t>
       </w:r>
-      <w:bookmarkEnd w:id="3"/>
+      <w:bookmarkEnd w:id="2"/>
     </w:p>
     <w:p/>
     <w:p>
@@ -4037,11 +4938,11 @@
           <w:numId w:val="1"/>
         </w:numPr>
       </w:pPr>
-      <w:bookmarkStart w:id="4" w:name="_Toc131285008"/>
+      <w:bookmarkStart w:id="3" w:name="_Toc131445173"/>
       <w:r>
         <w:t>IAPM</w:t>
       </w:r>
-      <w:bookmarkEnd w:id="4"/>
+      <w:bookmarkEnd w:id="3"/>
     </w:p>
     <w:p>
       <w:pPr>
@@ -4051,11 +4952,13 @@
           <w:numId w:val="1"/>
         </w:numPr>
       </w:pPr>
-      <w:bookmarkStart w:id="5" w:name="_Toc131285009"/>
-      <w:r>
-        <w:t>NomDuProjet2</w:t>
-      </w:r>
-      <w:bookmarkEnd w:id="5"/>
+      <w:bookmarkStart w:id="4" w:name="_Toc131445174"/>
+      <w:proofErr w:type="spellStart"/>
+      <w:r>
+        <w:t>AirSens</w:t>
+      </w:r>
+      <w:bookmarkEnd w:id="4"/>
+      <w:proofErr w:type="spellEnd"/>
     </w:p>
     <w:p/>
     <w:p>
@@ -4066,19 +4969,18 @@
           <w:numId w:val="1"/>
         </w:numPr>
       </w:pPr>
-      <w:bookmarkStart w:id="6" w:name="_Toc131285010"/>
-      <w:r>
-        <w:lastRenderedPageBreak/>
+      <w:bookmarkStart w:id="5" w:name="_Toc131445175"/>
+      <w:r>
         <w:t>Développer une interface utilisateur de type desktop</w:t>
       </w:r>
-      <w:bookmarkEnd w:id="6"/>
+      <w:bookmarkEnd w:id="5"/>
     </w:p>
     <w:p/>
     <w:p>
       <w:pPr>
         <w:pStyle w:val="Titre3"/>
       </w:pPr>
-      <w:bookmarkStart w:id="7" w:name="_Toc131285011"/>
+      <w:bookmarkStart w:id="6" w:name="_Toc131445176"/>
       <w:r>
         <w:t>1.2.1</w:t>
       </w:r>
@@ -4086,13 +4988,13 @@
         <w:tab/>
         <w:t>NomDuProjet1</w:t>
       </w:r>
-      <w:bookmarkEnd w:id="7"/>
+      <w:bookmarkEnd w:id="6"/>
     </w:p>
     <w:p>
       <w:pPr>
         <w:pStyle w:val="Titre3"/>
       </w:pPr>
-      <w:bookmarkStart w:id="8" w:name="_Toc131285012"/>
+      <w:bookmarkStart w:id="7" w:name="_Toc131445177"/>
       <w:r>
         <w:t>1.2.2</w:t>
       </w:r>
@@ -4100,7 +5002,7 @@
         <w:tab/>
         <w:t>NomDuProjet2</w:t>
       </w:r>
-      <w:bookmarkEnd w:id="8"/>
+      <w:bookmarkEnd w:id="7"/>
     </w:p>
     <w:p/>
     <w:p>
@@ -4111,44 +5013,44 @@
           <w:numId w:val="1"/>
         </w:numPr>
       </w:pPr>
-      <w:bookmarkStart w:id="9" w:name="_Toc131285013"/>
+      <w:bookmarkStart w:id="8" w:name="_Toc131445178"/>
       <w:r>
         <w:t>Développer des composants d’accès aux données</w:t>
       </w:r>
+      <w:bookmarkEnd w:id="8"/>
+    </w:p>
+    <w:p/>
+    <w:p>
+      <w:pPr>
+        <w:pStyle w:val="Titre3"/>
+      </w:pPr>
+      <w:bookmarkStart w:id="9" w:name="_Toc131445179"/>
+      <w:r>
+        <w:t>1.3.1</w:t>
+      </w:r>
+      <w:r>
+        <w:tab/>
+      </w:r>
+      <w:r>
+        <w:t>NomDuProjet1</w:t>
+      </w:r>
       <w:bookmarkEnd w:id="9"/>
     </w:p>
-    <w:p/>
     <w:p>
       <w:pPr>
         <w:pStyle w:val="Titre3"/>
       </w:pPr>
-      <w:bookmarkStart w:id="10" w:name="_Toc131285014"/>
-      <w:r>
-        <w:t>1.3.1</w:t>
+      <w:bookmarkStart w:id="10" w:name="_Toc131445180"/>
+      <w:r>
+        <w:t>1.3.2</w:t>
       </w:r>
       <w:r>
         <w:tab/>
       </w:r>
       <w:r>
-        <w:t>NomDuProjet1</w:t>
+        <w:t>NomDuProjet2</w:t>
       </w:r>
       <w:bookmarkEnd w:id="10"/>
-    </w:p>
-    <w:p>
-      <w:pPr>
-        <w:pStyle w:val="Titre3"/>
-      </w:pPr>
-      <w:bookmarkStart w:id="11" w:name="_Toc131285015"/>
-      <w:r>
-        <w:t>1.3.2</w:t>
-      </w:r>
-      <w:r>
-        <w:tab/>
-      </w:r>
-      <w:r>
-        <w:t>NomDuProjet2</w:t>
-      </w:r>
-      <w:bookmarkEnd w:id="11"/>
     </w:p>
     <w:p/>
     <w:p>
@@ -4159,7 +5061,7 @@
           <w:numId w:val="1"/>
         </w:numPr>
       </w:pPr>
-      <w:bookmarkStart w:id="12" w:name="_Toc131285016"/>
+      <w:bookmarkStart w:id="11" w:name="_Toc131445181"/>
       <w:r>
         <w:t xml:space="preserve">Développer la partie </w:t>
       </w:r>
@@ -4171,40 +5073,40 @@
       <w:r>
         <w:t xml:space="preserve"> d’une interface utilisateur web</w:t>
       </w:r>
+      <w:bookmarkEnd w:id="11"/>
+    </w:p>
+    <w:p/>
+    <w:p>
+      <w:pPr>
+        <w:pStyle w:val="Titre3"/>
+      </w:pPr>
+      <w:bookmarkStart w:id="12" w:name="_Toc131445182"/>
+      <w:r>
+        <w:t>1.4.1</w:t>
+      </w:r>
+      <w:r>
+        <w:tab/>
+      </w:r>
+      <w:r>
+        <w:t>NomDuProjet1</w:t>
+      </w:r>
       <w:bookmarkEnd w:id="12"/>
     </w:p>
-    <w:p/>
     <w:p>
       <w:pPr>
         <w:pStyle w:val="Titre3"/>
       </w:pPr>
-      <w:bookmarkStart w:id="13" w:name="_Toc131285017"/>
-      <w:r>
-        <w:t>1.4.1</w:t>
+      <w:bookmarkStart w:id="13" w:name="_Toc131445183"/>
+      <w:r>
+        <w:t>1.4.2</w:t>
       </w:r>
       <w:r>
         <w:tab/>
       </w:r>
       <w:r>
-        <w:t>NomDuProjet1</w:t>
+        <w:t>NomDuProjet2</w:t>
       </w:r>
       <w:bookmarkEnd w:id="13"/>
-    </w:p>
-    <w:p>
-      <w:pPr>
-        <w:pStyle w:val="Titre3"/>
-      </w:pPr>
-      <w:bookmarkStart w:id="14" w:name="_Toc131285018"/>
-      <w:r>
-        <w:t>1.4.2</w:t>
-      </w:r>
-      <w:r>
-        <w:tab/>
-      </w:r>
-      <w:r>
-        <w:t>NomDuProjet2</w:t>
-      </w:r>
-      <w:bookmarkEnd w:id="14"/>
     </w:p>
     <w:p/>
     <w:p>
@@ -4215,7 +5117,7 @@
           <w:numId w:val="1"/>
         </w:numPr>
       </w:pPr>
-      <w:bookmarkStart w:id="15" w:name="_Toc131285019"/>
+      <w:bookmarkStart w:id="14" w:name="_Toc131445184"/>
       <w:r>
         <w:t xml:space="preserve">Développer la partie </w:t>
       </w:r>
@@ -4227,64 +5129,64 @@
       <w:r>
         <w:t xml:space="preserve"> d’une interface utilisateur web</w:t>
       </w:r>
+      <w:bookmarkEnd w:id="14"/>
+    </w:p>
+    <w:p/>
+    <w:p>
+      <w:pPr>
+        <w:pStyle w:val="Titre3"/>
+      </w:pPr>
+      <w:bookmarkStart w:id="15" w:name="_Toc131445185"/>
+      <w:r>
+        <w:t>1.5.1</w:t>
+      </w:r>
+      <w:r>
+        <w:tab/>
+      </w:r>
+      <w:r>
+        <w:t>NomDuProjet1</w:t>
+      </w:r>
       <w:bookmarkEnd w:id="15"/>
     </w:p>
+    <w:p>
+      <w:pPr>
+        <w:pStyle w:val="Titre3"/>
+      </w:pPr>
+      <w:bookmarkStart w:id="16" w:name="_Toc131445186"/>
+      <w:r>
+        <w:t>1.5.2</w:t>
+      </w:r>
+      <w:r>
+        <w:tab/>
+      </w:r>
+      <w:r>
+        <w:t>NomDuProjet2</w:t>
+      </w:r>
+      <w:bookmarkEnd w:id="16"/>
+    </w:p>
     <w:p/>
     <w:p>
       <w:pPr>
-        <w:pStyle w:val="Titre3"/>
-      </w:pPr>
-      <w:bookmarkStart w:id="16" w:name="_Toc131285020"/>
-      <w:r>
-        <w:t>1.5.1</w:t>
+        <w:pStyle w:val="Titre1"/>
+      </w:pPr>
+      <w:bookmarkStart w:id="17" w:name="_Toc131445187"/>
+      <w:r>
+        <w:t>2</w:t>
       </w:r>
       <w:r>
         <w:tab/>
       </w:r>
       <w:r>
-        <w:t>NomDuProjet1</w:t>
-      </w:r>
-      <w:bookmarkEnd w:id="16"/>
-    </w:p>
-    <w:p>
-      <w:pPr>
-        <w:pStyle w:val="Titre3"/>
-      </w:pPr>
-      <w:bookmarkStart w:id="17" w:name="_Toc131285021"/>
-      <w:r>
-        <w:t>1.5.2</w:t>
-      </w:r>
-      <w:r>
-        <w:tab/>
-      </w:r>
-      <w:r>
-        <w:t>NomDuProjet2</w:t>
+        <w:t>Concevoir et développer la persistance des données en intégrant les recommandations de sécurité</w:t>
       </w:r>
       <w:bookmarkEnd w:id="17"/>
     </w:p>
     <w:p/>
     <w:p>
       <w:pPr>
-        <w:pStyle w:val="Titre1"/>
-      </w:pPr>
-      <w:bookmarkStart w:id="18" w:name="_Toc131285022"/>
-      <w:r>
-        <w:t>2</w:t>
-      </w:r>
-      <w:r>
-        <w:tab/>
-      </w:r>
-      <w:r>
-        <w:t>Concevoir et développer la persistance des données en intégrant les recommandations de sécurité</w:t>
-      </w:r>
-      <w:bookmarkEnd w:id="18"/>
-    </w:p>
-    <w:p/>
-    <w:p>
-      <w:pPr>
         <w:pStyle w:val="Titre2"/>
       </w:pPr>
-      <w:bookmarkStart w:id="19" w:name="_Toc131285023"/>
+      <w:bookmarkStart w:id="18" w:name="_Toc131445188"/>
       <w:r>
         <w:t>2.1</w:t>
       </w:r>
@@ -4292,13 +5194,13 @@
         <w:tab/>
         <w:t>Concevoir une base de données</w:t>
       </w:r>
-      <w:bookmarkEnd w:id="19"/>
+      <w:bookmarkEnd w:id="18"/>
     </w:p>
     <w:p>
       <w:pPr>
         <w:pStyle w:val="Titre3"/>
       </w:pPr>
-      <w:bookmarkStart w:id="20" w:name="_Toc131285024"/>
+      <w:bookmarkStart w:id="19" w:name="_Toc131445189"/>
       <w:r>
         <w:t>2.1.1</w:t>
       </w:r>
@@ -4306,13 +5208,13 @@
         <w:tab/>
         <w:t>NomDuProjet1</w:t>
       </w:r>
-      <w:bookmarkEnd w:id="20"/>
+      <w:bookmarkEnd w:id="19"/>
     </w:p>
     <w:p>
       <w:pPr>
         <w:pStyle w:val="Titre3"/>
       </w:pPr>
-      <w:bookmarkStart w:id="21" w:name="_Toc131285025"/>
+      <w:bookmarkStart w:id="20" w:name="_Toc131445190"/>
       <w:r>
         <w:t>2.1.2</w:t>
       </w:r>
@@ -4320,28 +5222,29 @@
         <w:tab/>
         <w:t>NomDuProjet2</w:t>
       </w:r>
-      <w:bookmarkEnd w:id="21"/>
+      <w:bookmarkEnd w:id="20"/>
     </w:p>
     <w:p/>
     <w:p>
       <w:pPr>
         <w:pStyle w:val="Titre2"/>
       </w:pPr>
-      <w:bookmarkStart w:id="22" w:name="_Toc131285026"/>
-      <w:r>
+      <w:bookmarkStart w:id="21" w:name="_Toc131445191"/>
+      <w:r>
+        <w:lastRenderedPageBreak/>
         <w:t>2.2</w:t>
       </w:r>
       <w:r>
         <w:tab/>
         <w:t>Mettre en place une base de données</w:t>
       </w:r>
-      <w:bookmarkEnd w:id="22"/>
+      <w:bookmarkEnd w:id="21"/>
     </w:p>
     <w:p>
       <w:pPr>
         <w:pStyle w:val="Titre3"/>
       </w:pPr>
-      <w:bookmarkStart w:id="23" w:name="_Toc131285027"/>
+      <w:bookmarkStart w:id="22" w:name="_Toc131445192"/>
       <w:r>
         <w:t>2.2.1</w:t>
       </w:r>
@@ -4349,13 +5252,13 @@
         <w:tab/>
         <w:t>NomDuProjet1</w:t>
       </w:r>
-      <w:bookmarkEnd w:id="23"/>
+      <w:bookmarkEnd w:id="22"/>
     </w:p>
     <w:p>
       <w:pPr>
         <w:pStyle w:val="Titre3"/>
       </w:pPr>
-      <w:bookmarkStart w:id="24" w:name="_Toc131285028"/>
+      <w:bookmarkStart w:id="23" w:name="_Toc131445193"/>
       <w:r>
         <w:t>2.2.2</w:t>
       </w:r>
@@ -4363,14 +5266,14 @@
         <w:tab/>
         <w:t>NomDuProjet2</w:t>
       </w:r>
-      <w:bookmarkEnd w:id="24"/>
+      <w:bookmarkEnd w:id="23"/>
     </w:p>
     <w:p/>
     <w:p>
       <w:pPr>
         <w:pStyle w:val="Titre2"/>
       </w:pPr>
-      <w:bookmarkStart w:id="25" w:name="_Toc131285029"/>
+      <w:bookmarkStart w:id="24" w:name="_Toc131445194"/>
       <w:r>
         <w:t>2.3</w:t>
       </w:r>
@@ -4378,13 +5281,13 @@
         <w:tab/>
         <w:t>Développer des composants dans le langage d’une base de données</w:t>
       </w:r>
-      <w:bookmarkEnd w:id="25"/>
+      <w:bookmarkEnd w:id="24"/>
     </w:p>
     <w:p>
       <w:pPr>
         <w:pStyle w:val="Titre3"/>
       </w:pPr>
-      <w:bookmarkStart w:id="26" w:name="_Toc131285030"/>
+      <w:bookmarkStart w:id="25" w:name="_Toc131445195"/>
       <w:r>
         <w:t>2.3.1</w:t>
       </w:r>
@@ -4392,13 +5295,13 @@
         <w:tab/>
         <w:t>NomDuProjet1</w:t>
       </w:r>
-      <w:bookmarkEnd w:id="26"/>
+      <w:bookmarkEnd w:id="25"/>
     </w:p>
     <w:p>
       <w:pPr>
         <w:pStyle w:val="Titre3"/>
       </w:pPr>
-      <w:bookmarkStart w:id="27" w:name="_Toc131285031"/>
+      <w:bookmarkStart w:id="26" w:name="_Toc131445196"/>
       <w:r>
         <w:t>2.3.2</w:t>
       </w:r>
@@ -4406,35 +5309,34 @@
         <w:tab/>
         <w:t>NomDuProjet2</w:t>
       </w:r>
+      <w:bookmarkEnd w:id="26"/>
+    </w:p>
+    <w:p/>
+    <w:p>
+      <w:pPr>
+        <w:pStyle w:val="Titre1"/>
+      </w:pPr>
+      <w:bookmarkStart w:id="27" w:name="_Toc131445197"/>
+      <w:r>
+        <w:t>3</w:t>
+      </w:r>
+      <w:r>
+        <w:tab/>
+      </w:r>
+      <w:r>
+        <w:t xml:space="preserve">Concevoir et développer </w:t>
+      </w:r>
+      <w:r>
+        <w:t>une application multicouche répartie en intégrant les recommandations de sécurité</w:t>
+      </w:r>
       <w:bookmarkEnd w:id="27"/>
     </w:p>
     <w:p/>
     <w:p>
       <w:pPr>
-        <w:pStyle w:val="Titre1"/>
-      </w:pPr>
-      <w:bookmarkStart w:id="28" w:name="_Toc131285032"/>
-      <w:r>
-        <w:lastRenderedPageBreak/>
-        <w:t>3</w:t>
-      </w:r>
-      <w:r>
-        <w:tab/>
-      </w:r>
-      <w:r>
-        <w:t xml:space="preserve">Concevoir et développer </w:t>
-      </w:r>
-      <w:r>
-        <w:t>une application multicouche répartie en intégrant les recommandations de sécurité</w:t>
-      </w:r>
-      <w:bookmarkEnd w:id="28"/>
-    </w:p>
-    <w:p/>
-    <w:p>
-      <w:pPr>
         <w:pStyle w:val="Titre2"/>
       </w:pPr>
-      <w:bookmarkStart w:id="29" w:name="_Toc131285033"/>
+      <w:bookmarkStart w:id="28" w:name="_Toc131445198"/>
       <w:r>
         <w:t>3.1</w:t>
       </w:r>
@@ -4442,14 +5344,14 @@
         <w:tab/>
         <w:t>Collaborer à la gestion d’un projet informatique et à l’organisation de l’environnement de développement</w:t>
       </w:r>
-      <w:bookmarkEnd w:id="29"/>
+      <w:bookmarkEnd w:id="28"/>
     </w:p>
     <w:p/>
     <w:p>
       <w:pPr>
         <w:pStyle w:val="Titre3"/>
       </w:pPr>
-      <w:bookmarkStart w:id="30" w:name="_Toc131285034"/>
+      <w:bookmarkStart w:id="29" w:name="_Toc131445199"/>
       <w:r>
         <w:t>3.1.1</w:t>
       </w:r>
@@ -4457,13 +5359,13 @@
         <w:tab/>
         <w:t>NomDuProjet1</w:t>
       </w:r>
-      <w:bookmarkEnd w:id="30"/>
+      <w:bookmarkEnd w:id="29"/>
     </w:p>
     <w:p>
       <w:pPr>
         <w:pStyle w:val="Titre3"/>
       </w:pPr>
-      <w:bookmarkStart w:id="31" w:name="_Toc131285035"/>
+      <w:bookmarkStart w:id="30" w:name="_Toc131445200"/>
       <w:r>
         <w:t>3.1.2</w:t>
       </w:r>
@@ -4471,7 +5373,7 @@
         <w:tab/>
         <w:t>NomDuProjet2</w:t>
       </w:r>
-      <w:bookmarkEnd w:id="31"/>
+      <w:bookmarkEnd w:id="30"/>
     </w:p>
     <w:p>
       <w:pPr>
@@ -4482,7 +5384,7 @@
       <w:pPr>
         <w:pStyle w:val="Titre2"/>
       </w:pPr>
-      <w:bookmarkStart w:id="32" w:name="_Toc131285036"/>
+      <w:bookmarkStart w:id="31" w:name="_Toc131445201"/>
       <w:r>
         <w:t>3.2</w:t>
       </w:r>
@@ -4490,14 +5392,14 @@
         <w:tab/>
         <w:t>Concevoir une application</w:t>
       </w:r>
-      <w:bookmarkEnd w:id="32"/>
+      <w:bookmarkEnd w:id="31"/>
     </w:p>
     <w:p/>
     <w:p>
       <w:pPr>
         <w:pStyle w:val="Titre3"/>
       </w:pPr>
-      <w:bookmarkStart w:id="33" w:name="_Toc131285037"/>
+      <w:bookmarkStart w:id="32" w:name="_Toc131445202"/>
       <w:r>
         <w:t>3.2.1</w:t>
       </w:r>
@@ -4505,13 +5407,13 @@
         <w:tab/>
         <w:t>NomDuProjet1</w:t>
       </w:r>
-      <w:bookmarkEnd w:id="33"/>
+      <w:bookmarkEnd w:id="32"/>
     </w:p>
     <w:p>
       <w:pPr>
         <w:pStyle w:val="Titre3"/>
       </w:pPr>
-      <w:bookmarkStart w:id="34" w:name="_Toc131285038"/>
+      <w:bookmarkStart w:id="33" w:name="_Toc131445203"/>
       <w:r>
         <w:t>3.2.2</w:t>
       </w:r>
@@ -4519,7 +5421,7 @@
         <w:tab/>
         <w:t>NomDuProjet2</w:t>
       </w:r>
-      <w:bookmarkEnd w:id="34"/>
+      <w:bookmarkEnd w:id="33"/>
     </w:p>
     <w:p>
       <w:pPr>
@@ -4530,7 +5432,7 @@
       <w:pPr>
         <w:pStyle w:val="Titre2"/>
       </w:pPr>
-      <w:bookmarkStart w:id="35" w:name="_Toc131285039"/>
+      <w:bookmarkStart w:id="34" w:name="_Toc131445204"/>
       <w:r>
         <w:t>3.2</w:t>
       </w:r>
@@ -4538,14 +5440,14 @@
         <w:tab/>
         <w:t>Développer des composants métier</w:t>
       </w:r>
-      <w:bookmarkEnd w:id="35"/>
+      <w:bookmarkEnd w:id="34"/>
     </w:p>
     <w:p/>
     <w:p>
       <w:pPr>
         <w:pStyle w:val="Titre3"/>
       </w:pPr>
-      <w:bookmarkStart w:id="36" w:name="_Toc131285040"/>
+      <w:bookmarkStart w:id="35" w:name="_Toc131445205"/>
       <w:r>
         <w:t>3.2.1</w:t>
       </w:r>
@@ -4553,13 +5455,13 @@
         <w:tab/>
         <w:t>NomDuProjet1</w:t>
       </w:r>
-      <w:bookmarkEnd w:id="36"/>
+      <w:bookmarkEnd w:id="35"/>
     </w:p>
     <w:p>
       <w:pPr>
         <w:pStyle w:val="Titre3"/>
       </w:pPr>
-      <w:bookmarkStart w:id="37" w:name="_Toc131285041"/>
+      <w:bookmarkStart w:id="36" w:name="_Toc131445206"/>
       <w:r>
         <w:t>3.2.2</w:t>
       </w:r>
@@ -4567,28 +5469,29 @@
         <w:tab/>
         <w:t>NomDuProjet2</w:t>
       </w:r>
-      <w:bookmarkEnd w:id="37"/>
+      <w:bookmarkEnd w:id="36"/>
     </w:p>
     <w:p/>
     <w:p>
       <w:pPr>
         <w:pStyle w:val="Titre2"/>
       </w:pPr>
-      <w:bookmarkStart w:id="38" w:name="_Toc131285042"/>
-      <w:r>
+      <w:bookmarkStart w:id="37" w:name="_Toc131445207"/>
+      <w:r>
+        <w:lastRenderedPageBreak/>
         <w:t>3.3</w:t>
       </w:r>
       <w:r>
         <w:tab/>
         <w:t>Construire une application organisée en couches</w:t>
       </w:r>
-      <w:bookmarkEnd w:id="38"/>
+      <w:bookmarkEnd w:id="37"/>
     </w:p>
     <w:p>
       <w:pPr>
         <w:pStyle w:val="Titre3"/>
       </w:pPr>
-      <w:bookmarkStart w:id="39" w:name="_Toc131285043"/>
+      <w:bookmarkStart w:id="38" w:name="_Toc131445208"/>
       <w:r>
         <w:t>3.3.1</w:t>
       </w:r>
@@ -4596,13 +5499,13 @@
         <w:tab/>
         <w:t>NomDuProjet1</w:t>
       </w:r>
-      <w:bookmarkEnd w:id="39"/>
+      <w:bookmarkEnd w:id="38"/>
     </w:p>
     <w:p>
       <w:pPr>
         <w:pStyle w:val="Titre3"/>
       </w:pPr>
-      <w:bookmarkStart w:id="40" w:name="_Toc131285044"/>
+      <w:bookmarkStart w:id="39" w:name="_Toc131445209"/>
       <w:r>
         <w:t>3.3.2</w:t>
       </w:r>
@@ -4610,7 +5513,7 @@
         <w:tab/>
         <w:t>NomDuProjet2</w:t>
       </w:r>
-      <w:bookmarkEnd w:id="40"/>
+      <w:bookmarkEnd w:id="39"/>
     </w:p>
     <w:p>
       <w:pPr>
@@ -4621,7 +5524,7 @@
       <w:pPr>
         <w:pStyle w:val="Titre2"/>
       </w:pPr>
-      <w:bookmarkStart w:id="41" w:name="_Toc131285045"/>
+      <w:bookmarkStart w:id="40" w:name="_Toc131445210"/>
       <w:r>
         <w:t>3.4</w:t>
       </w:r>
@@ -4629,13 +5532,13 @@
         <w:tab/>
         <w:t>Développer une application mobile</w:t>
       </w:r>
-      <w:bookmarkEnd w:id="41"/>
+      <w:bookmarkEnd w:id="40"/>
     </w:p>
     <w:p>
       <w:pPr>
         <w:pStyle w:val="Titre3"/>
       </w:pPr>
-      <w:bookmarkStart w:id="42" w:name="_Toc131285046"/>
+      <w:bookmarkStart w:id="41" w:name="_Toc131445211"/>
       <w:r>
         <w:t>3.4.1</w:t>
       </w:r>
@@ -4643,13 +5546,13 @@
         <w:tab/>
         <w:t>NomDuProjet1</w:t>
       </w:r>
-      <w:bookmarkEnd w:id="42"/>
+      <w:bookmarkEnd w:id="41"/>
     </w:p>
     <w:p>
       <w:pPr>
         <w:pStyle w:val="Titre3"/>
       </w:pPr>
-      <w:bookmarkStart w:id="43" w:name="_Toc131285047"/>
+      <w:bookmarkStart w:id="42" w:name="_Toc131445212"/>
       <w:r>
         <w:t>3.4.2</w:t>
       </w:r>
@@ -4657,7 +5560,7 @@
         <w:tab/>
         <w:t>NomDuProjet2</w:t>
       </w:r>
-      <w:bookmarkEnd w:id="43"/>
+      <w:bookmarkEnd w:id="42"/>
     </w:p>
     <w:p>
       <w:pPr>
@@ -4668,7 +5571,7 @@
       <w:pPr>
         <w:pStyle w:val="Titre2"/>
       </w:pPr>
-      <w:bookmarkStart w:id="44" w:name="_Toc131285048"/>
+      <w:bookmarkStart w:id="43" w:name="_Toc131445213"/>
       <w:r>
         <w:t>3.5</w:t>
       </w:r>
@@ -4676,13 +5579,13 @@
         <w:tab/>
         <w:t>Préparer et exécuter les plans de tests d’une application</w:t>
       </w:r>
-      <w:bookmarkEnd w:id="44"/>
+      <w:bookmarkEnd w:id="43"/>
     </w:p>
     <w:p>
       <w:pPr>
         <w:pStyle w:val="Titre3"/>
       </w:pPr>
-      <w:bookmarkStart w:id="45" w:name="_Toc131285049"/>
+      <w:bookmarkStart w:id="44" w:name="_Toc131445214"/>
       <w:r>
         <w:t>3.5.1</w:t>
       </w:r>
@@ -4690,13 +5593,13 @@
         <w:tab/>
         <w:t>NomDuProjet1</w:t>
       </w:r>
-      <w:bookmarkEnd w:id="45"/>
+      <w:bookmarkEnd w:id="44"/>
     </w:p>
     <w:p>
       <w:pPr>
         <w:pStyle w:val="Titre3"/>
       </w:pPr>
-      <w:bookmarkStart w:id="46" w:name="_Toc131285050"/>
+      <w:bookmarkStart w:id="45" w:name="_Toc131445215"/>
       <w:r>
         <w:t>3.5.2</w:t>
       </w:r>
@@ -4704,7 +5607,7 @@
         <w:tab/>
         <w:t>NomDuProjet2</w:t>
       </w:r>
-      <w:bookmarkEnd w:id="46"/>
+      <w:bookmarkEnd w:id="45"/>
     </w:p>
     <w:p>
       <w:pPr>
@@ -4715,7 +5618,7 @@
       <w:pPr>
         <w:pStyle w:val="Titre2"/>
       </w:pPr>
-      <w:bookmarkStart w:id="47" w:name="_Toc131285051"/>
+      <w:bookmarkStart w:id="46" w:name="_Toc131445216"/>
       <w:r>
         <w:t>3.6</w:t>
       </w:r>
@@ -4723,13 +5626,13 @@
         <w:tab/>
         <w:t>Préparer et exécuter le déploiement d’une application</w:t>
       </w:r>
-      <w:bookmarkEnd w:id="47"/>
+      <w:bookmarkEnd w:id="46"/>
     </w:p>
     <w:p>
       <w:pPr>
         <w:pStyle w:val="Titre3"/>
       </w:pPr>
-      <w:bookmarkStart w:id="48" w:name="_Toc131285052"/>
+      <w:bookmarkStart w:id="47" w:name="_Toc131445217"/>
       <w:r>
         <w:t>3.6.1</w:t>
       </w:r>
@@ -4737,13 +5640,13 @@
         <w:tab/>
         <w:t>NomDuProjet1</w:t>
       </w:r>
-      <w:bookmarkEnd w:id="48"/>
+      <w:bookmarkEnd w:id="47"/>
     </w:p>
     <w:p>
       <w:pPr>
         <w:pStyle w:val="Titre3"/>
       </w:pPr>
-      <w:bookmarkStart w:id="49" w:name="_Toc131285053"/>
+      <w:bookmarkStart w:id="48" w:name="_Toc131445218"/>
       <w:r>
         <w:t>3.6.2</w:t>
       </w:r>
@@ -4751,14 +5654,14 @@
         <w:tab/>
         <w:t>NomDuProjet2</w:t>
       </w:r>
-      <w:bookmarkEnd w:id="49"/>
+      <w:bookmarkEnd w:id="48"/>
     </w:p>
     <w:p/>
     <w:p>
       <w:pPr>
         <w:pStyle w:val="Titre1"/>
       </w:pPr>
-      <w:bookmarkStart w:id="50" w:name="_Toc131285054"/>
+      <w:bookmarkStart w:id="49" w:name="_Toc131445219"/>
       <w:r>
         <w:t>4</w:t>
       </w:r>
@@ -4766,7 +5669,7 @@
         <w:tab/>
         <w:t>Conclusion</w:t>
       </w:r>
-      <w:bookmarkEnd w:id="50"/>
+      <w:bookmarkEnd w:id="49"/>
     </w:p>
     <w:sectPr>
       <w:pgSz w:w="11906" w:h="16838"/>
@@ -4779,7 +5682,7 @@
 </file>
 
 <file path=word/endnotes.xml><?xml version="1.0" encoding="utf-8"?>
-<w:endnotes xmlns:wpc="http://schemas.microsoft.com/office/word/2010/wordprocessingCanvas" xmlns:cx="http://schemas.microsoft.com/office/drawing/2014/chartex" xmlns:cx1="http://schemas.microsoft.com/office/drawing/2015/9/8/chartex" xmlns:cx2="http://schemas.microsoft.com/office/drawing/2015/10/21/chartex" xmlns:cx3="http://schemas.microsoft.com/office/drawing/2016/5/9/chartex" xmlns:cx4="http://schemas.microsoft.com/office/drawing/2016/5/10/chartex" xmlns:cx5="http://schemas.microsoft.com/office/drawing/2016/5/11/chartex" xmlns:cx6="http://schemas.microsoft.com/office/drawing/2016/5/12/chartex" xmlns:cx7="http://schemas.microsoft.com/office/drawing/2016/5/13/chartex" xmlns:cx8="http://schemas.microsoft.com/office/drawing/2016/5/14/chartex" xmlns:mc="http://schemas.openxmlformats.org/markup-compatibility/2006" xmlns:aink="http://schemas.microsoft.com/office/drawing/2016/ink" xmlns:am3d="http://schemas.microsoft.com/office/drawing/2017/model3d" xmlns:o="urn:schemas-microsoft-com:office:office" xmlns:oel="http://schemas.microsoft.com/office/2019/extlst" xmlns:r="http://schemas.openxmlformats.org/officeDocument/2006/relationships" xmlns:m="http://schemas.openxmlformats.org/officeDocument/2006/math" xmlns:v="urn:schemas-microsoft-com:vml" xmlns:wp14="http://schemas.microsoft.com/office/word/2010/wordprocessingDrawing" xmlns:wp="http://schemas.openxmlformats.org/drawingml/2006/wordprocessingDrawing" xmlns:w10="urn:schemas-microsoft-com:office:word" xmlns:w="http://schemas.openxmlformats.org/wordprocessingml/2006/main" xmlns:w14="http://schemas.microsoft.com/office/word/2010/wordml" xmlns:w15="http://schemas.microsoft.com/office/word/2012/wordml" xmlns:w16cex="http://schemas.microsoft.com/office/word/2018/wordml/cex" xmlns:w16cid="http://schemas.microsoft.com/office/word/2016/wordml/cid" xmlns:w16="http://schemas.microsoft.com/office/word/2018/wordml" xmlns:w16du="http://schemas.microsoft.com/office/word/2023/wordml/word16du" xmlns:w16sdtdh="http://schemas.microsoft.com/office/word/2020/wordml/sdtdatahash" xmlns:w16se="http://schemas.microsoft.com/office/word/2015/wordml/symex" xmlns:wpg="http://schemas.microsoft.com/office/word/2010/wordprocessingGroup" xmlns:wpi="http://schemas.microsoft.com/office/word/2010/wordprocessingInk" xmlns:wne="http://schemas.microsoft.com/office/word/2006/wordml" xmlns:wps="http://schemas.microsoft.com/office/word/2010/wordprocessingShape" mc:Ignorable="w14 w15 w16se w16cid w16 w16cex w16sdtdh wp14">
+<w:endnotes xmlns:wpc="http://schemas.microsoft.com/office/word/2010/wordprocessingCanvas" xmlns:cx="http://schemas.microsoft.com/office/drawing/2014/chartex" xmlns:cx1="http://schemas.microsoft.com/office/drawing/2015/9/8/chartex" xmlns:cx2="http://schemas.microsoft.com/office/drawing/2015/10/21/chartex" xmlns:cx3="http://schemas.microsoft.com/office/drawing/2016/5/9/chartex" xmlns:cx4="http://schemas.microsoft.com/office/drawing/2016/5/10/chartex" xmlns:cx5="http://schemas.microsoft.com/office/drawing/2016/5/11/chartex" xmlns:cx6="http://schemas.microsoft.com/office/drawing/2016/5/12/chartex" xmlns:cx7="http://schemas.microsoft.com/office/drawing/2016/5/13/chartex" xmlns:cx8="http://schemas.microsoft.com/office/drawing/2016/5/14/chartex" xmlns:mc="http://schemas.openxmlformats.org/markup-compatibility/2006" xmlns:aink="http://schemas.microsoft.com/office/drawing/2016/ink" xmlns:am3d="http://schemas.microsoft.com/office/drawing/2017/model3d" xmlns:o="urn:schemas-microsoft-com:office:office" xmlns:oel="http://schemas.microsoft.com/office/2019/extlst" xmlns:r="http://schemas.openxmlformats.org/officeDocument/2006/relationships" xmlns:m="http://schemas.openxmlformats.org/officeDocument/2006/math" xmlns:v="urn:schemas-microsoft-com:vml" xmlns:wp14="http://schemas.microsoft.com/office/word/2010/wordprocessingDrawing" xmlns:wp="http://schemas.openxmlformats.org/drawingml/2006/wordprocessingDrawing" xmlns:w10="urn:schemas-microsoft-com:office:word" xmlns:w="http://schemas.openxmlformats.org/wordprocessingml/2006/main" xmlns:w14="http://schemas.microsoft.com/office/word/2010/wordml" xmlns:w15="http://schemas.microsoft.com/office/word/2012/wordml" xmlns:w16cex="http://schemas.microsoft.com/office/word/2018/wordml/cex" xmlns:w16cid="http://schemas.microsoft.com/office/word/2016/wordml/cid" xmlns:w16="http://schemas.microsoft.com/office/word/2018/wordml" xmlns:w16sdtdh="http://schemas.microsoft.com/office/word/2020/wordml/sdtdatahash" xmlns:w16se="http://schemas.microsoft.com/office/word/2015/wordml/symex" xmlns:wpg="http://schemas.microsoft.com/office/word/2010/wordprocessingGroup" xmlns:wpi="http://schemas.microsoft.com/office/word/2010/wordprocessingInk" xmlns:wne="http://schemas.microsoft.com/office/word/2006/wordml" xmlns:wps="http://schemas.microsoft.com/office/word/2010/wordprocessingShape" mc:Ignorable="w14 w15 w16se w16cid w16 w16cex w16sdtdh wp14">
   <w:endnote w:type="separator" w:id="-1">
     <w:p>
       <w:pPr>
@@ -4804,7 +5707,7 @@
 </file>
 
 <file path=word/footnotes.xml><?xml version="1.0" encoding="utf-8"?>
-<w:footnotes xmlns:wpc="http://schemas.microsoft.com/office/word/2010/wordprocessingCanvas" xmlns:cx="http://schemas.microsoft.com/office/drawing/2014/chartex" xmlns:cx1="http://schemas.microsoft.com/office/drawing/2015/9/8/chartex" xmlns:cx2="http://schemas.microsoft.com/office/drawing/2015/10/21/chartex" xmlns:cx3="http://schemas.microsoft.com/office/drawing/2016/5/9/chartex" xmlns:cx4="http://schemas.microsoft.com/office/drawing/2016/5/10/chartex" xmlns:cx5="http://schemas.microsoft.com/office/drawing/2016/5/11/chartex" xmlns:cx6="http://schemas.microsoft.com/office/drawing/2016/5/12/chartex" xmlns:cx7="http://schemas.microsoft.com/office/drawing/2016/5/13/chartex" xmlns:cx8="http://schemas.microsoft.com/office/drawing/2016/5/14/chartex" xmlns:mc="http://schemas.openxmlformats.org/markup-compatibility/2006" xmlns:aink="http://schemas.microsoft.com/office/drawing/2016/ink" xmlns:am3d="http://schemas.microsoft.com/office/drawing/2017/model3d" xmlns:o="urn:schemas-microsoft-com:office:office" xmlns:oel="http://schemas.microsoft.com/office/2019/extlst" xmlns:r="http://schemas.openxmlformats.org/officeDocument/2006/relationships" xmlns:m="http://schemas.openxmlformats.org/officeDocument/2006/math" xmlns:v="urn:schemas-microsoft-com:vml" xmlns:wp14="http://schemas.microsoft.com/office/word/2010/wordprocessingDrawing" xmlns:wp="http://schemas.openxmlformats.org/drawingml/2006/wordprocessingDrawing" xmlns:w10="urn:schemas-microsoft-com:office:word" xmlns:w="http://schemas.openxmlformats.org/wordprocessingml/2006/main" xmlns:w14="http://schemas.microsoft.com/office/word/2010/wordml" xmlns:w15="http://schemas.microsoft.com/office/word/2012/wordml" xmlns:w16cex="http://schemas.microsoft.com/office/word/2018/wordml/cex" xmlns:w16cid="http://schemas.microsoft.com/office/word/2016/wordml/cid" xmlns:w16="http://schemas.microsoft.com/office/word/2018/wordml" xmlns:w16du="http://schemas.microsoft.com/office/word/2023/wordml/word16du" xmlns:w16sdtdh="http://schemas.microsoft.com/office/word/2020/wordml/sdtdatahash" xmlns:w16se="http://schemas.microsoft.com/office/word/2015/wordml/symex" xmlns:wpg="http://schemas.microsoft.com/office/word/2010/wordprocessingGroup" xmlns:wpi="http://schemas.microsoft.com/office/word/2010/wordprocessingInk" xmlns:wne="http://schemas.microsoft.com/office/word/2006/wordml" xmlns:wps="http://schemas.microsoft.com/office/word/2010/wordprocessingShape" mc:Ignorable="w14 w15 w16se w16cid w16 w16cex w16sdtdh wp14">
+<w:footnotes xmlns:wpc="http://schemas.microsoft.com/office/word/2010/wordprocessingCanvas" xmlns:cx="http://schemas.microsoft.com/office/drawing/2014/chartex" xmlns:cx1="http://schemas.microsoft.com/office/drawing/2015/9/8/chartex" xmlns:cx2="http://schemas.microsoft.com/office/drawing/2015/10/21/chartex" xmlns:cx3="http://schemas.microsoft.com/office/drawing/2016/5/9/chartex" xmlns:cx4="http://schemas.microsoft.com/office/drawing/2016/5/10/chartex" xmlns:cx5="http://schemas.microsoft.com/office/drawing/2016/5/11/chartex" xmlns:cx6="http://schemas.microsoft.com/office/drawing/2016/5/12/chartex" xmlns:cx7="http://schemas.microsoft.com/office/drawing/2016/5/13/chartex" xmlns:cx8="http://schemas.microsoft.com/office/drawing/2016/5/14/chartex" xmlns:mc="http://schemas.openxmlformats.org/markup-compatibility/2006" xmlns:aink="http://schemas.microsoft.com/office/drawing/2016/ink" xmlns:am3d="http://schemas.microsoft.com/office/drawing/2017/model3d" xmlns:o="urn:schemas-microsoft-com:office:office" xmlns:oel="http://schemas.microsoft.com/office/2019/extlst" xmlns:r="http://schemas.openxmlformats.org/officeDocument/2006/relationships" xmlns:m="http://schemas.openxmlformats.org/officeDocument/2006/math" xmlns:v="urn:schemas-microsoft-com:vml" xmlns:wp14="http://schemas.microsoft.com/office/word/2010/wordprocessingDrawing" xmlns:wp="http://schemas.openxmlformats.org/drawingml/2006/wordprocessingDrawing" xmlns:w10="urn:schemas-microsoft-com:office:word" xmlns:w="http://schemas.openxmlformats.org/wordprocessingml/2006/main" xmlns:w14="http://schemas.microsoft.com/office/word/2010/wordml" xmlns:w15="http://schemas.microsoft.com/office/word/2012/wordml" xmlns:w16cex="http://schemas.microsoft.com/office/word/2018/wordml/cex" xmlns:w16cid="http://schemas.microsoft.com/office/word/2016/wordml/cid" xmlns:w16="http://schemas.microsoft.com/office/word/2018/wordml" xmlns:w16sdtdh="http://schemas.microsoft.com/office/word/2020/wordml/sdtdatahash" xmlns:w16se="http://schemas.microsoft.com/office/word/2015/wordml/symex" xmlns:wpg="http://schemas.microsoft.com/office/word/2010/wordprocessingGroup" xmlns:wpi="http://schemas.microsoft.com/office/word/2010/wordprocessingInk" xmlns:wne="http://schemas.microsoft.com/office/word/2006/wordml" xmlns:wps="http://schemas.microsoft.com/office/word/2010/wordprocessingShape" mc:Ignorable="w14 w15 w16se w16cid w16 w16cex w16sdtdh wp14">
   <w:footnote w:type="separator" w:id="-1">
     <w:p>
       <w:pPr>
@@ -4829,7 +5732,7 @@
 </file>
 
 <file path=word/numbering.xml><?xml version="1.0" encoding="utf-8"?>
-<w:numbering xmlns:wpc="http://schemas.microsoft.com/office/word/2010/wordprocessingCanvas" xmlns:cx="http://schemas.microsoft.com/office/drawing/2014/chartex" xmlns:cx1="http://schemas.microsoft.com/office/drawing/2015/9/8/chartex" xmlns:cx2="http://schemas.microsoft.com/office/drawing/2015/10/21/chartex" xmlns:cx3="http://schemas.microsoft.com/office/drawing/2016/5/9/chartex" xmlns:cx4="http://schemas.microsoft.com/office/drawing/2016/5/10/chartex" xmlns:cx5="http://schemas.microsoft.com/office/drawing/2016/5/11/chartex" xmlns:cx6="http://schemas.microsoft.com/office/drawing/2016/5/12/chartex" xmlns:cx7="http://schemas.microsoft.com/office/drawing/2016/5/13/chartex" xmlns:cx8="http://schemas.microsoft.com/office/drawing/2016/5/14/chartex" xmlns:mc="http://schemas.openxmlformats.org/markup-compatibility/2006" xmlns:aink="http://schemas.microsoft.com/office/drawing/2016/ink" xmlns:am3d="http://schemas.microsoft.com/office/drawing/2017/model3d" xmlns:o="urn:schemas-microsoft-com:office:office" xmlns:oel="http://schemas.microsoft.com/office/2019/extlst" xmlns:r="http://schemas.openxmlformats.org/officeDocument/2006/relationships" xmlns:m="http://schemas.openxmlformats.org/officeDocument/2006/math" xmlns:v="urn:schemas-microsoft-com:vml" xmlns:wp14="http://schemas.microsoft.com/office/word/2010/wordprocessingDrawing" xmlns:wp="http://schemas.openxmlformats.org/drawingml/2006/wordprocessingDrawing" xmlns:w10="urn:schemas-microsoft-com:office:word" xmlns:w="http://schemas.openxmlformats.org/wordprocessingml/2006/main" xmlns:w14="http://schemas.microsoft.com/office/word/2010/wordml" xmlns:w15="http://schemas.microsoft.com/office/word/2012/wordml" xmlns:w16cex="http://schemas.microsoft.com/office/word/2018/wordml/cex" xmlns:w16cid="http://schemas.microsoft.com/office/word/2016/wordml/cid" xmlns:w16="http://schemas.microsoft.com/office/word/2018/wordml" xmlns:w16du="http://schemas.microsoft.com/office/word/2023/wordml/word16du" xmlns:w16sdtdh="http://schemas.microsoft.com/office/word/2020/wordml/sdtdatahash" xmlns:w16se="http://schemas.microsoft.com/office/word/2015/wordml/symex" xmlns:wpg="http://schemas.microsoft.com/office/word/2010/wordprocessingGroup" xmlns:wpi="http://schemas.microsoft.com/office/word/2010/wordprocessingInk" xmlns:wne="http://schemas.microsoft.com/office/word/2006/wordml" xmlns:wps="http://schemas.microsoft.com/office/word/2010/wordprocessingShape" mc:Ignorable="w14 w15 w16se w16cid w16 w16cex w16sdtdh wp14">
+<w:numbering xmlns:wpc="http://schemas.microsoft.com/office/word/2010/wordprocessingCanvas" xmlns:cx="http://schemas.microsoft.com/office/drawing/2014/chartex" xmlns:cx1="http://schemas.microsoft.com/office/drawing/2015/9/8/chartex" xmlns:cx2="http://schemas.microsoft.com/office/drawing/2015/10/21/chartex" xmlns:cx3="http://schemas.microsoft.com/office/drawing/2016/5/9/chartex" xmlns:cx4="http://schemas.microsoft.com/office/drawing/2016/5/10/chartex" xmlns:cx5="http://schemas.microsoft.com/office/drawing/2016/5/11/chartex" xmlns:cx6="http://schemas.microsoft.com/office/drawing/2016/5/12/chartex" xmlns:cx7="http://schemas.microsoft.com/office/drawing/2016/5/13/chartex" xmlns:cx8="http://schemas.microsoft.com/office/drawing/2016/5/14/chartex" xmlns:mc="http://schemas.openxmlformats.org/markup-compatibility/2006" xmlns:aink="http://schemas.microsoft.com/office/drawing/2016/ink" xmlns:am3d="http://schemas.microsoft.com/office/drawing/2017/model3d" xmlns:o="urn:schemas-microsoft-com:office:office" xmlns:oel="http://schemas.microsoft.com/office/2019/extlst" xmlns:r="http://schemas.openxmlformats.org/officeDocument/2006/relationships" xmlns:m="http://schemas.openxmlformats.org/officeDocument/2006/math" xmlns:v="urn:schemas-microsoft-com:vml" xmlns:wp14="http://schemas.microsoft.com/office/word/2010/wordprocessingDrawing" xmlns:wp="http://schemas.openxmlformats.org/drawingml/2006/wordprocessingDrawing" xmlns:w10="urn:schemas-microsoft-com:office:word" xmlns:w="http://schemas.openxmlformats.org/wordprocessingml/2006/main" xmlns:w14="http://schemas.microsoft.com/office/word/2010/wordml" xmlns:w15="http://schemas.microsoft.com/office/word/2012/wordml" xmlns:w16cex="http://schemas.microsoft.com/office/word/2018/wordml/cex" xmlns:w16cid="http://schemas.microsoft.com/office/word/2016/wordml/cid" xmlns:w16="http://schemas.microsoft.com/office/word/2018/wordml" xmlns:w16sdtdh="http://schemas.microsoft.com/office/word/2020/wordml/sdtdatahash" xmlns:w16se="http://schemas.microsoft.com/office/word/2015/wordml/symex" xmlns:wpg="http://schemas.microsoft.com/office/word/2010/wordprocessingGroup" xmlns:wpi="http://schemas.microsoft.com/office/word/2010/wordprocessingInk" xmlns:wne="http://schemas.microsoft.com/office/word/2006/wordml" xmlns:wps="http://schemas.microsoft.com/office/word/2010/wordprocessingShape" mc:Ignorable="w14 w15 w16se w16cid w16 w16cex w16sdtdh wp14">
   <w:abstractNum w:abstractNumId="0" w15:restartNumberingAfterBreak="0">
     <w:nsid w:val="17C80E10"/>
     <w:multiLevelType w:val="multilevel"/>

</xml_diff>